<commit_message>
updated test plan file location in test suite
</commit_message>
<xml_diff>
--- a/docs/Blogs/Power Apps Testing - Deep Dive into Power Fx Tests.docx
+++ b/docs/Blogs/Power Apps Testing - Deep Dive into Power Fx Tests.docx
@@ -38,31 +38,61 @@
     </w:p>
     <w:p>
       <w:r>
-        <w:t xml:space="preserve">Microsoft Power Apps provide all </w:t>
-      </w:r>
-      <w:proofErr w:type="gramStart"/>
-      <w:r>
-        <w:t>users</w:t>
-      </w:r>
-      <w:proofErr w:type="gramEnd"/>
-      <w:r>
-        <w:t xml:space="preserve"> the ability to rapidly development business custom applications. Power Apps democratizes the development experience, enabling the creation of apps without writing code. When code is needed, both makers and professional developers are empowered with low code (Power </w:t>
+        <w:rPr>
+          <w:b/>
+          <w:bCs/>
+        </w:rPr>
+        <w:t>Microsoft Power Apps</w:t>
+      </w:r>
+      <w:r>
+        <w:t xml:space="preserve"> provide all </w:t>
+      </w:r>
+      <w:r>
+        <w:t>users with</w:t>
+      </w:r>
+      <w:r>
+        <w:t xml:space="preserve"> the ability to rapidly </w:t>
+      </w:r>
+      <w:r>
+        <w:t>develop</w:t>
+      </w:r>
+      <w:r>
+        <w:t xml:space="preserve"> business custom applications. Power Apps democratizes the development experience, enabling the creation of apps without writing code. When code is needed, both makers and professional developers are empowered with low code (</w:t>
+      </w:r>
+      <w:r>
+        <w:rPr>
+          <w:b/>
+          <w:bCs/>
+        </w:rPr>
+        <w:t xml:space="preserve">Power </w:t>
       </w:r>
       <w:proofErr w:type="spellStart"/>
       <w:r>
+        <w:rPr>
+          <w:b/>
+          <w:bCs/>
+        </w:rPr>
         <w:t>Fx</w:t>
       </w:r>
       <w:proofErr w:type="spellEnd"/>
       <w:r>
-        <w:t xml:space="preserve">) and pro code options. The platform is completely extensible allowing interaction with cross cloud and </w:t>
-      </w:r>
-      <w:proofErr w:type="gramStart"/>
-      <w:r>
-        <w:t>on-premise</w:t>
-      </w:r>
-      <w:proofErr w:type="gramEnd"/>
-      <w:r>
-        <w:t xml:space="preserve"> data. Microsoft Power Apps also provides custom connectors and integrations to connect to virtual any data source.</w:t>
+        <w:t xml:space="preserve">) and pro code options. The platform is completely </w:t>
+      </w:r>
+      <w:r>
+        <w:t>extensible,</w:t>
+      </w:r>
+      <w:r>
+        <w:t xml:space="preserve"> allowing interaction with cross cloud and on-premise data. </w:t>
+      </w:r>
+      <w:r>
+        <w:rPr>
+          <w:b/>
+          <w:bCs/>
+        </w:rPr>
+        <w:t>Microsoft Power Apps</w:t>
+      </w:r>
+      <w:r>
+        <w:t xml:space="preserve"> also provides custom connectors and integrations to connect to virtual any data source.</w:t>
       </w:r>
     </w:p>
     <w:p>
@@ -70,39 +100,111 @@
         <w:t>In this series, we are focusing on how organizations can</w:t>
       </w:r>
       <w:r>
-        <w:t xml:space="preserve"> incorporate Power Apps into their suite of </w:t>
-      </w:r>
-      <w:proofErr w:type="gramStart"/>
-      <w:r>
-        <w:t>business critical</w:t>
-      </w:r>
-      <w:proofErr w:type="gramEnd"/>
-      <w:r>
-        <w:t xml:space="preserve"> applications. All organizations require some level of testing, from unit to stress, all applications needed by the enterprise must be resilient. In this series, we will attempt to lay out the necessary tools and design to empower organizations to implement a testing strategy for Power Apps.</w:t>
+        <w:t xml:space="preserve"> incorporate </w:t>
+      </w:r>
+      <w:r>
+        <w:rPr>
+          <w:b/>
+          <w:bCs/>
+        </w:rPr>
+        <w:t>Power Apps</w:t>
+      </w:r>
+      <w:r>
+        <w:t xml:space="preserve"> into their suite of </w:t>
+      </w:r>
+      <w:r>
+        <w:t>business-critical</w:t>
+      </w:r>
+      <w:r>
+        <w:t xml:space="preserve"> applications. All organizations require some level of testing, from unit to stress, all applications needed by the enterprise must be resilient. In this series, we will attempt to lay out the necessary tools and design to empower organizations to implement a testing strategy for </w:t>
+      </w:r>
+      <w:r>
+        <w:rPr>
+          <w:b/>
+          <w:bCs/>
+        </w:rPr>
+        <w:t>Power Apps</w:t>
+      </w:r>
+      <w:r>
+        <w:t>.</w:t>
       </w:r>
     </w:p>
     <w:p>
       <w:r>
-        <w:t>For Model Driven Applications, I highly encourage you to check out my other series on EasyRepro and Test Automation.</w:t>
-      </w:r>
+        <w:t xml:space="preserve">For Model Driven Applications, I highly encourage you to check out </w:t>
+      </w:r>
+      <w:hyperlink r:id="rId5" w:history="1">
+        <w:r>
+          <w:rPr>
+            <w:rStyle w:val="Hyperlink"/>
+          </w:rPr>
+          <w:t>my other series on EasyRepro and Test Automation.</w:t>
+        </w:r>
+      </w:hyperlink>
     </w:p>
     <w:p>
       <w:r>
-        <w:t xml:space="preserve">This specific section will discuss how to build tests for Power Apps Test Engine and Test Studio. We will deep dive into the structure of the tests, key call outs for configurations, proper </w:t>
-      </w:r>
-      <w:proofErr w:type="gramStart"/>
-      <w:r>
-        <w:t>storage</w:t>
-      </w:r>
-      <w:proofErr w:type="gramEnd"/>
-      <w:r>
-        <w:t xml:space="preserve"> and delivery of tests to our test engines. If you have </w:t>
-      </w:r>
-      <w:proofErr w:type="gramStart"/>
-      <w:r>
-        <w:t>not already</w:t>
-      </w:r>
-      <w:proofErr w:type="gramEnd"/>
+        <w:t xml:space="preserve">This specific section will discuss how to build tests for </w:t>
+      </w:r>
+      <w:r>
+        <w:rPr>
+          <w:b/>
+          <w:bCs/>
+        </w:rPr>
+        <w:t>Power Apps Test Engine</w:t>
+      </w:r>
+      <w:r>
+        <w:t xml:space="preserve"> and </w:t>
+      </w:r>
+      <w:r>
+        <w:rPr>
+          <w:b/>
+          <w:bCs/>
+        </w:rPr>
+        <w:t>Test Studio</w:t>
+      </w:r>
+      <w:r>
+        <w:t xml:space="preserve">. We will </w:t>
+      </w:r>
+      <w:r>
+        <w:t>dive deep</w:t>
+      </w:r>
+      <w:r>
+        <w:t xml:space="preserve"> into the structure of the tests</w:t>
+      </w:r>
+      <w:r>
+        <w:t xml:space="preserve"> and </w:t>
+      </w:r>
+      <w:r>
+        <w:t>key call outs for configurations</w:t>
+      </w:r>
+      <w:r>
+        <w:t>.</w:t>
+      </w:r>
+      <w:r>
+        <w:t xml:space="preserve"> </w:t>
+      </w:r>
+      <w:r>
+        <w:t xml:space="preserve">We will also </w:t>
+      </w:r>
+      <w:r>
+        <w:t>investigate</w:t>
+      </w:r>
+      <w:r>
+        <w:t xml:space="preserve"> storing tests</w:t>
+      </w:r>
+      <w:r>
+        <w:t xml:space="preserve"> and delivery of tests </w:t>
+      </w:r>
+      <w:r>
+        <w:t xml:space="preserve">including dynamic variables </w:t>
+      </w:r>
+      <w:r>
+        <w:t xml:space="preserve">to our test engines. If you have </w:t>
+      </w:r>
+      <w:r>
+        <w:t>not</w:t>
+      </w:r>
       <w:r>
         <w:t xml:space="preserve"> reviewed the Overview, I suggest you do as this is a continuation of that section.</w:t>
       </w:r>
@@ -124,7 +226,7 @@
       </w:r>
     </w:p>
     <w:p>
-      <w:hyperlink r:id="rId4" w:history="1">
+      <w:hyperlink r:id="rId6" w:history="1">
         <w:r>
           <w:rPr>
             <w:rStyle w:val="Hyperlink"/>
@@ -147,23 +249,44 @@
         <w:t>is</w:t>
       </w:r>
       <w:r>
-        <w:t xml:space="preserve"> used across Microsoft Power Platform. It's a general-purpose, strong-typed, declarative, and functional programming language.</w:t>
+        <w:t xml:space="preserve"> used across </w:t>
+      </w:r>
+      <w:r>
+        <w:rPr>
+          <w:b/>
+          <w:bCs/>
+        </w:rPr>
+        <w:t>Microsoft Power Platform</w:t>
+      </w:r>
+      <w:r>
+        <w:t>. It's a general-purpose, strong-typed, declarative, and functional programming language.</w:t>
       </w:r>
       <w:r>
         <w:t xml:space="preserve"> The anticipation is it will continue to grow as the preferred language of the platform, for apps, flow, bots, etc.</w:t>
       </w:r>
       <w:r>
-        <w:t xml:space="preserve"> Power </w:t>
+        <w:t xml:space="preserve"> </w:t>
+      </w:r>
+      <w:r>
+        <w:rPr>
+          <w:b/>
+          <w:bCs/>
+        </w:rPr>
+        <w:t xml:space="preserve">Power </w:t>
       </w:r>
       <w:proofErr w:type="spellStart"/>
       <w:r>
+        <w:rPr>
+          <w:b/>
+          <w:bCs/>
+        </w:rPr>
         <w:t>Fx</w:t>
       </w:r>
       <w:proofErr w:type="spellEnd"/>
       <w:r>
         <w:t xml:space="preserve"> even has the ability to </w:t>
       </w:r>
-      <w:hyperlink r:id="rId5" w:history="1">
+      <w:hyperlink r:id="rId7" w:history="1">
         <w:r>
           <w:rPr>
             <w:rStyle w:val="Hyperlink"/>
@@ -174,7 +297,7 @@
       <w:r>
         <w:t xml:space="preserve"> to low-code as well as </w:t>
       </w:r>
-      <w:hyperlink r:id="rId6" w:history="1">
+      <w:hyperlink r:id="rId8" w:history="1">
         <w:r>
           <w:rPr>
             <w:rStyle w:val="Hyperlink"/>
@@ -188,17 +311,52 @@
     </w:p>
     <w:p>
       <w:r>
-        <w:t xml:space="preserve">To learn more about Power </w:t>
+        <w:t xml:space="preserve">In this section, </w:t>
+      </w:r>
+      <w:r>
+        <w:rPr>
+          <w:b/>
+          <w:bCs/>
+        </w:rPr>
+        <w:t xml:space="preserve">Power </w:t>
       </w:r>
       <w:proofErr w:type="spellStart"/>
       <w:r>
+        <w:rPr>
+          <w:b/>
+          <w:bCs/>
+        </w:rPr>
         <w:t>Fx</w:t>
       </w:r>
       <w:proofErr w:type="spellEnd"/>
       <w:r>
+        <w:t xml:space="preserve"> is used to define what actions the tests are performing.</w:t>
+      </w:r>
+    </w:p>
+    <w:p>
+      <w:r>
+        <w:t xml:space="preserve">To learn more about </w:t>
+      </w:r>
+      <w:r>
+        <w:rPr>
+          <w:b/>
+          <w:bCs/>
+        </w:rPr>
+        <w:t xml:space="preserve">Power </w:t>
+      </w:r>
+      <w:proofErr w:type="spellStart"/>
+      <w:r>
+        <w:rPr>
+          <w:b/>
+          <w:bCs/>
+        </w:rPr>
+        <w:t>Fx</w:t>
+      </w:r>
+      <w:proofErr w:type="spellEnd"/>
+      <w:r>
         <w:t xml:space="preserve"> including a curated learning path, </w:t>
       </w:r>
-      <w:hyperlink r:id="rId7" w:history="1">
+      <w:hyperlink r:id="rId9" w:history="1">
         <w:r>
           <w:rPr>
             <w:rStyle w:val="Hyperlink"/>
@@ -215,980 +373,59 @@
         <w:pStyle w:val="Heading2"/>
       </w:pPr>
       <w:r>
-        <w:t>Test Definition</w:t>
-      </w:r>
-    </w:p>
-    <w:p/>
-    <w:p>
-      <w:r>
-        <w:t>```</w:t>
-      </w:r>
-      <w:proofErr w:type="spellStart"/>
-      <w:r>
-        <w:t>yml</w:t>
-      </w:r>
-      <w:proofErr w:type="spellEnd"/>
+        <w:t xml:space="preserve">Using </w:t>
+      </w:r>
+      <w:r>
+        <w:t>YAML</w:t>
+      </w:r>
+      <w:r>
+        <w:t xml:space="preserve"> to define </w:t>
+      </w:r>
+      <w:r>
+        <w:t>the Test Definition</w:t>
+      </w:r>
     </w:p>
     <w:p>
+      <w:r>
+        <w:rPr>
+          <w:b/>
+          <w:bCs/>
+        </w:rPr>
+        <w:t>YAML</w:t>
+      </w:r>
+      <w:r>
+        <w:t xml:space="preserve"> is the language used for our </w:t>
+      </w:r>
+      <w:r>
+        <w:rPr>
+          <w:b/>
+          <w:bCs/>
+        </w:rPr>
+        <w:t>Power Apps Test</w:t>
+      </w:r>
+      <w:r>
+        <w:rPr>
+          <w:b/>
+          <w:bCs/>
+        </w:rPr>
+        <w:t xml:space="preserve"> Suite</w:t>
+      </w:r>
+      <w:r>
+        <w:t xml:space="preserve"> and </w:t>
+      </w:r>
+      <w:r>
+        <w:rPr>
+          <w:b/>
+          <w:bCs/>
+        </w:rPr>
+        <w:t xml:space="preserve">Power </w:t>
+      </w:r>
       <w:proofErr w:type="spellStart"/>
       <w:r>
-        <w:t>testSuite</w:t>
-      </w:r>
-      <w:proofErr w:type="spellEnd"/>
-      <w:r>
-        <w:t>:</w:t>
-      </w:r>
-    </w:p>
-    <w:p>
-      <w:r>
-        <w:t xml:space="preserve">  </w:t>
-      </w:r>
-      <w:proofErr w:type="spellStart"/>
-      <w:r>
-        <w:t>testSuiteName</w:t>
-      </w:r>
-      <w:proofErr w:type="spellEnd"/>
-      <w:r>
-        <w:t>: Suite</w:t>
-      </w:r>
-    </w:p>
-    <w:p>
-      <w:r>
-        <w:t xml:space="preserve">  </w:t>
-      </w:r>
-      <w:proofErr w:type="spellStart"/>
-      <w:r>
-        <w:t>testSuiteDescription</w:t>
-      </w:r>
-      <w:proofErr w:type="spellEnd"/>
-      <w:r>
-        <w:t>: Test Suite description</w:t>
-      </w:r>
-    </w:p>
-    <w:p>
-      <w:r>
-        <w:t xml:space="preserve">  persona: User1</w:t>
-      </w:r>
-    </w:p>
-    <w:p>
-      <w:r>
-        <w:t xml:space="preserve">  </w:t>
-      </w:r>
-      <w:proofErr w:type="spellStart"/>
-      <w:r>
-        <w:t>appLogicalName</w:t>
-      </w:r>
-      <w:proofErr w:type="spellEnd"/>
-      <w:r>
-        <w:t>: ayw_canvasappdevelopmentworkshop_1d6fa</w:t>
-      </w:r>
-    </w:p>
-    <w:p>
-      <w:r>
-        <w:t xml:space="preserve">  </w:t>
-      </w:r>
-      <w:proofErr w:type="spellStart"/>
-      <w:proofErr w:type="gramStart"/>
-      <w:r>
-        <w:t>appId</w:t>
-      </w:r>
-      <w:proofErr w:type="spellEnd"/>
-      <w:r>
-        <w:t>: '</w:t>
-      </w:r>
-      <w:proofErr w:type="gramEnd"/>
-      <w:r>
-        <w:t>'</w:t>
-      </w:r>
-    </w:p>
-    <w:p>
-      <w:r>
-        <w:lastRenderedPageBreak/>
-        <w:t xml:space="preserve">  </w:t>
-      </w:r>
-      <w:proofErr w:type="spellStart"/>
-      <w:r>
-        <w:t>onTestCaseStart</w:t>
-      </w:r>
-      <w:proofErr w:type="spellEnd"/>
-      <w:r>
-        <w:t>: |</w:t>
-      </w:r>
-    </w:p>
-    <w:p>
-      <w:r>
-        <w:t xml:space="preserve">    = </w:t>
-      </w:r>
-    </w:p>
-    <w:p>
-      <w:r>
-        <w:t xml:space="preserve">    </w:t>
-      </w:r>
-      <w:proofErr w:type="gramStart"/>
-      <w:r>
-        <w:t>Trace(</w:t>
-      </w:r>
-      <w:proofErr w:type="gramEnd"/>
-      <w:r>
-        <w:t xml:space="preserve">"Test Case Started", </w:t>
-      </w:r>
-      <w:proofErr w:type="spellStart"/>
-      <w:r>
-        <w:t>TraceSeverity.</w:t>
-      </w:r>
-      <w:proofErr w:type="gramStart"/>
-      <w:r>
-        <w:t>Information</w:t>
-      </w:r>
-      <w:proofErr w:type="spellEnd"/>
-      <w:r>
-        <w:t>, {</w:t>
-      </w:r>
-      <w:proofErr w:type="gramEnd"/>
-    </w:p>
-    <w:p>
-      <w:r>
-        <w:t xml:space="preserve">            </w:t>
-      </w:r>
-      <w:proofErr w:type="spellStart"/>
-      <w:r>
-        <w:t>TestStart</w:t>
-      </w:r>
-      <w:proofErr w:type="spellEnd"/>
-      <w:r>
-        <w:t xml:space="preserve">: </w:t>
-      </w:r>
-      <w:proofErr w:type="gramStart"/>
-      <w:r>
-        <w:t>Text(</w:t>
-      </w:r>
-      <w:proofErr w:type="gramEnd"/>
-      <w:r>
-        <w:t>Now())</w:t>
-      </w:r>
-    </w:p>
-    <w:p>
-      <w:r>
-        <w:t xml:space="preserve">        });</w:t>
-      </w:r>
-    </w:p>
-    <w:p>
-      <w:r>
-        <w:t xml:space="preserve">  </w:t>
-      </w:r>
-      <w:proofErr w:type="spellStart"/>
-      <w:r>
-        <w:t>onTestCaseComplete</w:t>
-      </w:r>
-      <w:proofErr w:type="spellEnd"/>
-      <w:r>
-        <w:t>: |</w:t>
-      </w:r>
-    </w:p>
-    <w:p>
-      <w:r>
-        <w:t xml:space="preserve">    = </w:t>
-      </w:r>
-    </w:p>
-    <w:p>
-      <w:r>
-        <w:t xml:space="preserve">    </w:t>
-      </w:r>
-      <w:proofErr w:type="gramStart"/>
-      <w:r>
-        <w:t>Trace(</w:t>
-      </w:r>
-      <w:proofErr w:type="gramEnd"/>
-      <w:r>
-        <w:t xml:space="preserve">"Test Case Complete", </w:t>
-      </w:r>
-      <w:proofErr w:type="spellStart"/>
-      <w:r>
-        <w:t>TraceSeverity.</w:t>
-      </w:r>
-      <w:proofErr w:type="gramStart"/>
-      <w:r>
-        <w:t>Information</w:t>
-      </w:r>
-      <w:proofErr w:type="spellEnd"/>
-      <w:r>
-        <w:t>, {</w:t>
-      </w:r>
-      <w:proofErr w:type="gramEnd"/>
-    </w:p>
-    <w:p>
-      <w:r>
-        <w:t xml:space="preserve">             </w:t>
-      </w:r>
-      <w:proofErr w:type="spellStart"/>
-      <w:r>
-        <w:t>TestPass</w:t>
-      </w:r>
-      <w:proofErr w:type="spellEnd"/>
-      <w:r>
-        <w:t xml:space="preserve">: </w:t>
-      </w:r>
-      <w:proofErr w:type="spellStart"/>
-      <w:r>
-        <w:t>TestCaseResult.TestCaseName</w:t>
-      </w:r>
-      <w:proofErr w:type="spellEnd"/>
-      <w:r>
-        <w:t xml:space="preserve"> &amp; ":" &amp; </w:t>
-      </w:r>
-      <w:proofErr w:type="gramStart"/>
-      <w:r>
-        <w:t>Text(</w:t>
-      </w:r>
-      <w:proofErr w:type="gramEnd"/>
-      <w:r>
-        <w:t>Now())</w:t>
-      </w:r>
-    </w:p>
-    <w:p>
-      <w:r>
-        <w:t xml:space="preserve">             </w:t>
-      </w:r>
-      <w:proofErr w:type="gramStart"/>
-      <w:r>
-        <w:t>,</w:t>
-      </w:r>
-      <w:proofErr w:type="spellStart"/>
-      <w:r>
-        <w:t>TestSuiteId</w:t>
-      </w:r>
-      <w:proofErr w:type="spellEnd"/>
-      <w:proofErr w:type="gramEnd"/>
-      <w:r>
-        <w:t xml:space="preserve">: </w:t>
-      </w:r>
-      <w:proofErr w:type="spellStart"/>
-      <w:r>
-        <w:t>TestCaseResult.TestSuiteId</w:t>
-      </w:r>
-      <w:proofErr w:type="spellEnd"/>
-    </w:p>
-    <w:p>
-      <w:r>
-        <w:t xml:space="preserve">             </w:t>
-      </w:r>
-      <w:proofErr w:type="gramStart"/>
-      <w:r>
-        <w:t>,</w:t>
-      </w:r>
-      <w:proofErr w:type="spellStart"/>
-      <w:r>
-        <w:t>TestSuiteName</w:t>
-      </w:r>
-      <w:proofErr w:type="spellEnd"/>
-      <w:proofErr w:type="gramEnd"/>
-      <w:r>
-        <w:t xml:space="preserve">: </w:t>
-      </w:r>
-      <w:proofErr w:type="spellStart"/>
-      <w:r>
-        <w:t>TestCaseResult.TestSuiteName</w:t>
-      </w:r>
-      <w:proofErr w:type="spellEnd"/>
-    </w:p>
-    <w:p>
-      <w:r>
-        <w:t xml:space="preserve">             </w:t>
-      </w:r>
-      <w:proofErr w:type="gramStart"/>
-      <w:r>
-        <w:t>,</w:t>
-      </w:r>
-      <w:proofErr w:type="spellStart"/>
-      <w:r>
-        <w:t>TestCaseId</w:t>
-      </w:r>
-      <w:proofErr w:type="spellEnd"/>
-      <w:proofErr w:type="gramEnd"/>
-      <w:r>
-        <w:t xml:space="preserve">: </w:t>
-      </w:r>
-      <w:proofErr w:type="spellStart"/>
-      <w:r>
-        <w:t>TestCaseResult.TestCaseId</w:t>
-      </w:r>
-      <w:proofErr w:type="spellEnd"/>
-    </w:p>
-    <w:p>
-      <w:r>
-        <w:t xml:space="preserve">             </w:t>
-      </w:r>
-      <w:proofErr w:type="gramStart"/>
-      <w:r>
-        <w:t>,</w:t>
-      </w:r>
-      <w:proofErr w:type="spellStart"/>
-      <w:r>
-        <w:t>TestCaseName</w:t>
-      </w:r>
-      <w:proofErr w:type="spellEnd"/>
-      <w:proofErr w:type="gramEnd"/>
-      <w:r>
-        <w:t xml:space="preserve">: </w:t>
-      </w:r>
-      <w:proofErr w:type="spellStart"/>
-      <w:r>
-        <w:t>TestCaseResult.TestCaseName</w:t>
-      </w:r>
-      <w:proofErr w:type="spellEnd"/>
-    </w:p>
-    <w:p>
-      <w:r>
-        <w:t xml:space="preserve">             </w:t>
-      </w:r>
-      <w:proofErr w:type="gramStart"/>
-      <w:r>
-        <w:t>,</w:t>
-      </w:r>
-      <w:proofErr w:type="spellStart"/>
-      <w:r>
-        <w:t>StartTime</w:t>
-      </w:r>
-      <w:proofErr w:type="spellEnd"/>
-      <w:proofErr w:type="gramEnd"/>
-      <w:r>
-        <w:t xml:space="preserve">: </w:t>
-      </w:r>
-      <w:proofErr w:type="spellStart"/>
-      <w:r>
-        <w:t>TestCaseResult.StartTime</w:t>
-      </w:r>
-      <w:proofErr w:type="spellEnd"/>
-    </w:p>
-    <w:p>
-      <w:r>
-        <w:t xml:space="preserve">             </w:t>
-      </w:r>
-      <w:proofErr w:type="gramStart"/>
-      <w:r>
-        <w:t>,</w:t>
-      </w:r>
-      <w:proofErr w:type="spellStart"/>
-      <w:r>
-        <w:t>EndTime</w:t>
-      </w:r>
-      <w:proofErr w:type="spellEnd"/>
-      <w:proofErr w:type="gramEnd"/>
-      <w:r>
-        <w:t xml:space="preserve">: </w:t>
-      </w:r>
-      <w:proofErr w:type="spellStart"/>
-      <w:r>
-        <w:t>TestCaseResult.EndTime</w:t>
-      </w:r>
-      <w:proofErr w:type="spellEnd"/>
-    </w:p>
-    <w:p>
-      <w:r>
-        <w:t xml:space="preserve">             </w:t>
-      </w:r>
-      <w:proofErr w:type="gramStart"/>
-      <w:r>
-        <w:t>,</w:t>
-      </w:r>
-      <w:proofErr w:type="spellStart"/>
-      <w:r>
-        <w:t>TestSuccess</w:t>
-      </w:r>
-      <w:proofErr w:type="spellEnd"/>
-      <w:proofErr w:type="gramEnd"/>
-      <w:r>
-        <w:t xml:space="preserve">: </w:t>
-      </w:r>
-      <w:proofErr w:type="spellStart"/>
-      <w:r>
-        <w:t>TestCaseResult.Success</w:t>
-      </w:r>
-      <w:proofErr w:type="spellEnd"/>
-    </w:p>
-    <w:p>
-      <w:r>
-        <w:t xml:space="preserve">             </w:t>
-      </w:r>
-      <w:proofErr w:type="gramStart"/>
-      <w:r>
-        <w:t>,</w:t>
-      </w:r>
-      <w:proofErr w:type="spellStart"/>
-      <w:r>
-        <w:t>TestTraces</w:t>
-      </w:r>
-      <w:proofErr w:type="spellEnd"/>
-      <w:proofErr w:type="gramEnd"/>
-      <w:r>
-        <w:t>: JSON(</w:t>
-      </w:r>
-      <w:proofErr w:type="spellStart"/>
-      <w:r>
-        <w:t>TestCaseResult.Traces</w:t>
-      </w:r>
-      <w:proofErr w:type="spellEnd"/>
-      <w:r>
-        <w:t>)</w:t>
-      </w:r>
-    </w:p>
-    <w:p>
-      <w:r>
-        <w:t xml:space="preserve">             </w:t>
-      </w:r>
-      <w:proofErr w:type="gramStart"/>
-      <w:r>
-        <w:t>,</w:t>
-      </w:r>
-      <w:proofErr w:type="spellStart"/>
-      <w:r>
-        <w:t>TestFailureMessage</w:t>
-      </w:r>
-      <w:proofErr w:type="spellEnd"/>
-      <w:proofErr w:type="gramEnd"/>
-      <w:r>
-        <w:t xml:space="preserve">: </w:t>
-      </w:r>
-      <w:proofErr w:type="spellStart"/>
-      <w:r>
-        <w:t>TestCaseResult.TestFailureMessage</w:t>
-      </w:r>
-      <w:proofErr w:type="spellEnd"/>
-    </w:p>
-    <w:p>
-      <w:r>
-        <w:t xml:space="preserve">    }</w:t>
-      </w:r>
-    </w:p>
-    <w:p>
-      <w:r>
-        <w:t xml:space="preserve">    );</w:t>
-      </w:r>
-    </w:p>
-    <w:p>
-      <w:r>
-        <w:t xml:space="preserve">  </w:t>
-      </w:r>
-      <w:proofErr w:type="spellStart"/>
-      <w:r>
-        <w:t>onTestSuiteComplete</w:t>
-      </w:r>
-      <w:proofErr w:type="spellEnd"/>
-      <w:r>
-        <w:t>: |</w:t>
-      </w:r>
-    </w:p>
-    <w:p>
-      <w:r>
-        <w:t xml:space="preserve">    = </w:t>
-      </w:r>
-    </w:p>
-    <w:p>
-      <w:r>
-        <w:t xml:space="preserve">    </w:t>
-      </w:r>
-      <w:proofErr w:type="gramStart"/>
-      <w:r>
-        <w:t>Trace(</w:t>
-      </w:r>
-      <w:proofErr w:type="gramEnd"/>
-      <w:r>
-        <w:t xml:space="preserve">"Test Suite Complete", </w:t>
-      </w:r>
-      <w:proofErr w:type="spellStart"/>
-      <w:r>
-        <w:t>TraceSeverity.</w:t>
-      </w:r>
-      <w:proofErr w:type="gramStart"/>
-      <w:r>
-        <w:t>Information</w:t>
-      </w:r>
-      <w:proofErr w:type="spellEnd"/>
-      <w:r>
-        <w:t>, {</w:t>
-      </w:r>
-      <w:proofErr w:type="gramEnd"/>
-    </w:p>
-    <w:p>
-      <w:r>
-        <w:t xml:space="preserve">             </w:t>
-      </w:r>
-      <w:proofErr w:type="spellStart"/>
-      <w:r>
-        <w:t>TestSuiteId</w:t>
-      </w:r>
-      <w:proofErr w:type="spellEnd"/>
-      <w:r>
-        <w:t xml:space="preserve">: </w:t>
-      </w:r>
-      <w:proofErr w:type="spellStart"/>
-      <w:r>
-        <w:t>TestSuiteResult.TestSuiteId</w:t>
-      </w:r>
-      <w:proofErr w:type="spellEnd"/>
-    </w:p>
-    <w:p>
-      <w:r>
-        <w:t xml:space="preserve">             </w:t>
-      </w:r>
-      <w:proofErr w:type="gramStart"/>
-      <w:r>
-        <w:t>,</w:t>
-      </w:r>
-      <w:proofErr w:type="spellStart"/>
-      <w:r>
-        <w:t>TestSuiteName</w:t>
-      </w:r>
-      <w:proofErr w:type="spellEnd"/>
-      <w:proofErr w:type="gramEnd"/>
-      <w:r>
-        <w:t xml:space="preserve">: </w:t>
-      </w:r>
-      <w:proofErr w:type="spellStart"/>
-      <w:r>
-        <w:t>TestSuiteResult.TestSuiteName</w:t>
-      </w:r>
-      <w:proofErr w:type="spellEnd"/>
-    </w:p>
-    <w:p>
-      <w:r>
-        <w:t xml:space="preserve">             </w:t>
-      </w:r>
-      <w:proofErr w:type="gramStart"/>
-      <w:r>
-        <w:t>,</w:t>
-      </w:r>
-      <w:proofErr w:type="spellStart"/>
-      <w:r>
-        <w:t>StartTime</w:t>
-      </w:r>
-      <w:proofErr w:type="spellEnd"/>
-      <w:proofErr w:type="gramEnd"/>
-      <w:r>
-        <w:t xml:space="preserve">: </w:t>
-      </w:r>
-      <w:proofErr w:type="spellStart"/>
-      <w:r>
-        <w:t>TestSuiteResult.StartTime</w:t>
-      </w:r>
-      <w:proofErr w:type="spellEnd"/>
-    </w:p>
-    <w:p>
-      <w:r>
-        <w:t xml:space="preserve">             </w:t>
-      </w:r>
-      <w:proofErr w:type="gramStart"/>
-      <w:r>
-        <w:t>,</w:t>
-      </w:r>
-      <w:proofErr w:type="spellStart"/>
-      <w:r>
-        <w:t>EndTime</w:t>
-      </w:r>
-      <w:proofErr w:type="spellEnd"/>
-      <w:proofErr w:type="gramEnd"/>
-      <w:r>
-        <w:t xml:space="preserve">: </w:t>
-      </w:r>
-      <w:proofErr w:type="spellStart"/>
-      <w:r>
-        <w:t>TestSuiteResult.EndTime</w:t>
-      </w:r>
-      <w:proofErr w:type="spellEnd"/>
-    </w:p>
-    <w:p>
-      <w:r>
-        <w:t xml:space="preserve">             </w:t>
-      </w:r>
-      <w:proofErr w:type="gramStart"/>
-      <w:r>
-        <w:t>,</w:t>
-      </w:r>
-      <w:proofErr w:type="spellStart"/>
-      <w:r>
-        <w:t>TestPassCount</w:t>
-      </w:r>
-      <w:proofErr w:type="spellEnd"/>
-      <w:proofErr w:type="gramEnd"/>
-      <w:r>
-        <w:t xml:space="preserve">: </w:t>
-      </w:r>
-      <w:proofErr w:type="spellStart"/>
-      <w:r>
-        <w:t>TestSuiteResult.TestsPassed</w:t>
-      </w:r>
-      <w:proofErr w:type="spellEnd"/>
-    </w:p>
-    <w:p>
-      <w:r>
-        <w:t xml:space="preserve">             </w:t>
-      </w:r>
-      <w:proofErr w:type="gramStart"/>
-      <w:r>
-        <w:t>,</w:t>
-      </w:r>
-      <w:proofErr w:type="spellStart"/>
-      <w:r>
-        <w:t>TestFailCount</w:t>
-      </w:r>
-      <w:proofErr w:type="spellEnd"/>
-      <w:proofErr w:type="gramEnd"/>
-      <w:r>
-        <w:t xml:space="preserve">: </w:t>
-      </w:r>
-      <w:proofErr w:type="spellStart"/>
-      <w:r>
-        <w:t>TestSuiteResult.TestsFailed</w:t>
-      </w:r>
-      <w:proofErr w:type="spellEnd"/>
-    </w:p>
-    <w:p>
-      <w:r>
-        <w:lastRenderedPageBreak/>
-        <w:t xml:space="preserve">        }</w:t>
-      </w:r>
-    </w:p>
-    <w:p>
-      <w:r>
-        <w:t xml:space="preserve">    );</w:t>
-      </w:r>
-    </w:p>
-    <w:p>
-      <w:r>
-        <w:t xml:space="preserve">  </w:t>
-      </w:r>
-      <w:proofErr w:type="spellStart"/>
-      <w:r>
-        <w:t>networkRequestMocks</w:t>
-      </w:r>
-      <w:proofErr w:type="spellEnd"/>
-      <w:r>
-        <w:t xml:space="preserve">: </w:t>
-      </w:r>
-    </w:p>
-    <w:p>
-      <w:r>
-        <w:t xml:space="preserve">  </w:t>
-      </w:r>
-      <w:proofErr w:type="spellStart"/>
-      <w:r>
-        <w:t>testCases</w:t>
-      </w:r>
-      <w:proofErr w:type="spellEnd"/>
-      <w:r>
-        <w:t>:</w:t>
-      </w:r>
-    </w:p>
-    <w:p>
-      <w:r>
-        <w:t xml:space="preserve">  - </w:t>
-      </w:r>
-      <w:proofErr w:type="spellStart"/>
-      <w:r>
-        <w:t>testCaseName</w:t>
-      </w:r>
-      <w:proofErr w:type="spellEnd"/>
-      <w:r>
-        <w:t>: Availability Test</w:t>
-      </w:r>
-    </w:p>
-    <w:p>
-      <w:r>
-        <w:t xml:space="preserve">    </w:t>
-      </w:r>
-      <w:proofErr w:type="spellStart"/>
-      <w:r>
-        <w:t>testCaseDescription</w:t>
-      </w:r>
-      <w:proofErr w:type="spellEnd"/>
-      <w:r>
-        <w:t>: ''</w:t>
-      </w:r>
-    </w:p>
-    <w:p>
-      <w:r>
-        <w:t xml:space="preserve">    </w:t>
-      </w:r>
-      <w:proofErr w:type="spellStart"/>
-      <w:r>
-        <w:t>testSteps</w:t>
-      </w:r>
-      <w:proofErr w:type="spellEnd"/>
-      <w:r>
-        <w:t>: |</w:t>
-      </w:r>
-    </w:p>
-    <w:p>
-      <w:r>
-        <w:t xml:space="preserve">      = </w:t>
-      </w:r>
-    </w:p>
-    <w:p>
-      <w:r>
-        <w:t xml:space="preserve">      </w:t>
-      </w:r>
-      <w:proofErr w:type="gramStart"/>
-      <w:r>
-        <w:t>Trace(</w:t>
-      </w:r>
-      <w:proofErr w:type="gramEnd"/>
-      <w:r>
-        <w:t>"App Launched");</w:t>
-      </w:r>
-    </w:p>
-    <w:p>
-      <w:proofErr w:type="spellStart"/>
-      <w:r>
-        <w:t>testSettings</w:t>
-      </w:r>
-      <w:proofErr w:type="spellEnd"/>
-      <w:r>
-        <w:t>:</w:t>
-      </w:r>
-    </w:p>
-    <w:p>
-      <w:r>
-        <w:t xml:space="preserve">  </w:t>
-      </w:r>
-      <w:proofErr w:type="spellStart"/>
-      <w:r>
-        <w:t>filePath</w:t>
-      </w:r>
-      <w:proofErr w:type="spellEnd"/>
-      <w:r>
-        <w:t xml:space="preserve">: </w:t>
-      </w:r>
-    </w:p>
-    <w:p>
-      <w:r>
-        <w:t xml:space="preserve">  </w:t>
-      </w:r>
-      <w:proofErr w:type="spellStart"/>
-      <w:r>
-        <w:t>browserConfigurations</w:t>
-      </w:r>
-      <w:proofErr w:type="spellEnd"/>
-      <w:r>
-        <w:t>:</w:t>
-      </w:r>
-    </w:p>
-    <w:p>
-      <w:r>
-        <w:t xml:space="preserve">  - browser: Chromium</w:t>
-      </w:r>
-    </w:p>
-    <w:p>
-      <w:r>
-        <w:t xml:space="preserve">    device: </w:t>
-      </w:r>
-    </w:p>
-    <w:p>
-      <w:r>
-        <w:t xml:space="preserve">    </w:t>
-      </w:r>
-      <w:proofErr w:type="spellStart"/>
-      <w:r>
-        <w:t>screenWidth</w:t>
-      </w:r>
-      <w:proofErr w:type="spellEnd"/>
-      <w:r>
-        <w:t>: 0</w:t>
-      </w:r>
-    </w:p>
-    <w:p>
-      <w:r>
-        <w:t xml:space="preserve">    </w:t>
-      </w:r>
-      <w:proofErr w:type="spellStart"/>
-      <w:r>
-        <w:t>screenHeight</w:t>
-      </w:r>
-      <w:proofErr w:type="spellEnd"/>
-      <w:r>
-        <w:t>: 0</w:t>
-      </w:r>
-    </w:p>
-    <w:p>
-      <w:r>
-        <w:t xml:space="preserve">  </w:t>
-      </w:r>
-      <w:proofErr w:type="spellStart"/>
-      <w:r>
-        <w:t>recordVideo</w:t>
-      </w:r>
-      <w:proofErr w:type="spellEnd"/>
-      <w:r>
-        <w:t>: true</w:t>
-      </w:r>
-    </w:p>
-    <w:p>
-      <w:r>
-        <w:t xml:space="preserve">  headless: true</w:t>
-      </w:r>
-    </w:p>
-    <w:p>
-      <w:r>
-        <w:t xml:space="preserve">  </w:t>
-      </w:r>
-      <w:proofErr w:type="spellStart"/>
-      <w:r>
-        <w:t>enablePowerFxOverlay</w:t>
-      </w:r>
-      <w:proofErr w:type="spellEnd"/>
-      <w:r>
-        <w:t>: false</w:t>
-      </w:r>
-    </w:p>
-    <w:p>
-      <w:r>
-        <w:t xml:space="preserve">  timeout: 30000</w:t>
-      </w:r>
-    </w:p>
-    <w:p>
-      <w:r>
-        <w:t xml:space="preserve">  </w:t>
-      </w:r>
-      <w:proofErr w:type="spellStart"/>
-      <w:r>
-        <w:t>workerCount</w:t>
-      </w:r>
-      <w:proofErr w:type="spellEnd"/>
-      <w:r>
-        <w:t>: 10</w:t>
-      </w:r>
-    </w:p>
-    <w:p>
-      <w:proofErr w:type="spellStart"/>
-      <w:r>
-        <w:t>environmentVariables</w:t>
-      </w:r>
-      <w:proofErr w:type="spellEnd"/>
-      <w:r>
-        <w:t>:</w:t>
-      </w:r>
-    </w:p>
-    <w:p>
-      <w:r>
-        <w:t xml:space="preserve">  </w:t>
-      </w:r>
-      <w:proofErr w:type="spellStart"/>
-      <w:r>
-        <w:t>filePath</w:t>
-      </w:r>
-      <w:proofErr w:type="spellEnd"/>
-      <w:r>
-        <w:t xml:space="preserve">: </w:t>
-      </w:r>
-    </w:p>
-    <w:p>
-      <w:r>
-        <w:t xml:space="preserve">  users:</w:t>
-      </w:r>
-    </w:p>
-    <w:p>
-      <w:r>
-        <w:t xml:space="preserve">  - </w:t>
-      </w:r>
-      <w:proofErr w:type="spellStart"/>
-      <w:r>
-        <w:t>personaName</w:t>
-      </w:r>
-      <w:proofErr w:type="spellEnd"/>
-      <w:r>
-        <w:t>: User1</w:t>
-      </w:r>
-    </w:p>
-    <w:p>
-      <w:r>
-        <w:t xml:space="preserve">    </w:t>
-      </w:r>
-      <w:proofErr w:type="spellStart"/>
-      <w:r>
-        <w:t>emailKey</w:t>
-      </w:r>
-      <w:proofErr w:type="spellEnd"/>
-      <w:r>
-        <w:t>: user1Email</w:t>
-      </w:r>
-    </w:p>
-    <w:p>
-      <w:r>
-        <w:t xml:space="preserve">    </w:t>
-      </w:r>
-      <w:proofErr w:type="spellStart"/>
-      <w:r>
-        <w:t>passwordKey</w:t>
-      </w:r>
-      <w:proofErr w:type="spellEnd"/>
-      <w:r>
-        <w:t>: user1Password</w:t>
-      </w:r>
-    </w:p>
-    <w:p/>
-    <w:p>
-      <w:r>
-        <w:t>```</w:t>
-      </w:r>
-    </w:p>
-    <w:p/>
-    <w:p>
-      <w:r>
-        <w:t xml:space="preserve"> Information on the test settings can be found on [the </w:t>
-      </w:r>
-      <w:proofErr w:type="spellStart"/>
-      <w:r>
-        <w:t>PowerApp-TestEngine</w:t>
-      </w:r>
-      <w:proofErr w:type="spellEnd"/>
-      <w:r>
-        <w:t xml:space="preserve"> repo</w:t>
-      </w:r>
-      <w:proofErr w:type="gramStart"/>
-      <w:r>
-        <w:t>.](</w:t>
-      </w:r>
-      <w:proofErr w:type="gramEnd"/>
-      <w:r>
-        <w:t>https://github.com/microsoft/PowerApps-TestEngine/blob/main/docs/Yaml/test.md)</w:t>
-      </w:r>
-    </w:p>
-    <w:p>
-      <w:r>
-        <w:t xml:space="preserve"> Key call outs are the *locale* and *browser configurations* for **Test Settings**, *users* in **Environment Variables** and *test cases/steps* within the **Test Suite**.</w:t>
-      </w:r>
-    </w:p>
-    <w:p/>
-    <w:p>
-      <w:pPr>
-        <w:pStyle w:val="Heading2"/>
-      </w:pPr>
-      <w:r>
-        <w:t xml:space="preserve">Using </w:t>
-      </w:r>
-      <w:r>
-        <w:t>YAML</w:t>
-      </w:r>
-      <w:r>
-        <w:t xml:space="preserve"> to define </w:t>
-      </w:r>
-      <w:proofErr w:type="gramStart"/>
-      <w:r>
-        <w:t>tests</w:t>
-      </w:r>
-      <w:proofErr w:type="gramEnd"/>
-    </w:p>
-    <w:p>
-      <w:r>
-        <w:t>YAML</w:t>
-      </w:r>
-      <w:r>
-        <w:t xml:space="preserve"> is the language used for our Power Apps Test</w:t>
-      </w:r>
-      <w:r>
-        <w:t xml:space="preserve"> Suite and Power </w:t>
-      </w:r>
-      <w:proofErr w:type="spellStart"/>
-      <w:r>
+        <w:rPr>
+          <w:b/>
+          <w:bCs/>
+        </w:rPr>
         <w:t>Fx</w:t>
       </w:r>
       <w:proofErr w:type="spellEnd"/>
@@ -1202,6 +439,11 @@
       </w:pPr>
       <w:r>
         <w:t>Configuring the Test Suite</w:t>
+      </w:r>
+    </w:p>
+    <w:p>
+      <w:r>
+        <w:t xml:space="preserve">The test suite </w:t>
       </w:r>
     </w:p>
     <w:p>
@@ -1289,11 +531,9 @@
             <w:r>
               <w:t xml:space="preserve">Required field naming the test. Will show in the logs for each test suite </w:t>
             </w:r>
-            <w:proofErr w:type="gramStart"/>
-            <w:r>
-              <w:t>and</w:t>
-            </w:r>
-            <w:proofErr w:type="gramEnd"/>
+            <w:r>
+              <w:t>and it</w:t>
+            </w:r>
             <w:r>
               <w:t xml:space="preserve"> is useful for reporting.</w:t>
             </w:r>
@@ -1308,6 +548,7 @@
           <w:p>
             <w:proofErr w:type="spellStart"/>
             <w:r>
+              <w:lastRenderedPageBreak/>
               <w:t>testSuiteDescription</w:t>
             </w:r>
             <w:proofErr w:type="spellEnd"/>
@@ -1321,11 +562,9 @@
             <w:r>
               <w:t xml:space="preserve">Optional field describing the nature of the test suite. By </w:t>
             </w:r>
-            <w:proofErr w:type="gramStart"/>
-            <w:r>
-              <w:t>default</w:t>
-            </w:r>
-            <w:proofErr w:type="gramEnd"/>
+            <w:r>
+              <w:t>default,</w:t>
+            </w:r>
             <w:r>
               <w:t xml:space="preserve"> this is not added to the </w:t>
             </w:r>
@@ -1335,15 +574,7 @@
             </w:r>
             <w:proofErr w:type="spellEnd"/>
             <w:r>
-              <w:t xml:space="preserve"> file </w:t>
-            </w:r>
-            <w:proofErr w:type="gramStart"/>
-            <w:r>
-              <w:t>so</w:t>
-            </w:r>
-            <w:proofErr w:type="gramEnd"/>
-            <w:r>
-              <w:t xml:space="preserve"> would mainly be used by test writers.</w:t>
+              <w:t xml:space="preserve"> file so would mainly be used by test writers.</w:t>
             </w:r>
           </w:p>
         </w:tc>
@@ -1399,11 +630,9 @@
             <w:r>
               <w:t xml:space="preserve">Required for solution aware apps. All </w:t>
             </w:r>
-            <w:proofErr w:type="gramStart"/>
-            <w:r>
-              <w:t>business critical</w:t>
-            </w:r>
-            <w:proofErr w:type="gramEnd"/>
+            <w:r>
+              <w:t>business-critical</w:t>
+            </w:r>
             <w:r>
               <w:t xml:space="preserve"> apps should be in solutions per operational excellence architecture. You can find this in the solution in the Maker portal or through the Dataverse API.</w:t>
             </w:r>
@@ -1473,7 +702,7 @@
             <w:r>
               <w:t xml:space="preserve"> in a suite before the case begins executing. </w:t>
             </w:r>
-            <w:hyperlink r:id="rId8" w:anchor="setup-your-tests" w:history="1">
+            <w:hyperlink r:id="rId10" w:anchor="setup-your-tests" w:history="1">
               <w:r>
                 <w:rPr>
                   <w:rStyle w:val="Hyperlink"/>
@@ -1613,7 +842,6 @@
               </w:rPr>
               <w:t xml:space="preserve"> &amp; </w:t>
             </w:r>
-            <w:proofErr w:type="gramStart"/>
             <w:r>
               <w:rPr>
                 <w:rFonts w:ascii="Consolas" w:eastAsia="Times New Roman" w:hAnsi="Consolas" w:cs="Times New Roman"/>
@@ -1634,7 +862,6 @@
               </w:rPr>
               <w:t>(</w:t>
             </w:r>
-            <w:proofErr w:type="gramEnd"/>
             <w:r>
               <w:rPr>
                 <w:rFonts w:ascii="Consolas" w:eastAsia="Times New Roman" w:hAnsi="Consolas" w:cs="Times New Roman"/>
@@ -1675,18 +902,7 @@
                 <w:szCs w:val="21"/>
                 <w:shd w:val="clear" w:color="auto" w:fill="F2F2F2"/>
               </w:rPr>
-              <w:t xml:space="preserve">         </w:t>
-            </w:r>
-            <w:proofErr w:type="gramStart"/>
-            <w:r>
-              <w:rPr>
-                <w:rFonts w:ascii="Consolas" w:eastAsia="Times New Roman" w:hAnsi="Consolas" w:cs="Times New Roman"/>
-                <w:color w:val="161616"/>
-                <w:sz w:val="21"/>
-                <w:szCs w:val="21"/>
-                <w:shd w:val="clear" w:color="auto" w:fill="F2F2F2"/>
-              </w:rPr>
-              <w:t>,</w:t>
+              <w:t xml:space="preserve">         ,</w:t>
             </w:r>
             <w:proofErr w:type="spellStart"/>
             <w:r>
@@ -1700,7 +916,6 @@
               <w:t>TestSuiteId</w:t>
             </w:r>
             <w:proofErr w:type="spellEnd"/>
-            <w:proofErr w:type="gramEnd"/>
             <w:r>
               <w:rPr>
                 <w:rFonts w:ascii="Consolas" w:eastAsia="Times New Roman" w:hAnsi="Consolas" w:cs="Times New Roman"/>
@@ -1743,18 +958,7 @@
                 <w:szCs w:val="21"/>
                 <w:shd w:val="clear" w:color="auto" w:fill="F2F2F2"/>
               </w:rPr>
-              <w:t xml:space="preserve">         </w:t>
-            </w:r>
-            <w:proofErr w:type="gramStart"/>
-            <w:r>
-              <w:rPr>
-                <w:rFonts w:ascii="Consolas" w:eastAsia="Times New Roman" w:hAnsi="Consolas" w:cs="Times New Roman"/>
-                <w:color w:val="161616"/>
-                <w:sz w:val="21"/>
-                <w:szCs w:val="21"/>
-                <w:shd w:val="clear" w:color="auto" w:fill="F2F2F2"/>
-              </w:rPr>
-              <w:t>,</w:t>
+              <w:t xml:space="preserve">         ,</w:t>
             </w:r>
             <w:proofErr w:type="spellStart"/>
             <w:r>
@@ -1768,7 +972,6 @@
               <w:t>TestSuiteName</w:t>
             </w:r>
             <w:proofErr w:type="spellEnd"/>
-            <w:proofErr w:type="gramEnd"/>
             <w:r>
               <w:rPr>
                 <w:rFonts w:ascii="Consolas" w:eastAsia="Times New Roman" w:hAnsi="Consolas" w:cs="Times New Roman"/>
@@ -1811,18 +1014,7 @@
                 <w:szCs w:val="21"/>
                 <w:shd w:val="clear" w:color="auto" w:fill="F2F2F2"/>
               </w:rPr>
-              <w:t xml:space="preserve">         </w:t>
-            </w:r>
-            <w:proofErr w:type="gramStart"/>
-            <w:r>
-              <w:rPr>
-                <w:rFonts w:ascii="Consolas" w:eastAsia="Times New Roman" w:hAnsi="Consolas" w:cs="Times New Roman"/>
-                <w:color w:val="161616"/>
-                <w:sz w:val="21"/>
-                <w:szCs w:val="21"/>
-                <w:shd w:val="clear" w:color="auto" w:fill="F2F2F2"/>
-              </w:rPr>
-              <w:t>,</w:t>
+              <w:t xml:space="preserve">         ,</w:t>
             </w:r>
             <w:proofErr w:type="spellStart"/>
             <w:r>
@@ -1836,7 +1028,6 @@
               <w:t>TestCaseId</w:t>
             </w:r>
             <w:proofErr w:type="spellEnd"/>
-            <w:proofErr w:type="gramEnd"/>
             <w:r>
               <w:rPr>
                 <w:rFonts w:ascii="Consolas" w:eastAsia="Times New Roman" w:hAnsi="Consolas" w:cs="Times New Roman"/>
@@ -1879,18 +1070,7 @@
                 <w:szCs w:val="21"/>
                 <w:shd w:val="clear" w:color="auto" w:fill="F2F2F2"/>
               </w:rPr>
-              <w:t xml:space="preserve">         </w:t>
-            </w:r>
-            <w:proofErr w:type="gramStart"/>
-            <w:r>
-              <w:rPr>
-                <w:rFonts w:ascii="Consolas" w:eastAsia="Times New Roman" w:hAnsi="Consolas" w:cs="Times New Roman"/>
-                <w:color w:val="161616"/>
-                <w:sz w:val="21"/>
-                <w:szCs w:val="21"/>
-                <w:shd w:val="clear" w:color="auto" w:fill="F2F2F2"/>
-              </w:rPr>
-              <w:t>,</w:t>
+              <w:t xml:space="preserve">         ,</w:t>
             </w:r>
             <w:proofErr w:type="spellStart"/>
             <w:r>
@@ -1904,7 +1084,6 @@
               <w:t>TestCaseName</w:t>
             </w:r>
             <w:proofErr w:type="spellEnd"/>
-            <w:proofErr w:type="gramEnd"/>
             <w:r>
               <w:rPr>
                 <w:rFonts w:ascii="Consolas" w:eastAsia="Times New Roman" w:hAnsi="Consolas" w:cs="Times New Roman"/>
@@ -1947,18 +1126,7 @@
                 <w:szCs w:val="21"/>
                 <w:shd w:val="clear" w:color="auto" w:fill="F2F2F2"/>
               </w:rPr>
-              <w:t xml:space="preserve">         </w:t>
-            </w:r>
-            <w:proofErr w:type="gramStart"/>
-            <w:r>
-              <w:rPr>
-                <w:rFonts w:ascii="Consolas" w:eastAsia="Times New Roman" w:hAnsi="Consolas" w:cs="Times New Roman"/>
-                <w:color w:val="161616"/>
-                <w:sz w:val="21"/>
-                <w:szCs w:val="21"/>
-                <w:shd w:val="clear" w:color="auto" w:fill="F2F2F2"/>
-              </w:rPr>
-              <w:t>,</w:t>
+              <w:t xml:space="preserve">         ,</w:t>
             </w:r>
             <w:proofErr w:type="spellStart"/>
             <w:r>
@@ -1972,7 +1140,6 @@
               <w:t>StartTime</w:t>
             </w:r>
             <w:proofErr w:type="spellEnd"/>
-            <w:proofErr w:type="gramEnd"/>
             <w:r>
               <w:rPr>
                 <w:rFonts w:ascii="Consolas" w:eastAsia="Times New Roman" w:hAnsi="Consolas" w:cs="Times New Roman"/>
@@ -2015,18 +1182,7 @@
                 <w:szCs w:val="21"/>
                 <w:shd w:val="clear" w:color="auto" w:fill="F2F2F2"/>
               </w:rPr>
-              <w:t xml:space="preserve">         </w:t>
-            </w:r>
-            <w:proofErr w:type="gramStart"/>
-            <w:r>
-              <w:rPr>
-                <w:rFonts w:ascii="Consolas" w:eastAsia="Times New Roman" w:hAnsi="Consolas" w:cs="Times New Roman"/>
-                <w:color w:val="161616"/>
-                <w:sz w:val="21"/>
-                <w:szCs w:val="21"/>
-                <w:shd w:val="clear" w:color="auto" w:fill="F2F2F2"/>
-              </w:rPr>
-              <w:t>,</w:t>
+              <w:t xml:space="preserve">         ,</w:t>
             </w:r>
             <w:proofErr w:type="spellStart"/>
             <w:r>
@@ -2040,7 +1196,6 @@
               <w:t>EndTime</w:t>
             </w:r>
             <w:proofErr w:type="spellEnd"/>
-            <w:proofErr w:type="gramEnd"/>
             <w:r>
               <w:rPr>
                 <w:rFonts w:ascii="Consolas" w:eastAsia="Times New Roman" w:hAnsi="Consolas" w:cs="Times New Roman"/>
@@ -2083,18 +1238,7 @@
                 <w:szCs w:val="21"/>
                 <w:shd w:val="clear" w:color="auto" w:fill="F2F2F2"/>
               </w:rPr>
-              <w:t xml:space="preserve">         </w:t>
-            </w:r>
-            <w:proofErr w:type="gramStart"/>
-            <w:r>
-              <w:rPr>
-                <w:rFonts w:ascii="Consolas" w:eastAsia="Times New Roman" w:hAnsi="Consolas" w:cs="Times New Roman"/>
-                <w:color w:val="161616"/>
-                <w:sz w:val="21"/>
-                <w:szCs w:val="21"/>
-                <w:shd w:val="clear" w:color="auto" w:fill="F2F2F2"/>
-              </w:rPr>
-              <w:t>,</w:t>
+              <w:t xml:space="preserve">         ,</w:t>
             </w:r>
             <w:proofErr w:type="spellStart"/>
             <w:r>
@@ -2108,7 +1252,6 @@
               <w:t>TestSuccess</w:t>
             </w:r>
             <w:proofErr w:type="spellEnd"/>
-            <w:proofErr w:type="gramEnd"/>
             <w:r>
               <w:rPr>
                 <w:rFonts w:ascii="Consolas" w:eastAsia="Times New Roman" w:hAnsi="Consolas" w:cs="Times New Roman"/>
@@ -2151,18 +1294,7 @@
                 <w:szCs w:val="21"/>
                 <w:shd w:val="clear" w:color="auto" w:fill="F2F2F2"/>
               </w:rPr>
-              <w:t xml:space="preserve">         </w:t>
-            </w:r>
-            <w:proofErr w:type="gramStart"/>
-            <w:r>
-              <w:rPr>
-                <w:rFonts w:ascii="Consolas" w:eastAsia="Times New Roman" w:hAnsi="Consolas" w:cs="Times New Roman"/>
-                <w:color w:val="161616"/>
-                <w:sz w:val="21"/>
-                <w:szCs w:val="21"/>
-                <w:shd w:val="clear" w:color="auto" w:fill="F2F2F2"/>
-              </w:rPr>
-              <w:t>,</w:t>
+              <w:t xml:space="preserve">         ,</w:t>
             </w:r>
             <w:proofErr w:type="spellStart"/>
             <w:r>
@@ -2176,7 +1308,6 @@
               <w:t>TestTraces</w:t>
             </w:r>
             <w:proofErr w:type="spellEnd"/>
-            <w:proofErr w:type="gramEnd"/>
             <w:r>
               <w:rPr>
                 <w:rFonts w:ascii="Consolas" w:eastAsia="Times New Roman" w:hAnsi="Consolas" w:cs="Times New Roman"/>
@@ -2249,18 +1380,7 @@
                 <w:szCs w:val="21"/>
                 <w:shd w:val="clear" w:color="auto" w:fill="F2F2F2"/>
               </w:rPr>
-              <w:t xml:space="preserve">         </w:t>
-            </w:r>
-            <w:proofErr w:type="gramStart"/>
-            <w:r>
-              <w:rPr>
-                <w:rFonts w:ascii="Consolas" w:eastAsia="Times New Roman" w:hAnsi="Consolas" w:cs="Times New Roman"/>
-                <w:color w:val="161616"/>
-                <w:sz w:val="21"/>
-                <w:szCs w:val="21"/>
-                <w:shd w:val="clear" w:color="auto" w:fill="F2F2F2"/>
-              </w:rPr>
-              <w:t>,</w:t>
+              <w:t xml:space="preserve">         ,</w:t>
             </w:r>
             <w:proofErr w:type="spellStart"/>
             <w:r>
@@ -2274,7 +1394,6 @@
               <w:t>TestFailureMessage</w:t>
             </w:r>
             <w:proofErr w:type="spellEnd"/>
-            <w:proofErr w:type="gramEnd"/>
             <w:r>
               <w:rPr>
                 <w:rFonts w:ascii="Consolas" w:eastAsia="Times New Roman" w:hAnsi="Consolas" w:cs="Times New Roman"/>
@@ -2320,7 +1439,6 @@
           <w:p>
             <w:proofErr w:type="spellStart"/>
             <w:r>
-              <w:lastRenderedPageBreak/>
               <w:t>onTestSuiteComplete</w:t>
             </w:r>
             <w:proofErr w:type="spellEnd"/>
@@ -2432,18 +1550,7 @@
                 <w:szCs w:val="21"/>
                 <w:shd w:val="clear" w:color="auto" w:fill="F2F2F2"/>
               </w:rPr>
-              <w:t xml:space="preserve">         </w:t>
-            </w:r>
-            <w:proofErr w:type="gramStart"/>
-            <w:r>
-              <w:rPr>
-                <w:rFonts w:ascii="Consolas" w:eastAsia="Times New Roman" w:hAnsi="Consolas" w:cs="Times New Roman"/>
-                <w:color w:val="161616"/>
-                <w:sz w:val="21"/>
-                <w:szCs w:val="21"/>
-                <w:shd w:val="clear" w:color="auto" w:fill="F2F2F2"/>
-              </w:rPr>
-              <w:t>,</w:t>
+              <w:t xml:space="preserve">         ,</w:t>
             </w:r>
             <w:proofErr w:type="spellStart"/>
             <w:r>
@@ -2457,7 +1564,6 @@
               <w:t>TestSuiteName</w:t>
             </w:r>
             <w:proofErr w:type="spellEnd"/>
-            <w:proofErr w:type="gramEnd"/>
             <w:r>
               <w:rPr>
                 <w:rFonts w:ascii="Consolas" w:eastAsia="Times New Roman" w:hAnsi="Consolas" w:cs="Times New Roman"/>
@@ -2500,18 +1606,7 @@
                 <w:szCs w:val="21"/>
                 <w:shd w:val="clear" w:color="auto" w:fill="F2F2F2"/>
               </w:rPr>
-              <w:t xml:space="preserve">         </w:t>
-            </w:r>
-            <w:proofErr w:type="gramStart"/>
-            <w:r>
-              <w:rPr>
-                <w:rFonts w:ascii="Consolas" w:eastAsia="Times New Roman" w:hAnsi="Consolas" w:cs="Times New Roman"/>
-                <w:color w:val="161616"/>
-                <w:sz w:val="21"/>
-                <w:szCs w:val="21"/>
-                <w:shd w:val="clear" w:color="auto" w:fill="F2F2F2"/>
-              </w:rPr>
-              <w:t>,</w:t>
+              <w:t xml:space="preserve">         ,</w:t>
             </w:r>
             <w:proofErr w:type="spellStart"/>
             <w:r>
@@ -2525,7 +1620,6 @@
               <w:t>StartTime</w:t>
             </w:r>
             <w:proofErr w:type="spellEnd"/>
-            <w:proofErr w:type="gramEnd"/>
             <w:r>
               <w:rPr>
                 <w:rFonts w:ascii="Consolas" w:eastAsia="Times New Roman" w:hAnsi="Consolas" w:cs="Times New Roman"/>
@@ -2568,18 +1662,7 @@
                 <w:szCs w:val="21"/>
                 <w:shd w:val="clear" w:color="auto" w:fill="F2F2F2"/>
               </w:rPr>
-              <w:t xml:space="preserve">         </w:t>
-            </w:r>
-            <w:proofErr w:type="gramStart"/>
-            <w:r>
-              <w:rPr>
-                <w:rFonts w:ascii="Consolas" w:eastAsia="Times New Roman" w:hAnsi="Consolas" w:cs="Times New Roman"/>
-                <w:color w:val="161616"/>
-                <w:sz w:val="21"/>
-                <w:szCs w:val="21"/>
-                <w:shd w:val="clear" w:color="auto" w:fill="F2F2F2"/>
-              </w:rPr>
-              <w:t>,</w:t>
+              <w:t xml:space="preserve">         ,</w:t>
             </w:r>
             <w:proofErr w:type="spellStart"/>
             <w:r>
@@ -2593,7 +1676,6 @@
               <w:t>EndTime</w:t>
             </w:r>
             <w:proofErr w:type="spellEnd"/>
-            <w:proofErr w:type="gramEnd"/>
             <w:r>
               <w:rPr>
                 <w:rFonts w:ascii="Consolas" w:eastAsia="Times New Roman" w:hAnsi="Consolas" w:cs="Times New Roman"/>
@@ -2636,18 +1718,7 @@
                 <w:szCs w:val="21"/>
                 <w:shd w:val="clear" w:color="auto" w:fill="F2F2F2"/>
               </w:rPr>
-              <w:t xml:space="preserve">         </w:t>
-            </w:r>
-            <w:proofErr w:type="gramStart"/>
-            <w:r>
-              <w:rPr>
-                <w:rFonts w:ascii="Consolas" w:eastAsia="Times New Roman" w:hAnsi="Consolas" w:cs="Times New Roman"/>
-                <w:color w:val="161616"/>
-                <w:sz w:val="21"/>
-                <w:szCs w:val="21"/>
-                <w:shd w:val="clear" w:color="auto" w:fill="F2F2F2"/>
-              </w:rPr>
-              <w:t>,</w:t>
+              <w:t xml:space="preserve">         ,</w:t>
             </w:r>
             <w:proofErr w:type="spellStart"/>
             <w:r>
@@ -2661,7 +1732,6 @@
               <w:t>TestPassCount</w:t>
             </w:r>
             <w:proofErr w:type="spellEnd"/>
-            <w:proofErr w:type="gramEnd"/>
             <w:r>
               <w:rPr>
                 <w:rFonts w:ascii="Consolas" w:eastAsia="Times New Roman" w:hAnsi="Consolas" w:cs="Times New Roman"/>
@@ -2704,18 +1774,7 @@
                 <w:szCs w:val="21"/>
                 <w:shd w:val="clear" w:color="auto" w:fill="F2F2F2"/>
               </w:rPr>
-              <w:t xml:space="preserve">         </w:t>
-            </w:r>
-            <w:proofErr w:type="gramStart"/>
-            <w:r>
-              <w:rPr>
-                <w:rFonts w:ascii="Consolas" w:eastAsia="Times New Roman" w:hAnsi="Consolas" w:cs="Times New Roman"/>
-                <w:color w:val="161616"/>
-                <w:sz w:val="21"/>
-                <w:szCs w:val="21"/>
-                <w:shd w:val="clear" w:color="auto" w:fill="F2F2F2"/>
-              </w:rPr>
-              <w:t>,</w:t>
+              <w:t xml:space="preserve">         ,</w:t>
             </w:r>
             <w:proofErr w:type="spellStart"/>
             <w:r>
@@ -2729,7 +1788,6 @@
               <w:t>TestFailCount</w:t>
             </w:r>
             <w:proofErr w:type="spellEnd"/>
-            <w:proofErr w:type="gramEnd"/>
             <w:r>
               <w:rPr>
                 <w:rFonts w:ascii="Consolas" w:eastAsia="Times New Roman" w:hAnsi="Consolas" w:cs="Times New Roman"/>
@@ -2791,7 +1849,7 @@
             <w:r>
               <w:t xml:space="preserve"> shift left tests. Examples are </w:t>
             </w:r>
-            <w:hyperlink r:id="rId9" w:history="1">
+            <w:hyperlink r:id="rId11" w:history="1">
               <w:r>
                 <w:rPr>
                   <w:rStyle w:val="Hyperlink"/>
@@ -2905,6 +1963,7 @@
           <w:p>
             <w:proofErr w:type="spellStart"/>
             <w:r>
+              <w:lastRenderedPageBreak/>
               <w:t>testCaseName</w:t>
             </w:r>
             <w:proofErr w:type="spellEnd"/>
@@ -2914,7 +1973,19 @@
           <w:tcPr>
             <w:tcW w:w="6205" w:type="dxa"/>
           </w:tcPr>
-          <w:p/>
+          <w:p>
+            <w:r>
+              <w:t xml:space="preserve">Required field naming the test case. This is used in the </w:t>
+            </w:r>
+            <w:proofErr w:type="spellStart"/>
+            <w:r>
+              <w:t>trx</w:t>
+            </w:r>
+            <w:proofErr w:type="spellEnd"/>
+            <w:r>
+              <w:t xml:space="preserve"> file and test suite complete information. I recommend making each of these unique and should inform what the test is trying to do.</w:t>
+            </w:r>
+          </w:p>
         </w:tc>
       </w:tr>
       <w:tr>
@@ -2934,7 +2005,11 @@
           <w:tcPr>
             <w:tcW w:w="6205" w:type="dxa"/>
           </w:tcPr>
-          <w:p/>
+          <w:p>
+            <w:r>
+              <w:t>Optional field but can further define the test case.</w:t>
+            </w:r>
+          </w:p>
         </w:tc>
       </w:tr>
       <w:tr>
@@ -2954,7 +2029,44 @@
           <w:tcPr>
             <w:tcW w:w="6205" w:type="dxa"/>
           </w:tcPr>
-          <w:p/>
+          <w:p>
+            <w:r>
+              <w:t xml:space="preserve">Required list of Power </w:t>
+            </w:r>
+            <w:proofErr w:type="spellStart"/>
+            <w:r>
+              <w:t>Fx</w:t>
+            </w:r>
+            <w:proofErr w:type="spellEnd"/>
+            <w:r>
+              <w:t xml:space="preserve"> operations. </w:t>
+            </w:r>
+            <w:hyperlink r:id="rId12" w:history="1">
+              <w:r>
+                <w:rPr>
+                  <w:rStyle w:val="Hyperlink"/>
+                </w:rPr>
+                <w:t>For PowerApps-</w:t>
+              </w:r>
+              <w:proofErr w:type="spellStart"/>
+              <w:r>
+                <w:rPr>
+                  <w:rStyle w:val="Hyperlink"/>
+                </w:rPr>
+                <w:t>TestEngine</w:t>
+              </w:r>
+              <w:proofErr w:type="spellEnd"/>
+              <w:r>
+                <w:rPr>
+                  <w:rStyle w:val="Hyperlink"/>
+                </w:rPr>
+                <w:t>, refer to this document.</w:t>
+              </w:r>
+            </w:hyperlink>
+            <w:r>
+              <w:t xml:space="preserve"> This can be extended and is covered in an upcoming section.</w:t>
+            </w:r>
+          </w:p>
         </w:tc>
       </w:tr>
     </w:tbl>
@@ -2973,11 +2085,9 @@
       <w:r>
         <w:t xml:space="preserve">The test settings section </w:t>
       </w:r>
-      <w:proofErr w:type="gramStart"/>
-      <w:r>
-        <w:t>allow</w:t>
-      </w:r>
-      <w:proofErr w:type="gramEnd"/>
+      <w:r>
+        <w:t>allows</w:t>
+      </w:r>
       <w:r>
         <w:t xml:space="preserve"> testers to define which devices and browsers will be used to run the tests</w:t>
       </w:r>
@@ -2989,7 +2099,7 @@
       <w:r>
         <w:t xml:space="preserve">A reference to the test settings can be </w:t>
       </w:r>
-      <w:hyperlink r:id="rId10" w:history="1">
+      <w:hyperlink r:id="rId13" w:history="1">
         <w:r>
           <w:rPr>
             <w:rStyle w:val="Hyperlink"/>
@@ -2998,15 +2108,7 @@
         </w:r>
       </w:hyperlink>
       <w:r>
-        <w:t xml:space="preserve">. I’ll provide additional thoughts </w:t>
-      </w:r>
-      <w:proofErr w:type="gramStart"/>
-      <w:r>
-        <w:t>in</w:t>
-      </w:r>
-      <w:proofErr w:type="gramEnd"/>
-      <w:r>
-        <w:t xml:space="preserve"> the table below.</w:t>
+        <w:t>. I’ll provide additional thoughts in the table below.</w:t>
       </w:r>
     </w:p>
     <w:tbl>
@@ -3118,7 +2220,7 @@
             <w:r>
               <w:t xml:space="preserve">Must identify at least one browser. I would recommend </w:t>
             </w:r>
-            <w:hyperlink r:id="rId11" w:history="1">
+            <w:hyperlink r:id="rId14" w:history="1">
               <w:r>
                 <w:rPr>
                   <w:rStyle w:val="Hyperlink"/>
@@ -3197,15 +2299,7 @@
           </w:tcPr>
           <w:p>
             <w:r>
-              <w:t xml:space="preserve">If running tests manually or locally I would set this to false allowing you to watch the test run. For automated tests, this can be set to </w:t>
-            </w:r>
-            <w:proofErr w:type="gramStart"/>
-            <w:r>
-              <w:t>true</w:t>
-            </w:r>
-            <w:proofErr w:type="gramEnd"/>
-            <w:r>
-              <w:t xml:space="preserve"> to reduce possible resource consumption.</w:t>
+              <w:t>If running tests manually or locally I would set this to false allowing you to watch the test run. For automated tests, this can be set to true to reduce possible resource consumption.</w:t>
             </w:r>
           </w:p>
         </w:tc>
@@ -3264,11 +2358,9 @@
             <w:r>
               <w:t xml:space="preserve">Default is 30 seconds. Depending on the type of test and the </w:t>
             </w:r>
-            <w:proofErr w:type="gramStart"/>
-            <w:r>
-              <w:t>amount</w:t>
-            </w:r>
-            <w:proofErr w:type="gramEnd"/>
+            <w:r>
+              <w:t>number</w:t>
+            </w:r>
             <w:r>
               <w:t xml:space="preserve"> of tests being run consider reducing or increasing.</w:t>
             </w:r>
@@ -3286,7 +2378,6 @@
           <w:p>
             <w:proofErr w:type="spellStart"/>
             <w:r>
-              <w:lastRenderedPageBreak/>
               <w:t>workerCount</w:t>
             </w:r>
             <w:proofErr w:type="spellEnd"/>
@@ -3300,15 +2391,13 @@
             <w:r>
               <w:t xml:space="preserve">Default is 10. I haven’t tested the boundaries of this yet but would expect this </w:t>
             </w:r>
-            <w:proofErr w:type="gramStart"/>
-            <w:r>
-              <w:t>is</w:t>
-            </w:r>
-            <w:proofErr w:type="gramEnd"/>
+            <w:r>
+              <w:t>to be</w:t>
+            </w:r>
             <w:r>
               <w:t xml:space="preserve"> determined by the test runner’s capabilities. If parallelism is a concern, consider </w:t>
             </w:r>
-            <w:hyperlink r:id="rId12" w:history="1">
+            <w:hyperlink r:id="rId15" w:history="1">
               <w:r>
                 <w:rPr>
                   <w:rStyle w:val="Hyperlink"/>
@@ -3332,7 +2421,7 @@
       <w:r>
         <w:t xml:space="preserve">Browser configurations let us choose how to launch the test. </w:t>
       </w:r>
-      <w:hyperlink r:id="rId13" w:history="1">
+      <w:hyperlink r:id="rId16" w:history="1">
         <w:r>
           <w:rPr>
             <w:rStyle w:val="Hyperlink"/>
@@ -3343,11 +2432,9 @@
       <w:r>
         <w:t xml:space="preserve"> For Chromium based browsers such as Chrome and Edge, Playwright will use the </w:t>
       </w:r>
-      <w:proofErr w:type="gramStart"/>
-      <w:r>
-        <w:t>open sourced</w:t>
-      </w:r>
-      <w:proofErr w:type="gramEnd"/>
+      <w:r>
+        <w:t>open-sourced</w:t>
+      </w:r>
       <w:r>
         <w:t xml:space="preserve"> builds. This means while the browser currently installed on your machine maybe version 100, the test will run on version 101. This does provide the advantage of understanding a potential change to the browser that could impact your users.</w:t>
       </w:r>
@@ -3362,7 +2449,7 @@
       <w:r>
         <w:t xml:space="preserve"> can be </w:t>
       </w:r>
-      <w:hyperlink r:id="rId14" w:anchor="browser-configuration" w:history="1">
+      <w:hyperlink r:id="rId17" w:anchor="browser-configuration" w:history="1">
         <w:r>
           <w:rPr>
             <w:rStyle w:val="Hyperlink"/>
@@ -3371,15 +2458,7 @@
         </w:r>
       </w:hyperlink>
       <w:r>
-        <w:t xml:space="preserve">. I’ll provide additional thoughts </w:t>
-      </w:r>
-      <w:proofErr w:type="gramStart"/>
-      <w:r>
-        <w:t>in</w:t>
-      </w:r>
-      <w:proofErr w:type="gramEnd"/>
-      <w:r>
-        <w:t xml:space="preserve"> the table below.</w:t>
+        <w:t>. I’ll provide additional thoughts in the table below.</w:t>
       </w:r>
     </w:p>
     <w:tbl>
@@ -3411,6 +2490,7 @@
                 <w:bCs/>
                 <w:u w:val="single"/>
               </w:rPr>
+              <w:lastRenderedPageBreak/>
               <w:t>Name</w:t>
             </w:r>
           </w:p>
@@ -3457,7 +2537,7 @@
             <w:r>
               <w:t xml:space="preserve">Must identify at least one browser. I would recommend </w:t>
             </w:r>
-            <w:hyperlink r:id="rId15" w:history="1">
+            <w:hyperlink r:id="rId18" w:history="1">
               <w:r>
                 <w:rPr>
                   <w:rStyle w:val="Hyperlink"/>
@@ -3514,7 +2594,7 @@
             <w:r>
               <w:t xml:space="preserve">Optional value. Needs to be a </w:t>
             </w:r>
-            <w:hyperlink r:id="rId16" w:anchor="playwright-devices" w:history="1">
+            <w:hyperlink r:id="rId19" w:anchor="playwright-devices" w:history="1">
               <w:r>
                 <w:rPr>
                   <w:rStyle w:val="Hyperlink"/>
@@ -3528,7 +2608,7 @@
             <w:r>
               <w:t xml:space="preserve"> </w:t>
             </w:r>
-            <w:hyperlink r:id="rId17" w:history="1">
+            <w:hyperlink r:id="rId20" w:history="1">
               <w:r>
                 <w:rPr>
                   <w:rStyle w:val="Hyperlink"/>
@@ -3542,7 +2622,7 @@
             <w:r>
               <w:t xml:space="preserve">I would recommend </w:t>
             </w:r>
-            <w:hyperlink r:id="rId18" w:history="1">
+            <w:hyperlink r:id="rId21" w:history="1">
               <w:r>
                 <w:rPr>
                   <w:rStyle w:val="Hyperlink"/>
@@ -3627,7 +2707,7 @@
             <w:r>
               <w:t xml:space="preserve"> In the extending Test Engine article, we can </w:t>
             </w:r>
-            <w:hyperlink r:id="rId19" w:history="1">
+            <w:hyperlink r:id="rId22" w:history="1">
               <w:r>
                 <w:rPr>
                   <w:rStyle w:val="Hyperlink"/>
@@ -3682,7 +2762,7 @@
             <w:r>
               <w:t xml:space="preserve">In the extending Test Engine article, we can </w:t>
             </w:r>
-            <w:hyperlink r:id="rId20" w:history="1">
+            <w:hyperlink r:id="rId23" w:history="1">
               <w:r>
                 <w:rPr>
                   <w:rStyle w:val="Hyperlink"/>
@@ -3711,21 +2791,23 @@
     </w:p>
     <w:p>
       <w:r>
-        <w:t xml:space="preserve">Environment variables can be applied to a single test suite or across all test suites. Reasoning to include across all test suites might be to have a single source of personas to choose from, </w:t>
-      </w:r>
-      <w:proofErr w:type="gramStart"/>
-      <w:r>
-        <w:t>similar to</w:t>
-      </w:r>
-      <w:proofErr w:type="gramEnd"/>
+        <w:t xml:space="preserve">Environment variables can be applied to a single test suite or across all test suites. </w:t>
+      </w:r>
+      <w:r>
+        <w:t>The reason</w:t>
+      </w:r>
+      <w:r>
+        <w:t xml:space="preserve"> to include across all test suites might be to have a single source of personas to choose from, </w:t>
+      </w:r>
+      <w:r>
+        <w:t>like</w:t>
+      </w:r>
       <w:r>
         <w:t xml:space="preserve"> variable groups within Azure DevOps. This allows us to centralize and reduce </w:t>
       </w:r>
-      <w:proofErr w:type="gramStart"/>
-      <w:r>
-        <w:t>sprawl</w:t>
-      </w:r>
-      <w:proofErr w:type="gramEnd"/>
+      <w:r>
+        <w:t>the sprawl</w:t>
+      </w:r>
       <w:r>
         <w:t xml:space="preserve"> of user personas. This also helps as we test across environments during application deployments.</w:t>
       </w:r>
@@ -3740,7 +2822,7 @@
       <w:r>
         <w:t xml:space="preserve"> can be </w:t>
       </w:r>
-      <w:hyperlink r:id="rId21" w:history="1">
+      <w:hyperlink r:id="rId24" w:history="1">
         <w:r>
           <w:rPr>
             <w:rStyle w:val="Hyperlink"/>
@@ -3840,7 +2922,7 @@
             <w:r>
               <w:t xml:space="preserve"> Consider making this a </w:t>
             </w:r>
-            <w:hyperlink r:id="rId22" w:anchor="defining-environment-variables-for-a-single-workflow" w:history="1">
+            <w:hyperlink r:id="rId25" w:anchor="defining-environment-variables-for-a-single-workflow" w:history="1">
               <w:r>
                 <w:rPr>
                   <w:rStyle w:val="Hyperlink"/>
@@ -3871,33 +2953,11 @@
         <w:t xml:space="preserve"> to apps with different roles and different business requirements. As </w:t>
       </w:r>
       <w:r>
-        <w:t xml:space="preserve">we define our </w:t>
-      </w:r>
-      <w:proofErr w:type="gramStart"/>
-      <w:r>
-        <w:t>tests</w:t>
-      </w:r>
-      <w:proofErr w:type="gramEnd"/>
-      <w:r>
-        <w:t xml:space="preserve"> we must consider how these users will use the app and what their experience using the app will be. </w:t>
-      </w:r>
-      <w:proofErr w:type="gramStart"/>
-      <w:r>
-        <w:t>Its</w:t>
-      </w:r>
-      <w:proofErr w:type="gramEnd"/>
-      <w:r>
-        <w:t xml:space="preserve"> recommended to execute tests as the primary persona who will interact with the </w:t>
-      </w:r>
-      <w:r>
-        <w:lastRenderedPageBreak/>
-        <w:t xml:space="preserve">app, which can vary depending on the app’s purpose. Luckily, the environment variables </w:t>
-      </w:r>
-      <w:proofErr w:type="gramStart"/>
-      <w:r>
-        <w:t>all</w:t>
-      </w:r>
-      <w:proofErr w:type="gramEnd"/>
+        <w:t xml:space="preserve">we define our tests we must consider how these users will use the app and what their experience using the app will be. Its recommended to execute tests as the primary persona who will interact with the app, which can vary depending on the app’s purpose. Luckily, the environment variables </w:t>
+      </w:r>
+      <w:r>
+        <w:t>all of</w:t>
+      </w:r>
       <w:r>
         <w:t xml:space="preserve"> us to define multiple personas and programmatically define which user to run our test suite as.</w:t>
       </w:r>
@@ -3979,11 +3039,9 @@
             <w:r>
               <w:t>The name of the type of user (</w:t>
             </w:r>
-            <w:proofErr w:type="gramStart"/>
-            <w:r>
-              <w:t>e.g.</w:t>
-            </w:r>
-            <w:proofErr w:type="gramEnd"/>
+            <w:r>
+              <w:t>e.g.,</w:t>
+            </w:r>
             <w:r>
               <w:t xml:space="preserve"> User1, ContosoUser1, </w:t>
             </w:r>
@@ -4048,6 +3106,124 @@
       </w:tr>
     </w:tbl>
     <w:p/>
+    <w:p>
+      <w:pPr>
+        <w:pStyle w:val="Heading2"/>
+      </w:pPr>
+      <w:r>
+        <w:t xml:space="preserve">Test </w:t>
+      </w:r>
+      <w:r>
+        <w:t>Best Practices</w:t>
+      </w:r>
+    </w:p>
+    <w:p>
+      <w:r>
+        <w:t>The documentation for Power Apps Test Studio does a really good job of laying out fundamental best practices including:</w:t>
+      </w:r>
+    </w:p>
+    <w:p>
+      <w:pPr>
+        <w:pStyle w:val="ListParagraph"/>
+        <w:numPr>
+          <w:ilvl w:val="0"/>
+          <w:numId w:val="1"/>
+        </w:numPr>
+      </w:pPr>
+      <w:r>
+        <w:t>Keeping test cases small.</w:t>
+      </w:r>
+    </w:p>
+    <w:p>
+      <w:pPr>
+        <w:pStyle w:val="ListParagraph"/>
+        <w:numPr>
+          <w:ilvl w:val="0"/>
+          <w:numId w:val="1"/>
+        </w:numPr>
+      </w:pPr>
+      <w:r>
+        <w:lastRenderedPageBreak/>
+        <w:t>Keeping expressions to a single action in a test.</w:t>
+      </w:r>
+    </w:p>
+    <w:p>
+      <w:pPr>
+        <w:pStyle w:val="ListParagraph"/>
+        <w:numPr>
+          <w:ilvl w:val="0"/>
+          <w:numId w:val="1"/>
+        </w:numPr>
+      </w:pPr>
+      <w:r>
+        <w:t>Building deterministic tests.</w:t>
+      </w:r>
+    </w:p>
+    <w:p>
+      <w:pPr>
+        <w:pStyle w:val="ListParagraph"/>
+        <w:numPr>
+          <w:ilvl w:val="0"/>
+          <w:numId w:val="1"/>
+        </w:numPr>
+      </w:pPr>
+      <w:r>
+        <w:t>Managing multiple tests with test suites.</w:t>
+      </w:r>
+    </w:p>
+    <w:p>
+      <w:r>
+        <w:t xml:space="preserve">A few points I want to call out about tests come from the Test Desiderata. Building upon the deterministic attribute above, we must consider the fact we are running tests against an </w:t>
+      </w:r>
+      <w:r>
+        <w:t>ever-changing</w:t>
+      </w:r>
+      <w:r>
+        <w:t xml:space="preserve"> variable, the browser. </w:t>
+      </w:r>
+      <w:r>
+        <w:t xml:space="preserve">Fundamentally our tests should always provide the same result and I expect they should. </w:t>
+      </w:r>
+    </w:p>
+    <w:p>
+      <w:r>
+        <w:t xml:space="preserve">However, it is key that we are testing against the build version (vNext) understanding this is not what the current user base may see. I suggest, running the same tests across not only the vNext but the </w:t>
+      </w:r>
+      <w:proofErr w:type="spellStart"/>
+      <w:r>
+        <w:t>vCurrent</w:t>
+      </w:r>
+      <w:proofErr w:type="spellEnd"/>
+      <w:r>
+        <w:t xml:space="preserve"> of the browser</w:t>
+      </w:r>
+      <w:r>
+        <w:t xml:space="preserve">. This also applies to devices. Consider the landscape of devices available that users interact with. Tablets, phones, watches, of all different builds and versions. Attempting to test across this can provide cumbersome. </w:t>
+      </w:r>
+      <w:r>
+        <w:t>It’s</w:t>
+      </w:r>
+      <w:r>
+        <w:t xml:space="preserve"> important that as we define our test </w:t>
+      </w:r>
+      <w:r>
+        <w:t>strategy,</w:t>
+      </w:r>
+      <w:r>
+        <w:t xml:space="preserve"> we make every good faith attempt to provide coverage but clearly set expectations to the user base and decision makers. If you are interested, I highly recommend finding a used copy of </w:t>
+      </w:r>
+      <w:hyperlink r:id="rId26" w:history="1">
+        <w:r>
+          <w:rPr>
+            <w:rStyle w:val="Hyperlink"/>
+          </w:rPr>
+          <w:t>Dino Esposito’s “Architecting Mobile Solutions for the Enterprise”.</w:t>
+        </w:r>
+      </w:hyperlink>
+      <w:r>
+        <w:t xml:space="preserve"> The section covering WURFL is especially appealing.</w:t>
+      </w:r>
+    </w:p>
     <w:p/>
     <w:sectPr>
       <w:pgSz w:w="12240" w:h="15840"/>
@@ -4057,6 +3233,127 @@
     </w:sectPr>
   </w:body>
 </w:document>
+</file>
+
+<file path=word/numbering.xml><?xml version="1.0" encoding="utf-8"?>
+<w:numbering xmlns:wpc="http://schemas.microsoft.com/office/word/2010/wordprocessingCanvas" xmlns:cx="http://schemas.microsoft.com/office/drawing/2014/chartex" xmlns:cx1="http://schemas.microsoft.com/office/drawing/2015/9/8/chartex" xmlns:cx2="http://schemas.microsoft.com/office/drawing/2015/10/21/chartex" xmlns:cx3="http://schemas.microsoft.com/office/drawing/2016/5/9/chartex" xmlns:cx4="http://schemas.microsoft.com/office/drawing/2016/5/10/chartex" xmlns:cx5="http://schemas.microsoft.com/office/drawing/2016/5/11/chartex" xmlns:cx6="http://schemas.microsoft.com/office/drawing/2016/5/12/chartex" xmlns:cx7="http://schemas.microsoft.com/office/drawing/2016/5/13/chartex" xmlns:cx8="http://schemas.microsoft.com/office/drawing/2016/5/14/chartex" xmlns:mc="http://schemas.openxmlformats.org/markup-compatibility/2006" xmlns:aink="http://schemas.microsoft.com/office/drawing/2016/ink" xmlns:am3d="http://schemas.microsoft.com/office/drawing/2017/model3d" xmlns:o="urn:schemas-microsoft-com:office:office" xmlns:oel="http://schemas.microsoft.com/office/2019/extlst" xmlns:r="http://schemas.openxmlformats.org/officeDocument/2006/relationships" xmlns:m="http://schemas.openxmlformats.org/officeDocument/2006/math" xmlns:v="urn:schemas-microsoft-com:vml" xmlns:wp14="http://schemas.microsoft.com/office/word/2010/wordprocessingDrawing" xmlns:wp="http://schemas.openxmlformats.org/drawingml/2006/wordprocessingDrawing" xmlns:w10="urn:schemas-microsoft-com:office:word" xmlns:w="http://schemas.openxmlformats.org/wordprocessingml/2006/main" xmlns:w14="http://schemas.microsoft.com/office/word/2010/wordml" xmlns:w15="http://schemas.microsoft.com/office/word/2012/wordml" xmlns:w16cex="http://schemas.microsoft.com/office/word/2018/wordml/cex" xmlns:w16cid="http://schemas.microsoft.com/office/word/2016/wordml/cid" xmlns:w16="http://schemas.microsoft.com/office/word/2018/wordml" xmlns:w16du="http://schemas.microsoft.com/office/word/2023/wordml/word16du" xmlns:w16sdtdh="http://schemas.microsoft.com/office/word/2020/wordml/sdtdatahash" xmlns:w16se="http://schemas.microsoft.com/office/word/2015/wordml/symex" xmlns:wpg="http://schemas.microsoft.com/office/word/2010/wordprocessingGroup" xmlns:wpi="http://schemas.microsoft.com/office/word/2010/wordprocessingInk" xmlns:wne="http://schemas.microsoft.com/office/word/2006/wordml" xmlns:wps="http://schemas.microsoft.com/office/word/2010/wordprocessingShape" mc:Ignorable="w14 w15 w16se w16cid w16 w16cex w16sdtdh wp14">
+  <w:abstractNum w:abstractNumId="0" w15:restartNumberingAfterBreak="0">
+    <w:nsid w:val="4EE72D41"/>
+    <w:multiLevelType w:val="hybridMultilevel"/>
+    <w:tmpl w:val="A0F2ED40"/>
+    <w:lvl w:ilvl="0" w:tplc="04090001">
+      <w:start w:val="1"/>
+      <w:numFmt w:val="bullet"/>
+      <w:lvlText w:val=""/>
+      <w:lvlJc w:val="left"/>
+      <w:pPr>
+        <w:ind w:left="720" w:hanging="360"/>
+      </w:pPr>
+      <w:rPr>
+        <w:rFonts w:ascii="Symbol" w:hAnsi="Symbol" w:hint="default"/>
+      </w:rPr>
+    </w:lvl>
+    <w:lvl w:ilvl="1" w:tplc="04090003" w:tentative="1">
+      <w:start w:val="1"/>
+      <w:numFmt w:val="bullet"/>
+      <w:lvlText w:val="o"/>
+      <w:lvlJc w:val="left"/>
+      <w:pPr>
+        <w:ind w:left="1440" w:hanging="360"/>
+      </w:pPr>
+      <w:rPr>
+        <w:rFonts w:ascii="Courier New" w:hAnsi="Courier New" w:cs="Courier New" w:hint="default"/>
+      </w:rPr>
+    </w:lvl>
+    <w:lvl w:ilvl="2" w:tplc="04090005" w:tentative="1">
+      <w:start w:val="1"/>
+      <w:numFmt w:val="bullet"/>
+      <w:lvlText w:val=""/>
+      <w:lvlJc w:val="left"/>
+      <w:pPr>
+        <w:ind w:left="2160" w:hanging="360"/>
+      </w:pPr>
+      <w:rPr>
+        <w:rFonts w:ascii="Wingdings" w:hAnsi="Wingdings" w:hint="default"/>
+      </w:rPr>
+    </w:lvl>
+    <w:lvl w:ilvl="3" w:tplc="04090001" w:tentative="1">
+      <w:start w:val="1"/>
+      <w:numFmt w:val="bullet"/>
+      <w:lvlText w:val=""/>
+      <w:lvlJc w:val="left"/>
+      <w:pPr>
+        <w:ind w:left="2880" w:hanging="360"/>
+      </w:pPr>
+      <w:rPr>
+        <w:rFonts w:ascii="Symbol" w:hAnsi="Symbol" w:hint="default"/>
+      </w:rPr>
+    </w:lvl>
+    <w:lvl w:ilvl="4" w:tplc="04090003" w:tentative="1">
+      <w:start w:val="1"/>
+      <w:numFmt w:val="bullet"/>
+      <w:lvlText w:val="o"/>
+      <w:lvlJc w:val="left"/>
+      <w:pPr>
+        <w:ind w:left="3600" w:hanging="360"/>
+      </w:pPr>
+      <w:rPr>
+        <w:rFonts w:ascii="Courier New" w:hAnsi="Courier New" w:cs="Courier New" w:hint="default"/>
+      </w:rPr>
+    </w:lvl>
+    <w:lvl w:ilvl="5" w:tplc="04090005" w:tentative="1">
+      <w:start w:val="1"/>
+      <w:numFmt w:val="bullet"/>
+      <w:lvlText w:val=""/>
+      <w:lvlJc w:val="left"/>
+      <w:pPr>
+        <w:ind w:left="4320" w:hanging="360"/>
+      </w:pPr>
+      <w:rPr>
+        <w:rFonts w:ascii="Wingdings" w:hAnsi="Wingdings" w:hint="default"/>
+      </w:rPr>
+    </w:lvl>
+    <w:lvl w:ilvl="6" w:tplc="04090001" w:tentative="1">
+      <w:start w:val="1"/>
+      <w:numFmt w:val="bullet"/>
+      <w:lvlText w:val=""/>
+      <w:lvlJc w:val="left"/>
+      <w:pPr>
+        <w:ind w:left="5040" w:hanging="360"/>
+      </w:pPr>
+      <w:rPr>
+        <w:rFonts w:ascii="Symbol" w:hAnsi="Symbol" w:hint="default"/>
+      </w:rPr>
+    </w:lvl>
+    <w:lvl w:ilvl="7" w:tplc="04090003" w:tentative="1">
+      <w:start w:val="1"/>
+      <w:numFmt w:val="bullet"/>
+      <w:lvlText w:val="o"/>
+      <w:lvlJc w:val="left"/>
+      <w:pPr>
+        <w:ind w:left="5760" w:hanging="360"/>
+      </w:pPr>
+      <w:rPr>
+        <w:rFonts w:ascii="Courier New" w:hAnsi="Courier New" w:cs="Courier New" w:hint="default"/>
+      </w:rPr>
+    </w:lvl>
+    <w:lvl w:ilvl="8" w:tplc="04090005" w:tentative="1">
+      <w:start w:val="1"/>
+      <w:numFmt w:val="bullet"/>
+      <w:lvlText w:val=""/>
+      <w:lvlJc w:val="left"/>
+      <w:pPr>
+        <w:ind w:left="6480" w:hanging="360"/>
+      </w:pPr>
+      <w:rPr>
+        <w:rFonts w:ascii="Wingdings" w:hAnsi="Wingdings" w:hint="default"/>
+      </w:rPr>
+    </w:lvl>
+  </w:abstractNum>
+  <w:num w:numId="1" w16cid:durableId="656305024">
+    <w:abstractNumId w:val="0"/>
+  </w:num>
+</w:numbering>
 </file>
 
 <file path=word/styles.xml><?xml version="1.0" encoding="utf-8"?>
@@ -4653,6 +3950,17 @@
     <w:basedOn w:val="DefaultParagraphFont"/>
     <w:rsid w:val="00C557C0"/>
   </w:style>
+  <w:style w:type="paragraph" w:styleId="ListParagraph">
+    <w:name w:val="List Paragraph"/>
+    <w:basedOn w:val="Normal"/>
+    <w:uiPriority w:val="34"/>
+    <w:qFormat/>
+    <w:rsid w:val="00514857"/>
+    <w:pPr>
+      <w:ind w:left="720"/>
+      <w:contextualSpacing/>
+    </w:pPr>
+  </w:style>
 </w:styles>
 </file>
 

</xml_diff>

<commit_message>
added global env vars sample
</commit_message>
<xml_diff>
--- a/docs/Blogs/Power Apps Testing - Deep Dive into Power Fx Tests.docx
+++ b/docs/Blogs/Power Apps Testing - Deep Dive into Power Fx Tests.docx
@@ -7,24 +7,7 @@
         <w:pStyle w:val="Heading1"/>
       </w:pPr>
       <w:r>
-        <w:t xml:space="preserve">Power Apps Testing </w:t>
-      </w:r>
-      <w:r>
-        <w:t>–</w:t>
-      </w:r>
-      <w:r>
-        <w:t xml:space="preserve"> </w:t>
-      </w:r>
-      <w:r>
-        <w:t xml:space="preserve">Deep Dive into Power </w:t>
-      </w:r>
-      <w:proofErr w:type="spellStart"/>
-      <w:r>
-        <w:t>Fx</w:t>
-      </w:r>
-      <w:proofErr w:type="spellEnd"/>
-      <w:r>
-        <w:t xml:space="preserve"> Tests</w:t>
+        <w:t>Power Apps Testing – Deep Dive into Power Fx Tests</w:t>
       </w:r>
     </w:p>
     <w:p/>
@@ -64,17 +47,8 @@
           <w:b/>
           <w:bCs/>
         </w:rPr>
-        <w:t xml:space="preserve">Power </w:t>
-      </w:r>
-      <w:proofErr w:type="spellStart"/>
-      <w:r>
-        <w:rPr>
-          <w:b/>
-          <w:bCs/>
-        </w:rPr>
-        <w:t>Fx</w:t>
-      </w:r>
-      <w:proofErr w:type="spellEnd"/>
+        <w:t>Power Fx</w:t>
+      </w:r>
       <w:r>
         <w:t xml:space="preserve">) and pro code options. The platform is completely </w:t>
       </w:r>
@@ -214,15 +188,7 @@
         <w:pStyle w:val="Heading2"/>
       </w:pPr>
       <w:r>
-        <w:t xml:space="preserve">What is Power </w:t>
-      </w:r>
-      <w:proofErr w:type="spellStart"/>
-      <w:r>
-        <w:t>Fx</w:t>
-      </w:r>
-      <w:proofErr w:type="spellEnd"/>
-      <w:r>
-        <w:t>?</w:t>
+        <w:t>What is Power Fx?</w:t>
       </w:r>
     </w:p>
     <w:p>
@@ -231,16 +197,8 @@
           <w:rPr>
             <w:rStyle w:val="Hyperlink"/>
           </w:rPr>
-          <w:t xml:space="preserve">Power </w:t>
+          <w:t>Power Fx</w:t>
         </w:r>
-        <w:proofErr w:type="spellStart"/>
-        <w:r>
-          <w:rPr>
-            <w:rStyle w:val="Hyperlink"/>
-          </w:rPr>
-          <w:t>Fx</w:t>
-        </w:r>
-        <w:proofErr w:type="spellEnd"/>
       </w:hyperlink>
       <w:r>
         <w:t xml:space="preserve"> is the low-code language that </w:t>
@@ -272,17 +230,8 @@
           <w:b/>
           <w:bCs/>
         </w:rPr>
-        <w:t xml:space="preserve">Power </w:t>
-      </w:r>
-      <w:proofErr w:type="spellStart"/>
-      <w:r>
-        <w:rPr>
-          <w:b/>
-          <w:bCs/>
-        </w:rPr>
-        <w:t>Fx</w:t>
-      </w:r>
-      <w:proofErr w:type="spellEnd"/>
+        <w:t>Power Fx</w:t>
+      </w:r>
       <w:r>
         <w:t xml:space="preserve"> even has the ability to </w:t>
       </w:r>
@@ -318,41 +267,23 @@
           <w:b/>
           <w:bCs/>
         </w:rPr>
-        <w:t xml:space="preserve">Power </w:t>
-      </w:r>
-      <w:proofErr w:type="spellStart"/>
+        <w:t>Power Fx</w:t>
+      </w:r>
+      <w:r>
+        <w:t xml:space="preserve"> is used to define what actions the tests are performing.</w:t>
+      </w:r>
+    </w:p>
+    <w:p>
+      <w:r>
+        <w:t xml:space="preserve">To learn more about </w:t>
+      </w:r>
       <w:r>
         <w:rPr>
           <w:b/>
           <w:bCs/>
         </w:rPr>
-        <w:t>Fx</w:t>
-      </w:r>
-      <w:proofErr w:type="spellEnd"/>
-      <w:r>
-        <w:t xml:space="preserve"> is used to define what actions the tests are performing.</w:t>
-      </w:r>
-    </w:p>
-    <w:p>
-      <w:r>
-        <w:t xml:space="preserve">To learn more about </w:t>
-      </w:r>
-      <w:r>
-        <w:rPr>
-          <w:b/>
-          <w:bCs/>
-        </w:rPr>
-        <w:t xml:space="preserve">Power </w:t>
-      </w:r>
-      <w:proofErr w:type="spellStart"/>
-      <w:r>
-        <w:rPr>
-          <w:b/>
-          <w:bCs/>
-        </w:rPr>
-        <w:t>Fx</w:t>
-      </w:r>
-      <w:proofErr w:type="spellEnd"/>
+        <w:t>Power Fx</w:t>
+      </w:r>
       <w:r>
         <w:t xml:space="preserve"> including a curated learning path, </w:t>
       </w:r>
@@ -418,17 +349,8 @@
           <w:b/>
           <w:bCs/>
         </w:rPr>
-        <w:t xml:space="preserve">Power </w:t>
-      </w:r>
-      <w:proofErr w:type="spellStart"/>
-      <w:r>
-        <w:rPr>
-          <w:b/>
-          <w:bCs/>
-        </w:rPr>
-        <w:t>Fx</w:t>
-      </w:r>
-      <w:proofErr w:type="spellEnd"/>
+        <w:t>Power Fx</w:t>
+      </w:r>
       <w:r>
         <w:t xml:space="preserve"> is the language used for the test definition.</w:t>
       </w:r>
@@ -516,11 +438,9 @@
             <w:tcW w:w="3145" w:type="dxa"/>
           </w:tcPr>
           <w:p>
-            <w:proofErr w:type="spellStart"/>
             <w:r>
               <w:t>testSuiteName</w:t>
             </w:r>
-            <w:proofErr w:type="spellEnd"/>
           </w:p>
         </w:tc>
         <w:tc>
@@ -546,12 +466,10 @@
             <w:tcW w:w="3145" w:type="dxa"/>
           </w:tcPr>
           <w:p>
-            <w:proofErr w:type="spellStart"/>
             <w:r>
               <w:lastRenderedPageBreak/>
               <w:t>testSuiteDescription</w:t>
             </w:r>
-            <w:proofErr w:type="spellEnd"/>
           </w:p>
         </w:tc>
         <w:tc>
@@ -566,15 +484,7 @@
               <w:t>default,</w:t>
             </w:r>
             <w:r>
-              <w:t xml:space="preserve"> this is not added to the </w:t>
-            </w:r>
-            <w:proofErr w:type="spellStart"/>
-            <w:r>
-              <w:t>trx</w:t>
-            </w:r>
-            <w:proofErr w:type="spellEnd"/>
-            <w:r>
-              <w:t xml:space="preserve"> file so would mainly be used by test writers.</w:t>
+              <w:t xml:space="preserve"> this is not added to the trx file so would mainly be used by test writers.</w:t>
             </w:r>
           </w:p>
         </w:tc>
@@ -596,15 +506,7 @@
           </w:tcPr>
           <w:p>
             <w:r>
-              <w:t xml:space="preserve">Required field of user running the tests. Must match a user in the </w:t>
-            </w:r>
-            <w:proofErr w:type="spellStart"/>
-            <w:r>
-              <w:t>environmentVariables</w:t>
-            </w:r>
-            <w:proofErr w:type="spellEnd"/>
-            <w:r>
-              <w:t xml:space="preserve"> section below.</w:t>
+              <w:t>Required field of user running the tests. Must match a user in the environmentVariables section below.</w:t>
             </w:r>
           </w:p>
         </w:tc>
@@ -615,11 +517,9 @@
             <w:tcW w:w="3145" w:type="dxa"/>
           </w:tcPr>
           <w:p>
-            <w:proofErr w:type="spellStart"/>
             <w:r>
               <w:t>appLogicalName</w:t>
             </w:r>
-            <w:proofErr w:type="spellEnd"/>
           </w:p>
         </w:tc>
         <w:tc>
@@ -645,11 +545,9 @@
             <w:tcW w:w="3145" w:type="dxa"/>
           </w:tcPr>
           <w:p>
-            <w:proofErr w:type="spellStart"/>
             <w:r>
               <w:t>appId</w:t>
             </w:r>
-            <w:proofErr w:type="spellEnd"/>
           </w:p>
         </w:tc>
         <w:tc>
@@ -669,11 +567,9 @@
             <w:tcW w:w="3145" w:type="dxa"/>
           </w:tcPr>
           <w:p>
-            <w:proofErr w:type="spellStart"/>
             <w:r>
               <w:t>onTestCaseStart</w:t>
             </w:r>
-            <w:proofErr w:type="spellEnd"/>
           </w:p>
         </w:tc>
         <w:tc>
@@ -719,11 +615,9 @@
             <w:tcW w:w="3145" w:type="dxa"/>
           </w:tcPr>
           <w:p>
-            <w:proofErr w:type="spellStart"/>
             <w:r>
               <w:t>onTestCaseComplete</w:t>
             </w:r>
-            <w:proofErr w:type="spellEnd"/>
           </w:p>
         </w:tc>
         <w:tc>
@@ -737,7 +631,6 @@
           </w:p>
           <w:p>
             <w:pPr>
-              <w:spacing w:after="0" w:line="240" w:lineRule="auto"/>
               <w:rPr>
                 <w:rFonts w:ascii="Consolas" w:eastAsia="Times New Roman" w:hAnsi="Consolas" w:cs="Times New Roman"/>
                 <w:color w:val="161616"/>
@@ -759,7 +652,6 @@
           </w:p>
           <w:p>
             <w:pPr>
-              <w:spacing w:after="0" w:line="240" w:lineRule="auto"/>
               <w:rPr>
                 <w:rFonts w:ascii="Consolas" w:eastAsia="Times New Roman" w:hAnsi="Consolas" w:cs="Times New Roman"/>
                 <w:color w:val="161616"/>
@@ -776,42 +668,18 @@
                 <w:szCs w:val="21"/>
                 <w:shd w:val="clear" w:color="auto" w:fill="F2F2F2"/>
               </w:rPr>
-              <w:t xml:space="preserve">         </w:t>
-            </w:r>
-            <w:proofErr w:type="spellStart"/>
-            <w:r>
-              <w:rPr>
-                <w:rFonts w:ascii="Consolas" w:eastAsia="Times New Roman" w:hAnsi="Consolas" w:cs="Times New Roman"/>
-                <w:color w:val="161616"/>
-                <w:sz w:val="21"/>
-                <w:szCs w:val="21"/>
-                <w:shd w:val="clear" w:color="auto" w:fill="F2F2F2"/>
-              </w:rPr>
-              <w:t>TestPass</w:t>
-            </w:r>
-            <w:proofErr w:type="spellEnd"/>
-            <w:r>
-              <w:rPr>
-                <w:rFonts w:ascii="Consolas" w:eastAsia="Times New Roman" w:hAnsi="Consolas" w:cs="Times New Roman"/>
-                <w:color w:val="161616"/>
-                <w:sz w:val="21"/>
-                <w:szCs w:val="21"/>
-                <w:shd w:val="clear" w:color="auto" w:fill="F2F2F2"/>
-              </w:rPr>
-              <w:t xml:space="preserve">: </w:t>
-            </w:r>
-            <w:proofErr w:type="spellStart"/>
-            <w:r>
-              <w:rPr>
-                <w:rFonts w:ascii="Consolas" w:eastAsia="Times New Roman" w:hAnsi="Consolas" w:cs="Times New Roman"/>
-                <w:color w:val="161616"/>
-                <w:sz w:val="21"/>
-                <w:szCs w:val="21"/>
-                <w:shd w:val="clear" w:color="auto" w:fill="F2F2F2"/>
-              </w:rPr>
-              <w:t>TestCaseResult.TestCaseName</w:t>
-            </w:r>
-            <w:proofErr w:type="spellEnd"/>
+              <w:t xml:space="preserve">         TestPass: TestCaseResult.TestCaseName &amp; </w:t>
+            </w:r>
+            <w:r>
+              <w:rPr>
+                <w:rFonts w:ascii="Consolas" w:eastAsia="Times New Roman" w:hAnsi="Consolas" w:cs="Times New Roman"/>
+                <w:color w:val="A31515"/>
+                <w:sz w:val="21"/>
+                <w:szCs w:val="21"/>
+                <w:shd w:val="clear" w:color="auto" w:fill="F2F2F2"/>
+              </w:rPr>
+              <w:t>":"</w:t>
+            </w:r>
             <w:r>
               <w:rPr>
                 <w:rFonts w:ascii="Consolas" w:eastAsia="Times New Roman" w:hAnsi="Consolas" w:cs="Times New Roman"/>
@@ -825,26 +693,6 @@
             <w:r>
               <w:rPr>
                 <w:rFonts w:ascii="Consolas" w:eastAsia="Times New Roman" w:hAnsi="Consolas" w:cs="Times New Roman"/>
-                <w:color w:val="A31515"/>
-                <w:sz w:val="21"/>
-                <w:szCs w:val="21"/>
-                <w:shd w:val="clear" w:color="auto" w:fill="F2F2F2"/>
-              </w:rPr>
-              <w:t>":"</w:t>
-            </w:r>
-            <w:r>
-              <w:rPr>
-                <w:rFonts w:ascii="Consolas" w:eastAsia="Times New Roman" w:hAnsi="Consolas" w:cs="Times New Roman"/>
-                <w:color w:val="161616"/>
-                <w:sz w:val="21"/>
-                <w:szCs w:val="21"/>
-                <w:shd w:val="clear" w:color="auto" w:fill="F2F2F2"/>
-              </w:rPr>
-              <w:t xml:space="preserve"> &amp; </w:t>
-            </w:r>
-            <w:r>
-              <w:rPr>
-                <w:rFonts w:ascii="Consolas" w:eastAsia="Times New Roman" w:hAnsi="Consolas" w:cs="Times New Roman"/>
                 <w:color w:val="0101FD"/>
                 <w:sz w:val="21"/>
                 <w:szCs w:val="21"/>
@@ -885,7 +733,6 @@
           </w:p>
           <w:p>
             <w:pPr>
-              <w:spacing w:after="0" w:line="240" w:lineRule="auto"/>
               <w:rPr>
                 <w:rFonts w:ascii="Consolas" w:eastAsia="Times New Roman" w:hAnsi="Consolas" w:cs="Times New Roman"/>
                 <w:color w:val="161616"/>
@@ -902,46 +749,11 @@
                 <w:szCs w:val="21"/>
                 <w:shd w:val="clear" w:color="auto" w:fill="F2F2F2"/>
               </w:rPr>
-              <w:t xml:space="preserve">         ,</w:t>
-            </w:r>
-            <w:proofErr w:type="spellStart"/>
-            <w:r>
-              <w:rPr>
-                <w:rFonts w:ascii="Consolas" w:eastAsia="Times New Roman" w:hAnsi="Consolas" w:cs="Times New Roman"/>
-                <w:color w:val="161616"/>
-                <w:sz w:val="21"/>
-                <w:szCs w:val="21"/>
-                <w:shd w:val="clear" w:color="auto" w:fill="F2F2F2"/>
-              </w:rPr>
-              <w:t>TestSuiteId</w:t>
-            </w:r>
-            <w:proofErr w:type="spellEnd"/>
-            <w:r>
-              <w:rPr>
-                <w:rFonts w:ascii="Consolas" w:eastAsia="Times New Roman" w:hAnsi="Consolas" w:cs="Times New Roman"/>
-                <w:color w:val="161616"/>
-                <w:sz w:val="21"/>
-                <w:szCs w:val="21"/>
-                <w:shd w:val="clear" w:color="auto" w:fill="F2F2F2"/>
-              </w:rPr>
-              <w:t xml:space="preserve">: </w:t>
-            </w:r>
-            <w:proofErr w:type="spellStart"/>
-            <w:r>
-              <w:rPr>
-                <w:rFonts w:ascii="Consolas" w:eastAsia="Times New Roman" w:hAnsi="Consolas" w:cs="Times New Roman"/>
-                <w:color w:val="161616"/>
-                <w:sz w:val="21"/>
-                <w:szCs w:val="21"/>
-                <w:shd w:val="clear" w:color="auto" w:fill="F2F2F2"/>
-              </w:rPr>
-              <w:t>TestCaseResult.TestSuiteId</w:t>
-            </w:r>
-            <w:proofErr w:type="spellEnd"/>
+              <w:t xml:space="preserve">         ,TestSuiteId: TestCaseResult.TestSuiteId</w:t>
+            </w:r>
           </w:p>
           <w:p>
             <w:pPr>
-              <w:spacing w:after="0" w:line="240" w:lineRule="auto"/>
               <w:rPr>
                 <w:rFonts w:ascii="Consolas" w:eastAsia="Times New Roman" w:hAnsi="Consolas" w:cs="Times New Roman"/>
                 <w:color w:val="161616"/>
@@ -958,46 +770,11 @@
                 <w:szCs w:val="21"/>
                 <w:shd w:val="clear" w:color="auto" w:fill="F2F2F2"/>
               </w:rPr>
-              <w:t xml:space="preserve">         ,</w:t>
-            </w:r>
-            <w:proofErr w:type="spellStart"/>
-            <w:r>
-              <w:rPr>
-                <w:rFonts w:ascii="Consolas" w:eastAsia="Times New Roman" w:hAnsi="Consolas" w:cs="Times New Roman"/>
-                <w:color w:val="161616"/>
-                <w:sz w:val="21"/>
-                <w:szCs w:val="21"/>
-                <w:shd w:val="clear" w:color="auto" w:fill="F2F2F2"/>
-              </w:rPr>
-              <w:t>TestSuiteName</w:t>
-            </w:r>
-            <w:proofErr w:type="spellEnd"/>
-            <w:r>
-              <w:rPr>
-                <w:rFonts w:ascii="Consolas" w:eastAsia="Times New Roman" w:hAnsi="Consolas" w:cs="Times New Roman"/>
-                <w:color w:val="161616"/>
-                <w:sz w:val="21"/>
-                <w:szCs w:val="21"/>
-                <w:shd w:val="clear" w:color="auto" w:fill="F2F2F2"/>
-              </w:rPr>
-              <w:t xml:space="preserve">: </w:t>
-            </w:r>
-            <w:proofErr w:type="spellStart"/>
-            <w:r>
-              <w:rPr>
-                <w:rFonts w:ascii="Consolas" w:eastAsia="Times New Roman" w:hAnsi="Consolas" w:cs="Times New Roman"/>
-                <w:color w:val="161616"/>
-                <w:sz w:val="21"/>
-                <w:szCs w:val="21"/>
-                <w:shd w:val="clear" w:color="auto" w:fill="F2F2F2"/>
-              </w:rPr>
-              <w:t>TestCaseResult.TestSuiteName</w:t>
-            </w:r>
-            <w:proofErr w:type="spellEnd"/>
+              <w:t xml:space="preserve">         ,TestSuiteName: TestCaseResult.TestSuiteName</w:t>
+            </w:r>
           </w:p>
           <w:p>
             <w:pPr>
-              <w:spacing w:after="0" w:line="240" w:lineRule="auto"/>
               <w:rPr>
                 <w:rFonts w:ascii="Consolas" w:eastAsia="Times New Roman" w:hAnsi="Consolas" w:cs="Times New Roman"/>
                 <w:color w:val="161616"/>
@@ -1014,46 +791,11 @@
                 <w:szCs w:val="21"/>
                 <w:shd w:val="clear" w:color="auto" w:fill="F2F2F2"/>
               </w:rPr>
-              <w:t xml:space="preserve">         ,</w:t>
-            </w:r>
-            <w:proofErr w:type="spellStart"/>
-            <w:r>
-              <w:rPr>
-                <w:rFonts w:ascii="Consolas" w:eastAsia="Times New Roman" w:hAnsi="Consolas" w:cs="Times New Roman"/>
-                <w:color w:val="161616"/>
-                <w:sz w:val="21"/>
-                <w:szCs w:val="21"/>
-                <w:shd w:val="clear" w:color="auto" w:fill="F2F2F2"/>
-              </w:rPr>
-              <w:t>TestCaseId</w:t>
-            </w:r>
-            <w:proofErr w:type="spellEnd"/>
-            <w:r>
-              <w:rPr>
-                <w:rFonts w:ascii="Consolas" w:eastAsia="Times New Roman" w:hAnsi="Consolas" w:cs="Times New Roman"/>
-                <w:color w:val="161616"/>
-                <w:sz w:val="21"/>
-                <w:szCs w:val="21"/>
-                <w:shd w:val="clear" w:color="auto" w:fill="F2F2F2"/>
-              </w:rPr>
-              <w:t xml:space="preserve">: </w:t>
-            </w:r>
-            <w:proofErr w:type="spellStart"/>
-            <w:r>
-              <w:rPr>
-                <w:rFonts w:ascii="Consolas" w:eastAsia="Times New Roman" w:hAnsi="Consolas" w:cs="Times New Roman"/>
-                <w:color w:val="161616"/>
-                <w:sz w:val="21"/>
-                <w:szCs w:val="21"/>
-                <w:shd w:val="clear" w:color="auto" w:fill="F2F2F2"/>
-              </w:rPr>
-              <w:t>TestCaseResult.TestCaseId</w:t>
-            </w:r>
-            <w:proofErr w:type="spellEnd"/>
+              <w:t xml:space="preserve">         ,TestCaseId: TestCaseResult.TestCaseId</w:t>
+            </w:r>
           </w:p>
           <w:p>
             <w:pPr>
-              <w:spacing w:after="0" w:line="240" w:lineRule="auto"/>
               <w:rPr>
                 <w:rFonts w:ascii="Consolas" w:eastAsia="Times New Roman" w:hAnsi="Consolas" w:cs="Times New Roman"/>
                 <w:color w:val="161616"/>
@@ -1070,46 +812,11 @@
                 <w:szCs w:val="21"/>
                 <w:shd w:val="clear" w:color="auto" w:fill="F2F2F2"/>
               </w:rPr>
-              <w:t xml:space="preserve">         ,</w:t>
-            </w:r>
-            <w:proofErr w:type="spellStart"/>
-            <w:r>
-              <w:rPr>
-                <w:rFonts w:ascii="Consolas" w:eastAsia="Times New Roman" w:hAnsi="Consolas" w:cs="Times New Roman"/>
-                <w:color w:val="161616"/>
-                <w:sz w:val="21"/>
-                <w:szCs w:val="21"/>
-                <w:shd w:val="clear" w:color="auto" w:fill="F2F2F2"/>
-              </w:rPr>
-              <w:t>TestCaseName</w:t>
-            </w:r>
-            <w:proofErr w:type="spellEnd"/>
-            <w:r>
-              <w:rPr>
-                <w:rFonts w:ascii="Consolas" w:eastAsia="Times New Roman" w:hAnsi="Consolas" w:cs="Times New Roman"/>
-                <w:color w:val="161616"/>
-                <w:sz w:val="21"/>
-                <w:szCs w:val="21"/>
-                <w:shd w:val="clear" w:color="auto" w:fill="F2F2F2"/>
-              </w:rPr>
-              <w:t xml:space="preserve">: </w:t>
-            </w:r>
-            <w:proofErr w:type="spellStart"/>
-            <w:r>
-              <w:rPr>
-                <w:rFonts w:ascii="Consolas" w:eastAsia="Times New Roman" w:hAnsi="Consolas" w:cs="Times New Roman"/>
-                <w:color w:val="161616"/>
-                <w:sz w:val="21"/>
-                <w:szCs w:val="21"/>
-                <w:shd w:val="clear" w:color="auto" w:fill="F2F2F2"/>
-              </w:rPr>
-              <w:t>TestCaseResult.TestCaseName</w:t>
-            </w:r>
-            <w:proofErr w:type="spellEnd"/>
+              <w:t xml:space="preserve">         ,TestCaseName: TestCaseResult.TestCaseName</w:t>
+            </w:r>
           </w:p>
           <w:p>
             <w:pPr>
-              <w:spacing w:after="0" w:line="240" w:lineRule="auto"/>
               <w:rPr>
                 <w:rFonts w:ascii="Consolas" w:eastAsia="Times New Roman" w:hAnsi="Consolas" w:cs="Times New Roman"/>
                 <w:color w:val="161616"/>
@@ -1126,46 +833,11 @@
                 <w:szCs w:val="21"/>
                 <w:shd w:val="clear" w:color="auto" w:fill="F2F2F2"/>
               </w:rPr>
-              <w:t xml:space="preserve">         ,</w:t>
-            </w:r>
-            <w:proofErr w:type="spellStart"/>
-            <w:r>
-              <w:rPr>
-                <w:rFonts w:ascii="Consolas" w:eastAsia="Times New Roman" w:hAnsi="Consolas" w:cs="Times New Roman"/>
-                <w:color w:val="161616"/>
-                <w:sz w:val="21"/>
-                <w:szCs w:val="21"/>
-                <w:shd w:val="clear" w:color="auto" w:fill="F2F2F2"/>
-              </w:rPr>
-              <w:t>StartTime</w:t>
-            </w:r>
-            <w:proofErr w:type="spellEnd"/>
-            <w:r>
-              <w:rPr>
-                <w:rFonts w:ascii="Consolas" w:eastAsia="Times New Roman" w:hAnsi="Consolas" w:cs="Times New Roman"/>
-                <w:color w:val="161616"/>
-                <w:sz w:val="21"/>
-                <w:szCs w:val="21"/>
-                <w:shd w:val="clear" w:color="auto" w:fill="F2F2F2"/>
-              </w:rPr>
-              <w:t xml:space="preserve">: </w:t>
-            </w:r>
-            <w:proofErr w:type="spellStart"/>
-            <w:r>
-              <w:rPr>
-                <w:rFonts w:ascii="Consolas" w:eastAsia="Times New Roman" w:hAnsi="Consolas" w:cs="Times New Roman"/>
-                <w:color w:val="161616"/>
-                <w:sz w:val="21"/>
-                <w:szCs w:val="21"/>
-                <w:shd w:val="clear" w:color="auto" w:fill="F2F2F2"/>
-              </w:rPr>
-              <w:t>TestCaseResult.StartTime</w:t>
-            </w:r>
-            <w:proofErr w:type="spellEnd"/>
+              <w:t xml:space="preserve">         ,StartTime: TestCaseResult.StartTime</w:t>
+            </w:r>
           </w:p>
           <w:p>
             <w:pPr>
-              <w:spacing w:after="0" w:line="240" w:lineRule="auto"/>
               <w:rPr>
                 <w:rFonts w:ascii="Consolas" w:eastAsia="Times New Roman" w:hAnsi="Consolas" w:cs="Times New Roman"/>
                 <w:color w:val="161616"/>
@@ -1182,46 +854,11 @@
                 <w:szCs w:val="21"/>
                 <w:shd w:val="clear" w:color="auto" w:fill="F2F2F2"/>
               </w:rPr>
-              <w:t xml:space="preserve">         ,</w:t>
-            </w:r>
-            <w:proofErr w:type="spellStart"/>
-            <w:r>
-              <w:rPr>
-                <w:rFonts w:ascii="Consolas" w:eastAsia="Times New Roman" w:hAnsi="Consolas" w:cs="Times New Roman"/>
-                <w:color w:val="161616"/>
-                <w:sz w:val="21"/>
-                <w:szCs w:val="21"/>
-                <w:shd w:val="clear" w:color="auto" w:fill="F2F2F2"/>
-              </w:rPr>
-              <w:t>EndTime</w:t>
-            </w:r>
-            <w:proofErr w:type="spellEnd"/>
-            <w:r>
-              <w:rPr>
-                <w:rFonts w:ascii="Consolas" w:eastAsia="Times New Roman" w:hAnsi="Consolas" w:cs="Times New Roman"/>
-                <w:color w:val="161616"/>
-                <w:sz w:val="21"/>
-                <w:szCs w:val="21"/>
-                <w:shd w:val="clear" w:color="auto" w:fill="F2F2F2"/>
-              </w:rPr>
-              <w:t xml:space="preserve">: </w:t>
-            </w:r>
-            <w:proofErr w:type="spellStart"/>
-            <w:r>
-              <w:rPr>
-                <w:rFonts w:ascii="Consolas" w:eastAsia="Times New Roman" w:hAnsi="Consolas" w:cs="Times New Roman"/>
-                <w:color w:val="161616"/>
-                <w:sz w:val="21"/>
-                <w:szCs w:val="21"/>
-                <w:shd w:val="clear" w:color="auto" w:fill="F2F2F2"/>
-              </w:rPr>
-              <w:t>TestCaseResult.EndTime</w:t>
-            </w:r>
-            <w:proofErr w:type="spellEnd"/>
+              <w:t xml:space="preserve">         ,EndTime: TestCaseResult.EndTime</w:t>
+            </w:r>
           </w:p>
           <w:p>
             <w:pPr>
-              <w:spacing w:after="0" w:line="240" w:lineRule="auto"/>
               <w:rPr>
                 <w:rFonts w:ascii="Consolas" w:eastAsia="Times New Roman" w:hAnsi="Consolas" w:cs="Times New Roman"/>
                 <w:color w:val="161616"/>
@@ -1238,46 +875,11 @@
                 <w:szCs w:val="21"/>
                 <w:shd w:val="clear" w:color="auto" w:fill="F2F2F2"/>
               </w:rPr>
-              <w:t xml:space="preserve">         ,</w:t>
-            </w:r>
-            <w:proofErr w:type="spellStart"/>
-            <w:r>
-              <w:rPr>
-                <w:rFonts w:ascii="Consolas" w:eastAsia="Times New Roman" w:hAnsi="Consolas" w:cs="Times New Roman"/>
-                <w:color w:val="161616"/>
-                <w:sz w:val="21"/>
-                <w:szCs w:val="21"/>
-                <w:shd w:val="clear" w:color="auto" w:fill="F2F2F2"/>
-              </w:rPr>
-              <w:t>TestSuccess</w:t>
-            </w:r>
-            <w:proofErr w:type="spellEnd"/>
-            <w:r>
-              <w:rPr>
-                <w:rFonts w:ascii="Consolas" w:eastAsia="Times New Roman" w:hAnsi="Consolas" w:cs="Times New Roman"/>
-                <w:color w:val="161616"/>
-                <w:sz w:val="21"/>
-                <w:szCs w:val="21"/>
-                <w:shd w:val="clear" w:color="auto" w:fill="F2F2F2"/>
-              </w:rPr>
-              <w:t xml:space="preserve">: </w:t>
-            </w:r>
-            <w:proofErr w:type="spellStart"/>
-            <w:r>
-              <w:rPr>
-                <w:rFonts w:ascii="Consolas" w:eastAsia="Times New Roman" w:hAnsi="Consolas" w:cs="Times New Roman"/>
-                <w:color w:val="161616"/>
-                <w:sz w:val="21"/>
-                <w:szCs w:val="21"/>
-                <w:shd w:val="clear" w:color="auto" w:fill="F2F2F2"/>
-              </w:rPr>
-              <w:t>TestCaseResult.Success</w:t>
-            </w:r>
-            <w:proofErr w:type="spellEnd"/>
+              <w:t xml:space="preserve">         ,TestSuccess: TestCaseResult.Success</w:t>
+            </w:r>
           </w:p>
           <w:p>
             <w:pPr>
-              <w:spacing w:after="0" w:line="240" w:lineRule="auto"/>
               <w:rPr>
                 <w:rFonts w:ascii="Consolas" w:eastAsia="Times New Roman" w:hAnsi="Consolas" w:cs="Times New Roman"/>
                 <w:color w:val="161616"/>
@@ -1294,29 +896,7 @@
                 <w:szCs w:val="21"/>
                 <w:shd w:val="clear" w:color="auto" w:fill="F2F2F2"/>
               </w:rPr>
-              <w:t xml:space="preserve">         ,</w:t>
-            </w:r>
-            <w:proofErr w:type="spellStart"/>
-            <w:r>
-              <w:rPr>
-                <w:rFonts w:ascii="Consolas" w:eastAsia="Times New Roman" w:hAnsi="Consolas" w:cs="Times New Roman"/>
-                <w:color w:val="161616"/>
-                <w:sz w:val="21"/>
-                <w:szCs w:val="21"/>
-                <w:shd w:val="clear" w:color="auto" w:fill="F2F2F2"/>
-              </w:rPr>
-              <w:t>TestTraces</w:t>
-            </w:r>
-            <w:proofErr w:type="spellEnd"/>
-            <w:r>
-              <w:rPr>
-                <w:rFonts w:ascii="Consolas" w:eastAsia="Times New Roman" w:hAnsi="Consolas" w:cs="Times New Roman"/>
-                <w:color w:val="161616"/>
-                <w:sz w:val="21"/>
-                <w:szCs w:val="21"/>
-                <w:shd w:val="clear" w:color="auto" w:fill="F2F2F2"/>
-              </w:rPr>
-              <w:t xml:space="preserve">: </w:t>
+              <w:t xml:space="preserve">         ,TestTraces: </w:t>
             </w:r>
             <w:r>
               <w:rPr>
@@ -1336,34 +916,11 @@
                 <w:szCs w:val="21"/>
                 <w:shd w:val="clear" w:color="auto" w:fill="F2F2F2"/>
               </w:rPr>
-              <w:t>(</w:t>
-            </w:r>
-            <w:proofErr w:type="spellStart"/>
-            <w:r>
-              <w:rPr>
-                <w:rFonts w:ascii="Consolas" w:eastAsia="Times New Roman" w:hAnsi="Consolas" w:cs="Times New Roman"/>
-                <w:color w:val="161616"/>
-                <w:sz w:val="21"/>
-                <w:szCs w:val="21"/>
-                <w:shd w:val="clear" w:color="auto" w:fill="F2F2F2"/>
-              </w:rPr>
-              <w:t>TestCaseResult.Traces</w:t>
-            </w:r>
-            <w:proofErr w:type="spellEnd"/>
-            <w:r>
-              <w:rPr>
-                <w:rFonts w:ascii="Consolas" w:eastAsia="Times New Roman" w:hAnsi="Consolas" w:cs="Times New Roman"/>
-                <w:color w:val="161616"/>
-                <w:sz w:val="21"/>
-                <w:szCs w:val="21"/>
-                <w:shd w:val="clear" w:color="auto" w:fill="F2F2F2"/>
-              </w:rPr>
-              <w:t>)</w:t>
+              <w:t>(TestCaseResult.Traces)</w:t>
             </w:r>
           </w:p>
           <w:p>
             <w:pPr>
-              <w:spacing w:after="0" w:line="240" w:lineRule="auto"/>
               <w:rPr>
                 <w:rFonts w:ascii="Consolas" w:eastAsia="Times New Roman" w:hAnsi="Consolas" w:cs="Times New Roman"/>
                 <w:color w:val="161616"/>
@@ -1380,42 +937,8 @@
                 <w:szCs w:val="21"/>
                 <w:shd w:val="clear" w:color="auto" w:fill="F2F2F2"/>
               </w:rPr>
-              <w:t xml:space="preserve">         ,</w:t>
-            </w:r>
-            <w:proofErr w:type="spellStart"/>
-            <w:r>
-              <w:rPr>
-                <w:rFonts w:ascii="Consolas" w:eastAsia="Times New Roman" w:hAnsi="Consolas" w:cs="Times New Roman"/>
-                <w:color w:val="161616"/>
-                <w:sz w:val="21"/>
-                <w:szCs w:val="21"/>
-                <w:shd w:val="clear" w:color="auto" w:fill="F2F2F2"/>
-              </w:rPr>
-              <w:t>TestFailureMessage</w:t>
-            </w:r>
-            <w:proofErr w:type="spellEnd"/>
-            <w:r>
-              <w:rPr>
-                <w:rFonts w:ascii="Consolas" w:eastAsia="Times New Roman" w:hAnsi="Consolas" w:cs="Times New Roman"/>
-                <w:color w:val="161616"/>
-                <w:sz w:val="21"/>
-                <w:szCs w:val="21"/>
-                <w:shd w:val="clear" w:color="auto" w:fill="F2F2F2"/>
-              </w:rPr>
-              <w:t xml:space="preserve">: </w:t>
-            </w:r>
-            <w:proofErr w:type="spellStart"/>
-            <w:r>
-              <w:rPr>
-                <w:rFonts w:ascii="Consolas" w:eastAsia="Times New Roman" w:hAnsi="Consolas" w:cs="Times New Roman"/>
-                <w:color w:val="161616"/>
-                <w:sz w:val="21"/>
-                <w:szCs w:val="21"/>
-                <w:shd w:val="clear" w:color="auto" w:fill="F2F2F2"/>
-              </w:rPr>
-              <w:t>TestCaseResult.TestFailureMessage</w:t>
-            </w:r>
-            <w:proofErr w:type="spellEnd"/>
+              <w:t xml:space="preserve">         ,TestFailureMessage: TestCaseResult.TestFailureMessage</w:t>
+            </w:r>
           </w:p>
           <w:p>
             <w:r>
@@ -1437,11 +960,9 @@
             <w:tcW w:w="3145" w:type="dxa"/>
           </w:tcPr>
           <w:p>
-            <w:proofErr w:type="spellStart"/>
             <w:r>
               <w:t>onTestSuiteComplete</w:t>
             </w:r>
-            <w:proofErr w:type="spellEnd"/>
           </w:p>
         </w:tc>
         <w:tc>
@@ -1455,7 +976,6 @@
           </w:p>
           <w:p>
             <w:pPr>
-              <w:spacing w:after="0" w:line="240" w:lineRule="auto"/>
               <w:rPr>
                 <w:rFonts w:ascii="Consolas" w:eastAsia="Times New Roman" w:hAnsi="Consolas" w:cs="Times New Roman"/>
                 <w:color w:val="161616"/>
@@ -1477,7 +997,6 @@
           </w:p>
           <w:p>
             <w:pPr>
-              <w:spacing w:after="0" w:line="240" w:lineRule="auto"/>
               <w:rPr>
                 <w:rFonts w:ascii="Consolas" w:eastAsia="Times New Roman" w:hAnsi="Consolas" w:cs="Times New Roman"/>
                 <w:color w:val="161616"/>
@@ -1494,46 +1013,11 @@
                 <w:szCs w:val="21"/>
                 <w:shd w:val="clear" w:color="auto" w:fill="F2F2F2"/>
               </w:rPr>
-              <w:t xml:space="preserve">         </w:t>
-            </w:r>
-            <w:proofErr w:type="spellStart"/>
-            <w:r>
-              <w:rPr>
-                <w:rFonts w:ascii="Consolas" w:eastAsia="Times New Roman" w:hAnsi="Consolas" w:cs="Times New Roman"/>
-                <w:color w:val="161616"/>
-                <w:sz w:val="21"/>
-                <w:szCs w:val="21"/>
-                <w:shd w:val="clear" w:color="auto" w:fill="F2F2F2"/>
-              </w:rPr>
-              <w:t>TestSuiteId</w:t>
-            </w:r>
-            <w:proofErr w:type="spellEnd"/>
-            <w:r>
-              <w:rPr>
-                <w:rFonts w:ascii="Consolas" w:eastAsia="Times New Roman" w:hAnsi="Consolas" w:cs="Times New Roman"/>
-                <w:color w:val="161616"/>
-                <w:sz w:val="21"/>
-                <w:szCs w:val="21"/>
-                <w:shd w:val="clear" w:color="auto" w:fill="F2F2F2"/>
-              </w:rPr>
-              <w:t xml:space="preserve">: </w:t>
-            </w:r>
-            <w:proofErr w:type="spellStart"/>
-            <w:r>
-              <w:rPr>
-                <w:rFonts w:ascii="Consolas" w:eastAsia="Times New Roman" w:hAnsi="Consolas" w:cs="Times New Roman"/>
-                <w:color w:val="161616"/>
-                <w:sz w:val="21"/>
-                <w:szCs w:val="21"/>
-                <w:shd w:val="clear" w:color="auto" w:fill="F2F2F2"/>
-              </w:rPr>
-              <w:t>TestSuiteResult.TestSuiteId</w:t>
-            </w:r>
-            <w:proofErr w:type="spellEnd"/>
+              <w:t xml:space="preserve">         TestSuiteId: TestSuiteResult.TestSuiteId</w:t>
+            </w:r>
           </w:p>
           <w:p>
             <w:pPr>
-              <w:spacing w:after="0" w:line="240" w:lineRule="auto"/>
               <w:rPr>
                 <w:rFonts w:ascii="Consolas" w:eastAsia="Times New Roman" w:hAnsi="Consolas" w:cs="Times New Roman"/>
                 <w:color w:val="161616"/>
@@ -1550,46 +1034,11 @@
                 <w:szCs w:val="21"/>
                 <w:shd w:val="clear" w:color="auto" w:fill="F2F2F2"/>
               </w:rPr>
-              <w:t xml:space="preserve">         ,</w:t>
-            </w:r>
-            <w:proofErr w:type="spellStart"/>
-            <w:r>
-              <w:rPr>
-                <w:rFonts w:ascii="Consolas" w:eastAsia="Times New Roman" w:hAnsi="Consolas" w:cs="Times New Roman"/>
-                <w:color w:val="161616"/>
-                <w:sz w:val="21"/>
-                <w:szCs w:val="21"/>
-                <w:shd w:val="clear" w:color="auto" w:fill="F2F2F2"/>
-              </w:rPr>
-              <w:t>TestSuiteName</w:t>
-            </w:r>
-            <w:proofErr w:type="spellEnd"/>
-            <w:r>
-              <w:rPr>
-                <w:rFonts w:ascii="Consolas" w:eastAsia="Times New Roman" w:hAnsi="Consolas" w:cs="Times New Roman"/>
-                <w:color w:val="161616"/>
-                <w:sz w:val="21"/>
-                <w:szCs w:val="21"/>
-                <w:shd w:val="clear" w:color="auto" w:fill="F2F2F2"/>
-              </w:rPr>
-              <w:t xml:space="preserve">: </w:t>
-            </w:r>
-            <w:proofErr w:type="spellStart"/>
-            <w:r>
-              <w:rPr>
-                <w:rFonts w:ascii="Consolas" w:eastAsia="Times New Roman" w:hAnsi="Consolas" w:cs="Times New Roman"/>
-                <w:color w:val="161616"/>
-                <w:sz w:val="21"/>
-                <w:szCs w:val="21"/>
-                <w:shd w:val="clear" w:color="auto" w:fill="F2F2F2"/>
-              </w:rPr>
-              <w:t>TestSuiteResult.TestSuiteName</w:t>
-            </w:r>
-            <w:proofErr w:type="spellEnd"/>
+              <w:t xml:space="preserve">         ,TestSuiteName: TestSuiteResult.TestSuiteName</w:t>
+            </w:r>
           </w:p>
           <w:p>
             <w:pPr>
-              <w:spacing w:after="0" w:line="240" w:lineRule="auto"/>
               <w:rPr>
                 <w:rFonts w:ascii="Consolas" w:eastAsia="Times New Roman" w:hAnsi="Consolas" w:cs="Times New Roman"/>
                 <w:color w:val="161616"/>
@@ -1606,46 +1055,11 @@
                 <w:szCs w:val="21"/>
                 <w:shd w:val="clear" w:color="auto" w:fill="F2F2F2"/>
               </w:rPr>
-              <w:t xml:space="preserve">         ,</w:t>
-            </w:r>
-            <w:proofErr w:type="spellStart"/>
-            <w:r>
-              <w:rPr>
-                <w:rFonts w:ascii="Consolas" w:eastAsia="Times New Roman" w:hAnsi="Consolas" w:cs="Times New Roman"/>
-                <w:color w:val="161616"/>
-                <w:sz w:val="21"/>
-                <w:szCs w:val="21"/>
-                <w:shd w:val="clear" w:color="auto" w:fill="F2F2F2"/>
-              </w:rPr>
-              <w:t>StartTime</w:t>
-            </w:r>
-            <w:proofErr w:type="spellEnd"/>
-            <w:r>
-              <w:rPr>
-                <w:rFonts w:ascii="Consolas" w:eastAsia="Times New Roman" w:hAnsi="Consolas" w:cs="Times New Roman"/>
-                <w:color w:val="161616"/>
-                <w:sz w:val="21"/>
-                <w:szCs w:val="21"/>
-                <w:shd w:val="clear" w:color="auto" w:fill="F2F2F2"/>
-              </w:rPr>
-              <w:t xml:space="preserve">: </w:t>
-            </w:r>
-            <w:proofErr w:type="spellStart"/>
-            <w:r>
-              <w:rPr>
-                <w:rFonts w:ascii="Consolas" w:eastAsia="Times New Roman" w:hAnsi="Consolas" w:cs="Times New Roman"/>
-                <w:color w:val="161616"/>
-                <w:sz w:val="21"/>
-                <w:szCs w:val="21"/>
-                <w:shd w:val="clear" w:color="auto" w:fill="F2F2F2"/>
-              </w:rPr>
-              <w:t>TestSuiteResult.StartTime</w:t>
-            </w:r>
-            <w:proofErr w:type="spellEnd"/>
+              <w:t xml:space="preserve">         ,StartTime: TestSuiteResult.StartTime</w:t>
+            </w:r>
           </w:p>
           <w:p>
             <w:pPr>
-              <w:spacing w:after="0" w:line="240" w:lineRule="auto"/>
               <w:rPr>
                 <w:rFonts w:ascii="Consolas" w:eastAsia="Times New Roman" w:hAnsi="Consolas" w:cs="Times New Roman"/>
                 <w:color w:val="161616"/>
@@ -1662,46 +1076,11 @@
                 <w:szCs w:val="21"/>
                 <w:shd w:val="clear" w:color="auto" w:fill="F2F2F2"/>
               </w:rPr>
-              <w:t xml:space="preserve">         ,</w:t>
-            </w:r>
-            <w:proofErr w:type="spellStart"/>
-            <w:r>
-              <w:rPr>
-                <w:rFonts w:ascii="Consolas" w:eastAsia="Times New Roman" w:hAnsi="Consolas" w:cs="Times New Roman"/>
-                <w:color w:val="161616"/>
-                <w:sz w:val="21"/>
-                <w:szCs w:val="21"/>
-                <w:shd w:val="clear" w:color="auto" w:fill="F2F2F2"/>
-              </w:rPr>
-              <w:t>EndTime</w:t>
-            </w:r>
-            <w:proofErr w:type="spellEnd"/>
-            <w:r>
-              <w:rPr>
-                <w:rFonts w:ascii="Consolas" w:eastAsia="Times New Roman" w:hAnsi="Consolas" w:cs="Times New Roman"/>
-                <w:color w:val="161616"/>
-                <w:sz w:val="21"/>
-                <w:szCs w:val="21"/>
-                <w:shd w:val="clear" w:color="auto" w:fill="F2F2F2"/>
-              </w:rPr>
-              <w:t xml:space="preserve">: </w:t>
-            </w:r>
-            <w:proofErr w:type="spellStart"/>
-            <w:r>
-              <w:rPr>
-                <w:rFonts w:ascii="Consolas" w:eastAsia="Times New Roman" w:hAnsi="Consolas" w:cs="Times New Roman"/>
-                <w:color w:val="161616"/>
-                <w:sz w:val="21"/>
-                <w:szCs w:val="21"/>
-                <w:shd w:val="clear" w:color="auto" w:fill="F2F2F2"/>
-              </w:rPr>
-              <w:t>TestSuiteResult.EndTime</w:t>
-            </w:r>
-            <w:proofErr w:type="spellEnd"/>
+              <w:t xml:space="preserve">         ,EndTime: TestSuiteResult.EndTime</w:t>
+            </w:r>
           </w:p>
           <w:p>
             <w:pPr>
-              <w:spacing w:after="0" w:line="240" w:lineRule="auto"/>
               <w:rPr>
                 <w:rFonts w:ascii="Consolas" w:eastAsia="Times New Roman" w:hAnsi="Consolas" w:cs="Times New Roman"/>
                 <w:color w:val="161616"/>
@@ -1718,46 +1097,11 @@
                 <w:szCs w:val="21"/>
                 <w:shd w:val="clear" w:color="auto" w:fill="F2F2F2"/>
               </w:rPr>
-              <w:t xml:space="preserve">         ,</w:t>
-            </w:r>
-            <w:proofErr w:type="spellStart"/>
-            <w:r>
-              <w:rPr>
-                <w:rFonts w:ascii="Consolas" w:eastAsia="Times New Roman" w:hAnsi="Consolas" w:cs="Times New Roman"/>
-                <w:color w:val="161616"/>
-                <w:sz w:val="21"/>
-                <w:szCs w:val="21"/>
-                <w:shd w:val="clear" w:color="auto" w:fill="F2F2F2"/>
-              </w:rPr>
-              <w:t>TestPassCount</w:t>
-            </w:r>
-            <w:proofErr w:type="spellEnd"/>
-            <w:r>
-              <w:rPr>
-                <w:rFonts w:ascii="Consolas" w:eastAsia="Times New Roman" w:hAnsi="Consolas" w:cs="Times New Roman"/>
-                <w:color w:val="161616"/>
-                <w:sz w:val="21"/>
-                <w:szCs w:val="21"/>
-                <w:shd w:val="clear" w:color="auto" w:fill="F2F2F2"/>
-              </w:rPr>
-              <w:t xml:space="preserve">: </w:t>
-            </w:r>
-            <w:proofErr w:type="spellStart"/>
-            <w:r>
-              <w:rPr>
-                <w:rFonts w:ascii="Consolas" w:eastAsia="Times New Roman" w:hAnsi="Consolas" w:cs="Times New Roman"/>
-                <w:color w:val="161616"/>
-                <w:sz w:val="21"/>
-                <w:szCs w:val="21"/>
-                <w:shd w:val="clear" w:color="auto" w:fill="F2F2F2"/>
-              </w:rPr>
-              <w:t>TestSuiteResult.TestsPassed</w:t>
-            </w:r>
-            <w:proofErr w:type="spellEnd"/>
+              <w:t xml:space="preserve">         ,TestPassCount: TestSuiteResult.TestsPassed</w:t>
+            </w:r>
           </w:p>
           <w:p>
             <w:pPr>
-              <w:spacing w:after="0" w:line="240" w:lineRule="auto"/>
               <w:rPr>
                 <w:rFonts w:ascii="Consolas" w:eastAsia="Times New Roman" w:hAnsi="Consolas" w:cs="Times New Roman"/>
                 <w:color w:val="161616"/>
@@ -1774,42 +1118,8 @@
                 <w:szCs w:val="21"/>
                 <w:shd w:val="clear" w:color="auto" w:fill="F2F2F2"/>
               </w:rPr>
-              <w:t xml:space="preserve">         ,</w:t>
-            </w:r>
-            <w:proofErr w:type="spellStart"/>
-            <w:r>
-              <w:rPr>
-                <w:rFonts w:ascii="Consolas" w:eastAsia="Times New Roman" w:hAnsi="Consolas" w:cs="Times New Roman"/>
-                <w:color w:val="161616"/>
-                <w:sz w:val="21"/>
-                <w:szCs w:val="21"/>
-                <w:shd w:val="clear" w:color="auto" w:fill="F2F2F2"/>
-              </w:rPr>
-              <w:t>TestFailCount</w:t>
-            </w:r>
-            <w:proofErr w:type="spellEnd"/>
-            <w:r>
-              <w:rPr>
-                <w:rFonts w:ascii="Consolas" w:eastAsia="Times New Roman" w:hAnsi="Consolas" w:cs="Times New Roman"/>
-                <w:color w:val="161616"/>
-                <w:sz w:val="21"/>
-                <w:szCs w:val="21"/>
-                <w:shd w:val="clear" w:color="auto" w:fill="F2F2F2"/>
-              </w:rPr>
-              <w:t xml:space="preserve">: </w:t>
-            </w:r>
-            <w:proofErr w:type="spellStart"/>
-            <w:r>
-              <w:rPr>
-                <w:rFonts w:ascii="Consolas" w:eastAsia="Times New Roman" w:hAnsi="Consolas" w:cs="Times New Roman"/>
-                <w:color w:val="161616"/>
-                <w:sz w:val="21"/>
-                <w:szCs w:val="21"/>
-                <w:shd w:val="clear" w:color="auto" w:fill="F2F2F2"/>
-              </w:rPr>
-              <w:t>TestSuiteResult.TestsFailed</w:t>
-            </w:r>
-            <w:proofErr w:type="spellEnd"/>
+              <w:t xml:space="preserve">         ,TestFailCount: TestSuiteResult.TestsFailed</w:t>
+            </w:r>
           </w:p>
           <w:p>
             <w:r>
@@ -1831,11 +1141,9 @@
             <w:tcW w:w="3145" w:type="dxa"/>
           </w:tcPr>
           <w:p>
-            <w:proofErr w:type="spellStart"/>
             <w:r>
               <w:t>networkRequestMocks</w:t>
             </w:r>
-            <w:proofErr w:type="spellEnd"/>
           </w:p>
         </w:tc>
         <w:tc>
@@ -1869,11 +1177,9 @@
             <w:tcW w:w="3145" w:type="dxa"/>
           </w:tcPr>
           <w:p>
-            <w:proofErr w:type="spellStart"/>
             <w:r>
               <w:t>testCases</w:t>
             </w:r>
-            <w:proofErr w:type="spellEnd"/>
           </w:p>
         </w:tc>
         <w:tc>
@@ -1893,10 +1199,7 @@
         <w:pStyle w:val="Heading3"/>
       </w:pPr>
       <w:r>
-        <w:t>Test Case</w:t>
-      </w:r>
-      <w:r>
-        <w:t xml:space="preserve"> Properties</w:t>
+        <w:t>Test Case Properties</w:t>
       </w:r>
     </w:p>
     <w:tbl>
@@ -1961,12 +1264,10 @@
             <w:tcW w:w="3145" w:type="dxa"/>
           </w:tcPr>
           <w:p>
-            <w:proofErr w:type="spellStart"/>
             <w:r>
               <w:lastRenderedPageBreak/>
               <w:t>testCaseName</w:t>
             </w:r>
-            <w:proofErr w:type="spellEnd"/>
           </w:p>
         </w:tc>
         <w:tc>
@@ -1975,15 +1276,7 @@
           </w:tcPr>
           <w:p>
             <w:r>
-              <w:t xml:space="preserve">Required field naming the test case. This is used in the </w:t>
-            </w:r>
-            <w:proofErr w:type="spellStart"/>
-            <w:r>
-              <w:t>trx</w:t>
-            </w:r>
-            <w:proofErr w:type="spellEnd"/>
-            <w:r>
-              <w:t xml:space="preserve"> file and test suite complete information. I recommend making each of these unique and should inform what the test is trying to do.</w:t>
+              <w:t>Required field naming the test case. This is used in the trx file and test suite complete information. I recommend making each of these unique and should inform what the test is trying to do.</w:t>
             </w:r>
           </w:p>
         </w:tc>
@@ -1994,11 +1287,9 @@
             <w:tcW w:w="3145" w:type="dxa"/>
           </w:tcPr>
           <w:p>
-            <w:proofErr w:type="spellStart"/>
             <w:r>
               <w:t>testCaseDescription</w:t>
             </w:r>
-            <w:proofErr w:type="spellEnd"/>
           </w:p>
         </w:tc>
         <w:tc>
@@ -2018,11 +1309,9 @@
             <w:tcW w:w="3145" w:type="dxa"/>
           </w:tcPr>
           <w:p>
-            <w:proofErr w:type="spellStart"/>
             <w:r>
               <w:t>testSteps</w:t>
             </w:r>
-            <w:proofErr w:type="spellEnd"/>
           </w:p>
         </w:tc>
         <w:tc>
@@ -2031,36 +1320,14 @@
           </w:tcPr>
           <w:p>
             <w:r>
-              <w:t xml:space="preserve">Required list of Power </w:t>
-            </w:r>
-            <w:proofErr w:type="spellStart"/>
-            <w:r>
-              <w:t>Fx</w:t>
-            </w:r>
-            <w:proofErr w:type="spellEnd"/>
-            <w:r>
-              <w:t xml:space="preserve"> operations. </w:t>
+              <w:t xml:space="preserve">Required list of Power Fx operations. </w:t>
             </w:r>
             <w:hyperlink r:id="rId12" w:history="1">
               <w:r>
                 <w:rPr>
                   <w:rStyle w:val="Hyperlink"/>
                 </w:rPr>
-                <w:t>For PowerApps-</w:t>
-              </w:r>
-              <w:proofErr w:type="spellStart"/>
-              <w:r>
-                <w:rPr>
-                  <w:rStyle w:val="Hyperlink"/>
-                </w:rPr>
-                <w:t>TestEngine</w:t>
-              </w:r>
-              <w:proofErr w:type="spellEnd"/>
-              <w:r>
-                <w:rPr>
-                  <w:rStyle w:val="Hyperlink"/>
-                </w:rPr>
-                <w:t>, refer to this document.</w:t>
+                <w:t>For PowerApps-TestEngine, refer to this document.</w:t>
               </w:r>
             </w:hyperlink>
             <w:r>
@@ -2075,10 +1342,7 @@
         <w:pStyle w:val="Heading2"/>
       </w:pPr>
       <w:r>
-        <w:t xml:space="preserve">Configuring the Test </w:t>
-      </w:r>
-      <w:r>
-        <w:t>Settings</w:t>
+        <w:t>Configuring the Test Settings</w:t>
       </w:r>
     </w:p>
     <w:p>
@@ -2173,11 +1437,9 @@
             <w:tcW w:w="3145" w:type="dxa"/>
           </w:tcPr>
           <w:p>
-            <w:proofErr w:type="spellStart"/>
             <w:r>
               <w:t>filePath</w:t>
             </w:r>
-            <w:proofErr w:type="spellEnd"/>
           </w:p>
         </w:tc>
         <w:tc>
@@ -2186,15 +1448,7 @@
           </w:tcPr>
           <w:p>
             <w:r>
-              <w:t xml:space="preserve">The file path to a separate </w:t>
-            </w:r>
-            <w:proofErr w:type="spellStart"/>
-            <w:r>
-              <w:t>yaml</w:t>
-            </w:r>
-            <w:proofErr w:type="spellEnd"/>
-            <w:r>
-              <w:t xml:space="preserve"> file with all the environment variables. If provided, it will override all the users in the test plan.</w:t>
+              <w:t>The file path to a separate yaml file with all the environment variables. If provided, it will override all the users in the test plan.</w:t>
             </w:r>
           </w:p>
         </w:tc>
@@ -2205,11 +1459,9 @@
             <w:tcW w:w="3145" w:type="dxa"/>
           </w:tcPr>
           <w:p>
-            <w:proofErr w:type="spellStart"/>
             <w:r>
               <w:t>browserConfigurations</w:t>
             </w:r>
-            <w:proofErr w:type="spellEnd"/>
           </w:p>
         </w:tc>
         <w:tc>
@@ -2264,11 +1516,9 @@
             <w:tcW w:w="3145" w:type="dxa"/>
           </w:tcPr>
           <w:p>
-            <w:proofErr w:type="spellStart"/>
             <w:r>
               <w:t>recordVideo</w:t>
             </w:r>
-            <w:proofErr w:type="spellEnd"/>
           </w:p>
         </w:tc>
         <w:tc>
@@ -2310,11 +1560,9 @@
             <w:tcW w:w="3145" w:type="dxa"/>
           </w:tcPr>
           <w:p>
-            <w:proofErr w:type="spellStart"/>
             <w:r>
               <w:t>enablePowerFxOverlay</w:t>
             </w:r>
-            <w:proofErr w:type="spellEnd"/>
           </w:p>
         </w:tc>
         <w:tc>
@@ -2323,15 +1571,7 @@
           </w:tcPr>
           <w:p>
             <w:r>
-              <w:t xml:space="preserve">Will show the </w:t>
-            </w:r>
-            <w:proofErr w:type="spellStart"/>
-            <w:r>
-              <w:t>PowerFx</w:t>
-            </w:r>
-            <w:proofErr w:type="spellEnd"/>
-            <w:r>
-              <w:t xml:space="preserve"> formula on the screen. This could be helpful when run</w:t>
+              <w:t>Will show the PowerFx formula on the screen. This could be helpful when run</w:t>
             </w:r>
             <w:r>
               <w:t>ning manually or locally. For automated tests, determine usefulness especially when there are concerns with source control.</w:t>
@@ -2376,11 +1616,9 @@
             <w:tcW w:w="3145" w:type="dxa"/>
           </w:tcPr>
           <w:p>
-            <w:proofErr w:type="spellStart"/>
             <w:r>
               <w:t>workerCount</w:t>
             </w:r>
-            <w:proofErr w:type="spellEnd"/>
           </w:p>
         </w:tc>
         <w:tc>
@@ -2603,10 +1841,7 @@
               </w:r>
             </w:hyperlink>
             <w:r>
-              <w:t>.</w:t>
-            </w:r>
-            <w:r>
-              <w:t xml:space="preserve"> </w:t>
+              <w:t xml:space="preserve">. </w:t>
             </w:r>
             <w:hyperlink r:id="rId20" w:history="1">
               <w:r>
@@ -2651,19 +1886,7 @@
                 <w:rPr>
                   <w:rStyle w:val="Hyperlink"/>
                 </w:rPr>
-                <w:t xml:space="preserve"> if running in an automated</w:t>
-              </w:r>
-              <w:r>
-                <w:rPr>
-                  <w:rStyle w:val="Hyperlink"/>
-                </w:rPr>
-                <w:t xml:space="preserve"> </w:t>
-              </w:r>
-              <w:r>
-                <w:rPr>
-                  <w:rStyle w:val="Hyperlink"/>
-                </w:rPr>
-                <w:t>fashion</w:t>
+                <w:t xml:space="preserve"> if running in an automated fashion</w:t>
               </w:r>
             </w:hyperlink>
             <w:r>
@@ -2681,11 +1904,9 @@
             <w:tcW w:w="3145" w:type="dxa"/>
           </w:tcPr>
           <w:p>
-            <w:proofErr w:type="spellStart"/>
             <w:r>
               <w:t>screenHeight</w:t>
             </w:r>
-            <w:proofErr w:type="spellEnd"/>
           </w:p>
         </w:tc>
         <w:tc>
@@ -2694,15 +1915,7 @@
           </w:tcPr>
           <w:p>
             <w:r>
-              <w:t xml:space="preserve">Height of the browser screen. It defined will require </w:t>
-            </w:r>
-            <w:proofErr w:type="spellStart"/>
-            <w:r>
-              <w:t>screenWidth</w:t>
-            </w:r>
-            <w:proofErr w:type="spellEnd"/>
-            <w:r>
-              <w:t>.</w:t>
+              <w:t>Height of the browser screen. It defined will require screenWidth.</w:t>
             </w:r>
             <w:r>
               <w:t xml:space="preserve"> In the extending Test Engine article, we can </w:t>
@@ -2727,11 +1940,9 @@
             <w:tcW w:w="3145" w:type="dxa"/>
           </w:tcPr>
           <w:p>
-            <w:proofErr w:type="spellStart"/>
             <w:r>
               <w:t>screenWidth</w:t>
             </w:r>
-            <w:proofErr w:type="spellEnd"/>
           </w:p>
         </w:tc>
         <w:tc>
@@ -2740,27 +1951,10 @@
           </w:tcPr>
           <w:p>
             <w:r>
-              <w:t>Width</w:t>
-            </w:r>
-            <w:r>
-              <w:t xml:space="preserve"> of the browser screen. It defined will require </w:t>
-            </w:r>
-            <w:proofErr w:type="spellStart"/>
-            <w:r>
-              <w:t>screen</w:t>
-            </w:r>
-            <w:r>
-              <w:t>Height</w:t>
-            </w:r>
-            <w:proofErr w:type="spellEnd"/>
-            <w:r>
-              <w:t>.</w:t>
-            </w:r>
-            <w:r>
-              <w:t xml:space="preserve"> </w:t>
-            </w:r>
-            <w:r>
-              <w:t xml:space="preserve">In the extending Test Engine article, we can </w:t>
+              <w:t>Width of the browser screen. It defined will require screenHeight.</w:t>
+            </w:r>
+            <w:r>
+              <w:t xml:space="preserve"> In the extending Test Engine article, we can </w:t>
             </w:r>
             <w:hyperlink r:id="rId23" w:history="1">
               <w:r>
@@ -2783,10 +1977,7 @@
         <w:pStyle w:val="Heading2"/>
       </w:pPr>
       <w:r>
-        <w:t xml:space="preserve">Configuring </w:t>
-      </w:r>
-      <w:r>
-        <w:t>Environment Variables</w:t>
+        <w:t>Configuring Environment Variables</w:t>
       </w:r>
     </w:p>
     <w:p>
@@ -2814,13 +2005,7 @@
     </w:p>
     <w:p>
       <w:r>
-        <w:t xml:space="preserve">A reference to the </w:t>
-      </w:r>
-      <w:r>
-        <w:t>environment variables</w:t>
-      </w:r>
-      <w:r>
-        <w:t xml:space="preserve"> can be </w:t>
+        <w:t xml:space="preserve">A reference to the environment variables can be </w:t>
       </w:r>
       <w:hyperlink r:id="rId24" w:history="1">
         <w:r>
@@ -2896,11 +2081,9 @@
             <w:tcW w:w="3145" w:type="dxa"/>
           </w:tcPr>
           <w:p>
-            <w:proofErr w:type="spellStart"/>
             <w:r>
               <w:t>filePath</w:t>
             </w:r>
-            <w:proofErr w:type="spellEnd"/>
           </w:p>
         </w:tc>
         <w:tc>
@@ -2909,15 +2092,7 @@
           </w:tcPr>
           <w:p>
             <w:r>
-              <w:t xml:space="preserve">The file path to a separate </w:t>
-            </w:r>
-            <w:proofErr w:type="spellStart"/>
-            <w:r>
-              <w:t>yaml</w:t>
-            </w:r>
-            <w:proofErr w:type="spellEnd"/>
-            <w:r>
-              <w:t xml:space="preserve"> file with all the environment variables. If provided, it will override all the users in the test plan.</w:t>
+              <w:t>The file path to a separate yaml file with all the environment variables. If provided, it will override all the users in the test plan.</w:t>
             </w:r>
             <w:r>
               <w:t xml:space="preserve"> Consider making this a </w:t>
@@ -2953,7 +2128,19 @@
         <w:t xml:space="preserve"> to apps with different roles and different business requirements. As </w:t>
       </w:r>
       <w:r>
-        <w:t xml:space="preserve">we define our tests we must consider how these users will use the app and what their experience using the app will be. Its recommended to execute tests as the primary persona who will interact with the app, which can vary depending on the app’s purpose. Luckily, the environment variables </w:t>
+        <w:t xml:space="preserve">we define our </w:t>
+      </w:r>
+      <w:r>
+        <w:t>tests,</w:t>
+      </w:r>
+      <w:r>
+        <w:t xml:space="preserve"> we must consider how these users will use the app and what their experience using the app will be. </w:t>
+      </w:r>
+      <w:r>
+        <w:t>It’s</w:t>
+      </w:r>
+      <w:r>
+        <w:t xml:space="preserve"> recommended to execute tests as the primary persona who will interact with the app, which can vary depending on the app’s purpose. Luckily, the environment variables </w:t>
       </w:r>
       <w:r>
         <w:t>all of</w:t>
@@ -3024,11 +2211,9 @@
             <w:tcW w:w="3145" w:type="dxa"/>
           </w:tcPr>
           <w:p>
-            <w:proofErr w:type="spellStart"/>
             <w:r>
               <w:t>personaName</w:t>
             </w:r>
-            <w:proofErr w:type="spellEnd"/>
           </w:p>
         </w:tc>
         <w:tc>
@@ -3043,15 +2228,7 @@
               <w:t>e.g.,</w:t>
             </w:r>
             <w:r>
-              <w:t xml:space="preserve"> User1, ContosoUser1, </w:t>
-            </w:r>
-            <w:proofErr w:type="spellStart"/>
-            <w:r>
-              <w:t>HRManager</w:t>
-            </w:r>
-            <w:proofErr w:type="spellEnd"/>
-            <w:r>
-              <w:t>, etc)</w:t>
+              <w:t xml:space="preserve"> User1, ContosoUser1, HRManager, etc)</w:t>
             </w:r>
           </w:p>
         </w:tc>
@@ -3062,11 +2239,9 @@
             <w:tcW w:w="3145" w:type="dxa"/>
           </w:tcPr>
           <w:p>
-            <w:proofErr w:type="spellStart"/>
             <w:r>
               <w:t>emailKey</w:t>
             </w:r>
-            <w:proofErr w:type="spellEnd"/>
           </w:p>
         </w:tc>
         <w:tc>
@@ -3086,11 +2261,9 @@
             <w:tcW w:w="3145" w:type="dxa"/>
           </w:tcPr>
           <w:p>
-            <w:proofErr w:type="spellStart"/>
             <w:r>
               <w:t>passwordKey</w:t>
             </w:r>
-            <w:proofErr w:type="spellEnd"/>
           </w:p>
         </w:tc>
         <w:tc>
@@ -3187,15 +2360,13 @@
     </w:p>
     <w:p>
       <w:r>
-        <w:t xml:space="preserve">However, it is key that we are testing against the build version (vNext) understanding this is not what the current user base may see. I suggest, running the same tests across not only the vNext but the </w:t>
-      </w:r>
-      <w:proofErr w:type="spellStart"/>
-      <w:r>
-        <w:t>vCurrent</w:t>
-      </w:r>
-      <w:proofErr w:type="spellEnd"/>
-      <w:r>
-        <w:t xml:space="preserve"> of the browser</w:t>
+        <w:t xml:space="preserve">However, it is key that we are testing against the build version (vNext) understanding this is not what the current user base may see. I </w:t>
+      </w:r>
+      <w:r>
+        <w:t>suggest</w:t>
+      </w:r>
+      <w:r>
+        <w:t xml:space="preserve"> running the same tests across not only the vNext but the vCurrent of the browser</w:t>
       </w:r>
       <w:r>
         <w:t xml:space="preserve">. This also applies to devices. Consider the landscape of devices available that users interact with. Tablets, phones, watches, of all different builds and versions. Attempting to test across this can provide cumbersome. </w:t>
@@ -3222,6 +2393,20 @@
       </w:hyperlink>
       <w:r>
         <w:t xml:space="preserve"> The section covering WURFL is especially appealing.</w:t>
+      </w:r>
+    </w:p>
+    <w:p/>
+    <w:p>
+      <w:pPr>
+        <w:pStyle w:val="Heading2"/>
+      </w:pPr>
+      <w:r>
+        <w:t>Next Steps</w:t>
+      </w:r>
+    </w:p>
+    <w:p>
+      <w:r>
+        <w:t>By now, you should have a firm understanding of test tools available for Canvas Apps. You should also be able to articulate and define test suites and cases. You should be able to show how to configure tests within a specific suite and globally across all tests.</w:t>
       </w:r>
     </w:p>
     <w:p/>

</xml_diff>

<commit_message>
final of Part 2: Build Test Definitions
</commit_message>
<xml_diff>
--- a/docs/Blogs/Power Apps Testing - Deep Dive into Power Fx Tests.docx
+++ b/docs/Blogs/Power Apps Testing - Deep Dive into Power Fx Tests.docx
@@ -7,7 +7,15 @@
         <w:pStyle w:val="Heading1"/>
       </w:pPr>
       <w:r>
-        <w:t>Power Apps Testing – Deep Dive into Power Fx Tests</w:t>
+        <w:t xml:space="preserve">Power Apps Testing – Deep Dive into Power </w:t>
+      </w:r>
+      <w:proofErr w:type="spellStart"/>
+      <w:r>
+        <w:t>Fx</w:t>
+      </w:r>
+      <w:proofErr w:type="spellEnd"/>
+      <w:r>
+        <w:t xml:space="preserve"> Tests</w:t>
       </w:r>
     </w:p>
     <w:p/>
@@ -47,8 +55,17 @@
           <w:b/>
           <w:bCs/>
         </w:rPr>
-        <w:t>Power Fx</w:t>
-      </w:r>
+        <w:t xml:space="preserve">Power </w:t>
+      </w:r>
+      <w:proofErr w:type="spellStart"/>
+      <w:r>
+        <w:rPr>
+          <w:b/>
+          <w:bCs/>
+        </w:rPr>
+        <w:t>Fx</w:t>
+      </w:r>
+      <w:proofErr w:type="spellEnd"/>
       <w:r>
         <w:t xml:space="preserve">) and pro code options. The platform is completely </w:t>
       </w:r>
@@ -56,7 +73,15 @@
         <w:t>extensible,</w:t>
       </w:r>
       <w:r>
-        <w:t xml:space="preserve"> allowing interaction with cross cloud and on-premise data. </w:t>
+        <w:t xml:space="preserve"> allowing interaction with cross cloud and </w:t>
+      </w:r>
+      <w:proofErr w:type="gramStart"/>
+      <w:r>
+        <w:t>on-premise</w:t>
+      </w:r>
+      <w:proofErr w:type="gramEnd"/>
+      <w:r>
+        <w:t xml:space="preserve"> data. </w:t>
       </w:r>
       <w:r>
         <w:rPr>
@@ -188,7 +213,15 @@
         <w:pStyle w:val="Heading2"/>
       </w:pPr>
       <w:r>
-        <w:t>What is Power Fx?</w:t>
+        <w:t xml:space="preserve">What is Power </w:t>
+      </w:r>
+      <w:proofErr w:type="spellStart"/>
+      <w:r>
+        <w:t>Fx</w:t>
+      </w:r>
+      <w:proofErr w:type="spellEnd"/>
+      <w:r>
+        <w:t>?</w:t>
       </w:r>
     </w:p>
     <w:p>
@@ -197,8 +230,16 @@
           <w:rPr>
             <w:rStyle w:val="Hyperlink"/>
           </w:rPr>
-          <w:t>Power Fx</w:t>
+          <w:t xml:space="preserve">Power </w:t>
         </w:r>
+        <w:proofErr w:type="spellStart"/>
+        <w:r>
+          <w:rPr>
+            <w:rStyle w:val="Hyperlink"/>
+          </w:rPr>
+          <w:t>Fx</w:t>
+        </w:r>
+        <w:proofErr w:type="spellEnd"/>
       </w:hyperlink>
       <w:r>
         <w:t xml:space="preserve"> is the low-code language that </w:t>
@@ -230,8 +271,17 @@
           <w:b/>
           <w:bCs/>
         </w:rPr>
-        <w:t>Power Fx</w:t>
-      </w:r>
+        <w:t xml:space="preserve">Power </w:t>
+      </w:r>
+      <w:proofErr w:type="spellStart"/>
+      <w:r>
+        <w:rPr>
+          <w:b/>
+          <w:bCs/>
+        </w:rPr>
+        <w:t>Fx</w:t>
+      </w:r>
+      <w:proofErr w:type="spellEnd"/>
       <w:r>
         <w:t xml:space="preserve"> even has the ability to </w:t>
       </w:r>
@@ -267,23 +317,41 @@
           <w:b/>
           <w:bCs/>
         </w:rPr>
-        <w:t>Power Fx</w:t>
-      </w:r>
-      <w:r>
-        <w:t xml:space="preserve"> is used to define what actions the tests are performing.</w:t>
-      </w:r>
-    </w:p>
-    <w:p>
-      <w:r>
-        <w:t xml:space="preserve">To learn more about </w:t>
-      </w:r>
+        <w:t xml:space="preserve">Power </w:t>
+      </w:r>
+      <w:proofErr w:type="spellStart"/>
       <w:r>
         <w:rPr>
           <w:b/>
           <w:bCs/>
         </w:rPr>
-        <w:t>Power Fx</w:t>
-      </w:r>
+        <w:t>Fx</w:t>
+      </w:r>
+      <w:proofErr w:type="spellEnd"/>
+      <w:r>
+        <w:t xml:space="preserve"> is used to define what actions the tests are performing.</w:t>
+      </w:r>
+    </w:p>
+    <w:p>
+      <w:r>
+        <w:t xml:space="preserve">To learn more about </w:t>
+      </w:r>
+      <w:r>
+        <w:rPr>
+          <w:b/>
+          <w:bCs/>
+        </w:rPr>
+        <w:t xml:space="preserve">Power </w:t>
+      </w:r>
+      <w:proofErr w:type="spellStart"/>
+      <w:r>
+        <w:rPr>
+          <w:b/>
+          <w:bCs/>
+        </w:rPr>
+        <w:t>Fx</w:t>
+      </w:r>
+      <w:proofErr w:type="spellEnd"/>
       <w:r>
         <w:t xml:space="preserve"> including a curated learning path, </w:t>
       </w:r>
@@ -349,8 +417,17 @@
           <w:b/>
           <w:bCs/>
         </w:rPr>
-        <w:t>Power Fx</w:t>
-      </w:r>
+        <w:t xml:space="preserve">Power </w:t>
+      </w:r>
+      <w:proofErr w:type="spellStart"/>
+      <w:r>
+        <w:rPr>
+          <w:b/>
+          <w:bCs/>
+        </w:rPr>
+        <w:t>Fx</w:t>
+      </w:r>
+      <w:proofErr w:type="spellEnd"/>
       <w:r>
         <w:t xml:space="preserve"> is the language used for the test definition.</w:t>
       </w:r>
@@ -365,7 +442,29 @@
     </w:p>
     <w:p>
       <w:r>
-        <w:t xml:space="preserve">The test suite </w:t>
+        <w:t>Test</w:t>
+      </w:r>
+      <w:r>
+        <w:t xml:space="preserve"> suite</w:t>
+      </w:r>
+      <w:r>
+        <w:t xml:space="preserve">s include </w:t>
+      </w:r>
+      <w:proofErr w:type="gramStart"/>
+      <w:r>
+        <w:t>a number of</w:t>
+      </w:r>
+      <w:proofErr w:type="gramEnd"/>
+      <w:r>
+        <w:t xml:space="preserve"> cases and information on how to run each case. In the </w:t>
+      </w:r>
+      <w:proofErr w:type="gramStart"/>
+      <w:r>
+        <w:t>below tables</w:t>
+      </w:r>
+      <w:proofErr w:type="gramEnd"/>
+      <w:r>
+        <w:t xml:space="preserve"> you’ll find the name of the properties available and a brief description.</w:t>
       </w:r>
     </w:p>
     <w:p>
@@ -438,9 +537,11 @@
             <w:tcW w:w="3145" w:type="dxa"/>
           </w:tcPr>
           <w:p>
+            <w:proofErr w:type="spellStart"/>
             <w:r>
               <w:t>testSuiteName</w:t>
             </w:r>
+            <w:proofErr w:type="spellEnd"/>
           </w:p>
         </w:tc>
         <w:tc>
@@ -466,10 +567,12 @@
             <w:tcW w:w="3145" w:type="dxa"/>
           </w:tcPr>
           <w:p>
+            <w:proofErr w:type="spellStart"/>
             <w:r>
               <w:lastRenderedPageBreak/>
               <w:t>testSuiteDescription</w:t>
             </w:r>
+            <w:proofErr w:type="spellEnd"/>
           </w:p>
         </w:tc>
         <w:tc>
@@ -484,7 +587,23 @@
               <w:t>default,</w:t>
             </w:r>
             <w:r>
-              <w:t xml:space="preserve"> this is not added to the trx file so would mainly be used by test writers.</w:t>
+              <w:t xml:space="preserve"> this is not added to the </w:t>
+            </w:r>
+            <w:proofErr w:type="spellStart"/>
+            <w:r>
+              <w:t>trx</w:t>
+            </w:r>
+            <w:proofErr w:type="spellEnd"/>
+            <w:r>
+              <w:t xml:space="preserve"> file </w:t>
+            </w:r>
+            <w:proofErr w:type="gramStart"/>
+            <w:r>
+              <w:t>so</w:t>
+            </w:r>
+            <w:proofErr w:type="gramEnd"/>
+            <w:r>
+              <w:t xml:space="preserve"> would mainly be used by test writers.</w:t>
             </w:r>
           </w:p>
         </w:tc>
@@ -506,7 +625,15 @@
           </w:tcPr>
           <w:p>
             <w:r>
-              <w:t>Required field of user running the tests. Must match a user in the environmentVariables section below.</w:t>
+              <w:t xml:space="preserve">Required field of user running the tests. Must match a user in the </w:t>
+            </w:r>
+            <w:proofErr w:type="spellStart"/>
+            <w:r>
+              <w:t>environmentVariables</w:t>
+            </w:r>
+            <w:proofErr w:type="spellEnd"/>
+            <w:r>
+              <w:t xml:space="preserve"> section below.</w:t>
             </w:r>
           </w:p>
         </w:tc>
@@ -517,9 +644,11 @@
             <w:tcW w:w="3145" w:type="dxa"/>
           </w:tcPr>
           <w:p>
+            <w:proofErr w:type="spellStart"/>
             <w:r>
               <w:t>appLogicalName</w:t>
             </w:r>
+            <w:proofErr w:type="spellEnd"/>
           </w:p>
         </w:tc>
         <w:tc>
@@ -545,9 +674,11 @@
             <w:tcW w:w="3145" w:type="dxa"/>
           </w:tcPr>
           <w:p>
+            <w:proofErr w:type="spellStart"/>
             <w:r>
               <w:t>appId</w:t>
             </w:r>
+            <w:proofErr w:type="spellEnd"/>
           </w:p>
         </w:tc>
         <w:tc>
@@ -567,9 +698,11 @@
             <w:tcW w:w="3145" w:type="dxa"/>
           </w:tcPr>
           <w:p>
+            <w:proofErr w:type="spellStart"/>
             <w:r>
               <w:t>onTestCaseStart</w:t>
             </w:r>
+            <w:proofErr w:type="spellEnd"/>
           </w:p>
         </w:tc>
         <w:tc>
@@ -615,9 +748,11 @@
             <w:tcW w:w="3145" w:type="dxa"/>
           </w:tcPr>
           <w:p>
+            <w:proofErr w:type="spellStart"/>
             <w:r>
               <w:t>onTestCaseComplete</w:t>
             </w:r>
+            <w:proofErr w:type="spellEnd"/>
           </w:p>
         </w:tc>
         <w:tc>
@@ -668,7 +803,51 @@
                 <w:szCs w:val="21"/>
                 <w:shd w:val="clear" w:color="auto" w:fill="F2F2F2"/>
               </w:rPr>
-              <w:t xml:space="preserve">         TestPass: TestCaseResult.TestCaseName &amp; </w:t>
+              <w:t xml:space="preserve">         </w:t>
+            </w:r>
+            <w:proofErr w:type="spellStart"/>
+            <w:r>
+              <w:rPr>
+                <w:rFonts w:ascii="Consolas" w:eastAsia="Times New Roman" w:hAnsi="Consolas" w:cs="Times New Roman"/>
+                <w:color w:val="161616"/>
+                <w:sz w:val="21"/>
+                <w:szCs w:val="21"/>
+                <w:shd w:val="clear" w:color="auto" w:fill="F2F2F2"/>
+              </w:rPr>
+              <w:t>TestPass</w:t>
+            </w:r>
+            <w:proofErr w:type="spellEnd"/>
+            <w:r>
+              <w:rPr>
+                <w:rFonts w:ascii="Consolas" w:eastAsia="Times New Roman" w:hAnsi="Consolas" w:cs="Times New Roman"/>
+                <w:color w:val="161616"/>
+                <w:sz w:val="21"/>
+                <w:szCs w:val="21"/>
+                <w:shd w:val="clear" w:color="auto" w:fill="F2F2F2"/>
+              </w:rPr>
+              <w:t xml:space="preserve">: </w:t>
+            </w:r>
+            <w:proofErr w:type="spellStart"/>
+            <w:r>
+              <w:rPr>
+                <w:rFonts w:ascii="Consolas" w:eastAsia="Times New Roman" w:hAnsi="Consolas" w:cs="Times New Roman"/>
+                <w:color w:val="161616"/>
+                <w:sz w:val="21"/>
+                <w:szCs w:val="21"/>
+                <w:shd w:val="clear" w:color="auto" w:fill="F2F2F2"/>
+              </w:rPr>
+              <w:t>TestCaseResult.TestCaseName</w:t>
+            </w:r>
+            <w:proofErr w:type="spellEnd"/>
+            <w:r>
+              <w:rPr>
+                <w:rFonts w:ascii="Consolas" w:eastAsia="Times New Roman" w:hAnsi="Consolas" w:cs="Times New Roman"/>
+                <w:color w:val="161616"/>
+                <w:sz w:val="21"/>
+                <w:szCs w:val="21"/>
+                <w:shd w:val="clear" w:color="auto" w:fill="F2F2F2"/>
+              </w:rPr>
+              <w:t xml:space="preserve"> &amp; </w:t>
             </w:r>
             <w:r>
               <w:rPr>
@@ -690,6 +869,7 @@
               </w:rPr>
               <w:t xml:space="preserve"> &amp; </w:t>
             </w:r>
+            <w:proofErr w:type="gramStart"/>
             <w:r>
               <w:rPr>
                 <w:rFonts w:ascii="Consolas" w:eastAsia="Times New Roman" w:hAnsi="Consolas" w:cs="Times New Roman"/>
@@ -710,6 +890,7 @@
               </w:rPr>
               <w:t>(</w:t>
             </w:r>
+            <w:proofErr w:type="gramEnd"/>
             <w:r>
               <w:rPr>
                 <w:rFonts w:ascii="Consolas" w:eastAsia="Times New Roman" w:hAnsi="Consolas" w:cs="Times New Roman"/>
@@ -749,8 +930,54 @@
                 <w:szCs w:val="21"/>
                 <w:shd w:val="clear" w:color="auto" w:fill="F2F2F2"/>
               </w:rPr>
-              <w:t xml:space="preserve">         ,TestSuiteId: TestCaseResult.TestSuiteId</w:t>
-            </w:r>
+              <w:t xml:space="preserve">         </w:t>
+            </w:r>
+            <w:proofErr w:type="gramStart"/>
+            <w:r>
+              <w:rPr>
+                <w:rFonts w:ascii="Consolas" w:eastAsia="Times New Roman" w:hAnsi="Consolas" w:cs="Times New Roman"/>
+                <w:color w:val="161616"/>
+                <w:sz w:val="21"/>
+                <w:szCs w:val="21"/>
+                <w:shd w:val="clear" w:color="auto" w:fill="F2F2F2"/>
+              </w:rPr>
+              <w:t>,</w:t>
+            </w:r>
+            <w:proofErr w:type="spellStart"/>
+            <w:r>
+              <w:rPr>
+                <w:rFonts w:ascii="Consolas" w:eastAsia="Times New Roman" w:hAnsi="Consolas" w:cs="Times New Roman"/>
+                <w:color w:val="161616"/>
+                <w:sz w:val="21"/>
+                <w:szCs w:val="21"/>
+                <w:shd w:val="clear" w:color="auto" w:fill="F2F2F2"/>
+              </w:rPr>
+              <w:t>TestSuiteId</w:t>
+            </w:r>
+            <w:proofErr w:type="spellEnd"/>
+            <w:proofErr w:type="gramEnd"/>
+            <w:r>
+              <w:rPr>
+                <w:rFonts w:ascii="Consolas" w:eastAsia="Times New Roman" w:hAnsi="Consolas" w:cs="Times New Roman"/>
+                <w:color w:val="161616"/>
+                <w:sz w:val="21"/>
+                <w:szCs w:val="21"/>
+                <w:shd w:val="clear" w:color="auto" w:fill="F2F2F2"/>
+              </w:rPr>
+              <w:t xml:space="preserve">: </w:t>
+            </w:r>
+            <w:proofErr w:type="spellStart"/>
+            <w:r>
+              <w:rPr>
+                <w:rFonts w:ascii="Consolas" w:eastAsia="Times New Roman" w:hAnsi="Consolas" w:cs="Times New Roman"/>
+                <w:color w:val="161616"/>
+                <w:sz w:val="21"/>
+                <w:szCs w:val="21"/>
+                <w:shd w:val="clear" w:color="auto" w:fill="F2F2F2"/>
+              </w:rPr>
+              <w:t>TestCaseResult.TestSuiteId</w:t>
+            </w:r>
+            <w:proofErr w:type="spellEnd"/>
           </w:p>
           <w:p>
             <w:pPr>
@@ -770,8 +997,54 @@
                 <w:szCs w:val="21"/>
                 <w:shd w:val="clear" w:color="auto" w:fill="F2F2F2"/>
               </w:rPr>
-              <w:t xml:space="preserve">         ,TestSuiteName: TestCaseResult.TestSuiteName</w:t>
-            </w:r>
+              <w:t xml:space="preserve">         </w:t>
+            </w:r>
+            <w:proofErr w:type="gramStart"/>
+            <w:r>
+              <w:rPr>
+                <w:rFonts w:ascii="Consolas" w:eastAsia="Times New Roman" w:hAnsi="Consolas" w:cs="Times New Roman"/>
+                <w:color w:val="161616"/>
+                <w:sz w:val="21"/>
+                <w:szCs w:val="21"/>
+                <w:shd w:val="clear" w:color="auto" w:fill="F2F2F2"/>
+              </w:rPr>
+              <w:t>,</w:t>
+            </w:r>
+            <w:proofErr w:type="spellStart"/>
+            <w:r>
+              <w:rPr>
+                <w:rFonts w:ascii="Consolas" w:eastAsia="Times New Roman" w:hAnsi="Consolas" w:cs="Times New Roman"/>
+                <w:color w:val="161616"/>
+                <w:sz w:val="21"/>
+                <w:szCs w:val="21"/>
+                <w:shd w:val="clear" w:color="auto" w:fill="F2F2F2"/>
+              </w:rPr>
+              <w:t>TestSuiteName</w:t>
+            </w:r>
+            <w:proofErr w:type="spellEnd"/>
+            <w:proofErr w:type="gramEnd"/>
+            <w:r>
+              <w:rPr>
+                <w:rFonts w:ascii="Consolas" w:eastAsia="Times New Roman" w:hAnsi="Consolas" w:cs="Times New Roman"/>
+                <w:color w:val="161616"/>
+                <w:sz w:val="21"/>
+                <w:szCs w:val="21"/>
+                <w:shd w:val="clear" w:color="auto" w:fill="F2F2F2"/>
+              </w:rPr>
+              <w:t xml:space="preserve">: </w:t>
+            </w:r>
+            <w:proofErr w:type="spellStart"/>
+            <w:r>
+              <w:rPr>
+                <w:rFonts w:ascii="Consolas" w:eastAsia="Times New Roman" w:hAnsi="Consolas" w:cs="Times New Roman"/>
+                <w:color w:val="161616"/>
+                <w:sz w:val="21"/>
+                <w:szCs w:val="21"/>
+                <w:shd w:val="clear" w:color="auto" w:fill="F2F2F2"/>
+              </w:rPr>
+              <w:t>TestCaseResult.TestSuiteName</w:t>
+            </w:r>
+            <w:proofErr w:type="spellEnd"/>
           </w:p>
           <w:p>
             <w:pPr>
@@ -791,8 +1064,54 @@
                 <w:szCs w:val="21"/>
                 <w:shd w:val="clear" w:color="auto" w:fill="F2F2F2"/>
               </w:rPr>
-              <w:t xml:space="preserve">         ,TestCaseId: TestCaseResult.TestCaseId</w:t>
-            </w:r>
+              <w:t xml:space="preserve">         </w:t>
+            </w:r>
+            <w:proofErr w:type="gramStart"/>
+            <w:r>
+              <w:rPr>
+                <w:rFonts w:ascii="Consolas" w:eastAsia="Times New Roman" w:hAnsi="Consolas" w:cs="Times New Roman"/>
+                <w:color w:val="161616"/>
+                <w:sz w:val="21"/>
+                <w:szCs w:val="21"/>
+                <w:shd w:val="clear" w:color="auto" w:fill="F2F2F2"/>
+              </w:rPr>
+              <w:t>,</w:t>
+            </w:r>
+            <w:proofErr w:type="spellStart"/>
+            <w:r>
+              <w:rPr>
+                <w:rFonts w:ascii="Consolas" w:eastAsia="Times New Roman" w:hAnsi="Consolas" w:cs="Times New Roman"/>
+                <w:color w:val="161616"/>
+                <w:sz w:val="21"/>
+                <w:szCs w:val="21"/>
+                <w:shd w:val="clear" w:color="auto" w:fill="F2F2F2"/>
+              </w:rPr>
+              <w:t>TestCaseId</w:t>
+            </w:r>
+            <w:proofErr w:type="spellEnd"/>
+            <w:proofErr w:type="gramEnd"/>
+            <w:r>
+              <w:rPr>
+                <w:rFonts w:ascii="Consolas" w:eastAsia="Times New Roman" w:hAnsi="Consolas" w:cs="Times New Roman"/>
+                <w:color w:val="161616"/>
+                <w:sz w:val="21"/>
+                <w:szCs w:val="21"/>
+                <w:shd w:val="clear" w:color="auto" w:fill="F2F2F2"/>
+              </w:rPr>
+              <w:t xml:space="preserve">: </w:t>
+            </w:r>
+            <w:proofErr w:type="spellStart"/>
+            <w:r>
+              <w:rPr>
+                <w:rFonts w:ascii="Consolas" w:eastAsia="Times New Roman" w:hAnsi="Consolas" w:cs="Times New Roman"/>
+                <w:color w:val="161616"/>
+                <w:sz w:val="21"/>
+                <w:szCs w:val="21"/>
+                <w:shd w:val="clear" w:color="auto" w:fill="F2F2F2"/>
+              </w:rPr>
+              <w:t>TestCaseResult.TestCaseId</w:t>
+            </w:r>
+            <w:proofErr w:type="spellEnd"/>
           </w:p>
           <w:p>
             <w:pPr>
@@ -812,8 +1131,54 @@
                 <w:szCs w:val="21"/>
                 <w:shd w:val="clear" w:color="auto" w:fill="F2F2F2"/>
               </w:rPr>
-              <w:t xml:space="preserve">         ,TestCaseName: TestCaseResult.TestCaseName</w:t>
-            </w:r>
+              <w:t xml:space="preserve">         </w:t>
+            </w:r>
+            <w:proofErr w:type="gramStart"/>
+            <w:r>
+              <w:rPr>
+                <w:rFonts w:ascii="Consolas" w:eastAsia="Times New Roman" w:hAnsi="Consolas" w:cs="Times New Roman"/>
+                <w:color w:val="161616"/>
+                <w:sz w:val="21"/>
+                <w:szCs w:val="21"/>
+                <w:shd w:val="clear" w:color="auto" w:fill="F2F2F2"/>
+              </w:rPr>
+              <w:t>,</w:t>
+            </w:r>
+            <w:proofErr w:type="spellStart"/>
+            <w:r>
+              <w:rPr>
+                <w:rFonts w:ascii="Consolas" w:eastAsia="Times New Roman" w:hAnsi="Consolas" w:cs="Times New Roman"/>
+                <w:color w:val="161616"/>
+                <w:sz w:val="21"/>
+                <w:szCs w:val="21"/>
+                <w:shd w:val="clear" w:color="auto" w:fill="F2F2F2"/>
+              </w:rPr>
+              <w:t>TestCaseName</w:t>
+            </w:r>
+            <w:proofErr w:type="spellEnd"/>
+            <w:proofErr w:type="gramEnd"/>
+            <w:r>
+              <w:rPr>
+                <w:rFonts w:ascii="Consolas" w:eastAsia="Times New Roman" w:hAnsi="Consolas" w:cs="Times New Roman"/>
+                <w:color w:val="161616"/>
+                <w:sz w:val="21"/>
+                <w:szCs w:val="21"/>
+                <w:shd w:val="clear" w:color="auto" w:fill="F2F2F2"/>
+              </w:rPr>
+              <w:t xml:space="preserve">: </w:t>
+            </w:r>
+            <w:proofErr w:type="spellStart"/>
+            <w:r>
+              <w:rPr>
+                <w:rFonts w:ascii="Consolas" w:eastAsia="Times New Roman" w:hAnsi="Consolas" w:cs="Times New Roman"/>
+                <w:color w:val="161616"/>
+                <w:sz w:val="21"/>
+                <w:szCs w:val="21"/>
+                <w:shd w:val="clear" w:color="auto" w:fill="F2F2F2"/>
+              </w:rPr>
+              <w:t>TestCaseResult.TestCaseName</w:t>
+            </w:r>
+            <w:proofErr w:type="spellEnd"/>
           </w:p>
           <w:p>
             <w:pPr>
@@ -833,8 +1198,54 @@
                 <w:szCs w:val="21"/>
                 <w:shd w:val="clear" w:color="auto" w:fill="F2F2F2"/>
               </w:rPr>
-              <w:t xml:space="preserve">         ,StartTime: TestCaseResult.StartTime</w:t>
-            </w:r>
+              <w:t xml:space="preserve">         </w:t>
+            </w:r>
+            <w:proofErr w:type="gramStart"/>
+            <w:r>
+              <w:rPr>
+                <w:rFonts w:ascii="Consolas" w:eastAsia="Times New Roman" w:hAnsi="Consolas" w:cs="Times New Roman"/>
+                <w:color w:val="161616"/>
+                <w:sz w:val="21"/>
+                <w:szCs w:val="21"/>
+                <w:shd w:val="clear" w:color="auto" w:fill="F2F2F2"/>
+              </w:rPr>
+              <w:t>,</w:t>
+            </w:r>
+            <w:proofErr w:type="spellStart"/>
+            <w:r>
+              <w:rPr>
+                <w:rFonts w:ascii="Consolas" w:eastAsia="Times New Roman" w:hAnsi="Consolas" w:cs="Times New Roman"/>
+                <w:color w:val="161616"/>
+                <w:sz w:val="21"/>
+                <w:szCs w:val="21"/>
+                <w:shd w:val="clear" w:color="auto" w:fill="F2F2F2"/>
+              </w:rPr>
+              <w:t>StartTime</w:t>
+            </w:r>
+            <w:proofErr w:type="spellEnd"/>
+            <w:proofErr w:type="gramEnd"/>
+            <w:r>
+              <w:rPr>
+                <w:rFonts w:ascii="Consolas" w:eastAsia="Times New Roman" w:hAnsi="Consolas" w:cs="Times New Roman"/>
+                <w:color w:val="161616"/>
+                <w:sz w:val="21"/>
+                <w:szCs w:val="21"/>
+                <w:shd w:val="clear" w:color="auto" w:fill="F2F2F2"/>
+              </w:rPr>
+              <w:t xml:space="preserve">: </w:t>
+            </w:r>
+            <w:proofErr w:type="spellStart"/>
+            <w:r>
+              <w:rPr>
+                <w:rFonts w:ascii="Consolas" w:eastAsia="Times New Roman" w:hAnsi="Consolas" w:cs="Times New Roman"/>
+                <w:color w:val="161616"/>
+                <w:sz w:val="21"/>
+                <w:szCs w:val="21"/>
+                <w:shd w:val="clear" w:color="auto" w:fill="F2F2F2"/>
+              </w:rPr>
+              <w:t>TestCaseResult.StartTime</w:t>
+            </w:r>
+            <w:proofErr w:type="spellEnd"/>
           </w:p>
           <w:p>
             <w:pPr>
@@ -854,8 +1265,54 @@
                 <w:szCs w:val="21"/>
                 <w:shd w:val="clear" w:color="auto" w:fill="F2F2F2"/>
               </w:rPr>
-              <w:t xml:space="preserve">         ,EndTime: TestCaseResult.EndTime</w:t>
-            </w:r>
+              <w:t xml:space="preserve">         </w:t>
+            </w:r>
+            <w:proofErr w:type="gramStart"/>
+            <w:r>
+              <w:rPr>
+                <w:rFonts w:ascii="Consolas" w:eastAsia="Times New Roman" w:hAnsi="Consolas" w:cs="Times New Roman"/>
+                <w:color w:val="161616"/>
+                <w:sz w:val="21"/>
+                <w:szCs w:val="21"/>
+                <w:shd w:val="clear" w:color="auto" w:fill="F2F2F2"/>
+              </w:rPr>
+              <w:t>,</w:t>
+            </w:r>
+            <w:proofErr w:type="spellStart"/>
+            <w:r>
+              <w:rPr>
+                <w:rFonts w:ascii="Consolas" w:eastAsia="Times New Roman" w:hAnsi="Consolas" w:cs="Times New Roman"/>
+                <w:color w:val="161616"/>
+                <w:sz w:val="21"/>
+                <w:szCs w:val="21"/>
+                <w:shd w:val="clear" w:color="auto" w:fill="F2F2F2"/>
+              </w:rPr>
+              <w:t>EndTime</w:t>
+            </w:r>
+            <w:proofErr w:type="spellEnd"/>
+            <w:proofErr w:type="gramEnd"/>
+            <w:r>
+              <w:rPr>
+                <w:rFonts w:ascii="Consolas" w:eastAsia="Times New Roman" w:hAnsi="Consolas" w:cs="Times New Roman"/>
+                <w:color w:val="161616"/>
+                <w:sz w:val="21"/>
+                <w:szCs w:val="21"/>
+                <w:shd w:val="clear" w:color="auto" w:fill="F2F2F2"/>
+              </w:rPr>
+              <w:t xml:space="preserve">: </w:t>
+            </w:r>
+            <w:proofErr w:type="spellStart"/>
+            <w:r>
+              <w:rPr>
+                <w:rFonts w:ascii="Consolas" w:eastAsia="Times New Roman" w:hAnsi="Consolas" w:cs="Times New Roman"/>
+                <w:color w:val="161616"/>
+                <w:sz w:val="21"/>
+                <w:szCs w:val="21"/>
+                <w:shd w:val="clear" w:color="auto" w:fill="F2F2F2"/>
+              </w:rPr>
+              <w:t>TestCaseResult.EndTime</w:t>
+            </w:r>
+            <w:proofErr w:type="spellEnd"/>
           </w:p>
           <w:p>
             <w:pPr>
@@ -875,8 +1332,54 @@
                 <w:szCs w:val="21"/>
                 <w:shd w:val="clear" w:color="auto" w:fill="F2F2F2"/>
               </w:rPr>
-              <w:t xml:space="preserve">         ,TestSuccess: TestCaseResult.Success</w:t>
-            </w:r>
+              <w:t xml:space="preserve">         </w:t>
+            </w:r>
+            <w:proofErr w:type="gramStart"/>
+            <w:r>
+              <w:rPr>
+                <w:rFonts w:ascii="Consolas" w:eastAsia="Times New Roman" w:hAnsi="Consolas" w:cs="Times New Roman"/>
+                <w:color w:val="161616"/>
+                <w:sz w:val="21"/>
+                <w:szCs w:val="21"/>
+                <w:shd w:val="clear" w:color="auto" w:fill="F2F2F2"/>
+              </w:rPr>
+              <w:t>,</w:t>
+            </w:r>
+            <w:proofErr w:type="spellStart"/>
+            <w:r>
+              <w:rPr>
+                <w:rFonts w:ascii="Consolas" w:eastAsia="Times New Roman" w:hAnsi="Consolas" w:cs="Times New Roman"/>
+                <w:color w:val="161616"/>
+                <w:sz w:val="21"/>
+                <w:szCs w:val="21"/>
+                <w:shd w:val="clear" w:color="auto" w:fill="F2F2F2"/>
+              </w:rPr>
+              <w:t>TestSuccess</w:t>
+            </w:r>
+            <w:proofErr w:type="spellEnd"/>
+            <w:proofErr w:type="gramEnd"/>
+            <w:r>
+              <w:rPr>
+                <w:rFonts w:ascii="Consolas" w:eastAsia="Times New Roman" w:hAnsi="Consolas" w:cs="Times New Roman"/>
+                <w:color w:val="161616"/>
+                <w:sz w:val="21"/>
+                <w:szCs w:val="21"/>
+                <w:shd w:val="clear" w:color="auto" w:fill="F2F2F2"/>
+              </w:rPr>
+              <w:t xml:space="preserve">: </w:t>
+            </w:r>
+            <w:proofErr w:type="spellStart"/>
+            <w:r>
+              <w:rPr>
+                <w:rFonts w:ascii="Consolas" w:eastAsia="Times New Roman" w:hAnsi="Consolas" w:cs="Times New Roman"/>
+                <w:color w:val="161616"/>
+                <w:sz w:val="21"/>
+                <w:szCs w:val="21"/>
+                <w:shd w:val="clear" w:color="auto" w:fill="F2F2F2"/>
+              </w:rPr>
+              <w:t>TestCaseResult.Success</w:t>
+            </w:r>
+            <w:proofErr w:type="spellEnd"/>
           </w:p>
           <w:p>
             <w:pPr>
@@ -896,7 +1399,41 @@
                 <w:szCs w:val="21"/>
                 <w:shd w:val="clear" w:color="auto" w:fill="F2F2F2"/>
               </w:rPr>
-              <w:t xml:space="preserve">         ,TestTraces: </w:t>
+              <w:t xml:space="preserve">         </w:t>
+            </w:r>
+            <w:proofErr w:type="gramStart"/>
+            <w:r>
+              <w:rPr>
+                <w:rFonts w:ascii="Consolas" w:eastAsia="Times New Roman" w:hAnsi="Consolas" w:cs="Times New Roman"/>
+                <w:color w:val="161616"/>
+                <w:sz w:val="21"/>
+                <w:szCs w:val="21"/>
+                <w:shd w:val="clear" w:color="auto" w:fill="F2F2F2"/>
+              </w:rPr>
+              <w:t>,</w:t>
+            </w:r>
+            <w:proofErr w:type="spellStart"/>
+            <w:r>
+              <w:rPr>
+                <w:rFonts w:ascii="Consolas" w:eastAsia="Times New Roman" w:hAnsi="Consolas" w:cs="Times New Roman"/>
+                <w:color w:val="161616"/>
+                <w:sz w:val="21"/>
+                <w:szCs w:val="21"/>
+                <w:shd w:val="clear" w:color="auto" w:fill="F2F2F2"/>
+              </w:rPr>
+              <w:t>TestTraces</w:t>
+            </w:r>
+            <w:proofErr w:type="spellEnd"/>
+            <w:proofErr w:type="gramEnd"/>
+            <w:r>
+              <w:rPr>
+                <w:rFonts w:ascii="Consolas" w:eastAsia="Times New Roman" w:hAnsi="Consolas" w:cs="Times New Roman"/>
+                <w:color w:val="161616"/>
+                <w:sz w:val="21"/>
+                <w:szCs w:val="21"/>
+                <w:shd w:val="clear" w:color="auto" w:fill="F2F2F2"/>
+              </w:rPr>
+              <w:t xml:space="preserve">: </w:t>
             </w:r>
             <w:r>
               <w:rPr>
@@ -916,7 +1453,29 @@
                 <w:szCs w:val="21"/>
                 <w:shd w:val="clear" w:color="auto" w:fill="F2F2F2"/>
               </w:rPr>
-              <w:t>(TestCaseResult.Traces)</w:t>
+              <w:t>(</w:t>
+            </w:r>
+            <w:proofErr w:type="spellStart"/>
+            <w:r>
+              <w:rPr>
+                <w:rFonts w:ascii="Consolas" w:eastAsia="Times New Roman" w:hAnsi="Consolas" w:cs="Times New Roman"/>
+                <w:color w:val="161616"/>
+                <w:sz w:val="21"/>
+                <w:szCs w:val="21"/>
+                <w:shd w:val="clear" w:color="auto" w:fill="F2F2F2"/>
+              </w:rPr>
+              <w:t>TestCaseResult.Traces</w:t>
+            </w:r>
+            <w:proofErr w:type="spellEnd"/>
+            <w:r>
+              <w:rPr>
+                <w:rFonts w:ascii="Consolas" w:eastAsia="Times New Roman" w:hAnsi="Consolas" w:cs="Times New Roman"/>
+                <w:color w:val="161616"/>
+                <w:sz w:val="21"/>
+                <w:szCs w:val="21"/>
+                <w:shd w:val="clear" w:color="auto" w:fill="F2F2F2"/>
+              </w:rPr>
+              <w:t>)</w:t>
             </w:r>
           </w:p>
           <w:p>
@@ -937,8 +1496,54 @@
                 <w:szCs w:val="21"/>
                 <w:shd w:val="clear" w:color="auto" w:fill="F2F2F2"/>
               </w:rPr>
-              <w:t xml:space="preserve">         ,TestFailureMessage: TestCaseResult.TestFailureMessage</w:t>
-            </w:r>
+              <w:t xml:space="preserve">         </w:t>
+            </w:r>
+            <w:proofErr w:type="gramStart"/>
+            <w:r>
+              <w:rPr>
+                <w:rFonts w:ascii="Consolas" w:eastAsia="Times New Roman" w:hAnsi="Consolas" w:cs="Times New Roman"/>
+                <w:color w:val="161616"/>
+                <w:sz w:val="21"/>
+                <w:szCs w:val="21"/>
+                <w:shd w:val="clear" w:color="auto" w:fill="F2F2F2"/>
+              </w:rPr>
+              <w:t>,</w:t>
+            </w:r>
+            <w:proofErr w:type="spellStart"/>
+            <w:r>
+              <w:rPr>
+                <w:rFonts w:ascii="Consolas" w:eastAsia="Times New Roman" w:hAnsi="Consolas" w:cs="Times New Roman"/>
+                <w:color w:val="161616"/>
+                <w:sz w:val="21"/>
+                <w:szCs w:val="21"/>
+                <w:shd w:val="clear" w:color="auto" w:fill="F2F2F2"/>
+              </w:rPr>
+              <w:t>TestFailureMessage</w:t>
+            </w:r>
+            <w:proofErr w:type="spellEnd"/>
+            <w:proofErr w:type="gramEnd"/>
+            <w:r>
+              <w:rPr>
+                <w:rFonts w:ascii="Consolas" w:eastAsia="Times New Roman" w:hAnsi="Consolas" w:cs="Times New Roman"/>
+                <w:color w:val="161616"/>
+                <w:sz w:val="21"/>
+                <w:szCs w:val="21"/>
+                <w:shd w:val="clear" w:color="auto" w:fill="F2F2F2"/>
+              </w:rPr>
+              <w:t xml:space="preserve">: </w:t>
+            </w:r>
+            <w:proofErr w:type="spellStart"/>
+            <w:r>
+              <w:rPr>
+                <w:rFonts w:ascii="Consolas" w:eastAsia="Times New Roman" w:hAnsi="Consolas" w:cs="Times New Roman"/>
+                <w:color w:val="161616"/>
+                <w:sz w:val="21"/>
+                <w:szCs w:val="21"/>
+                <w:shd w:val="clear" w:color="auto" w:fill="F2F2F2"/>
+              </w:rPr>
+              <w:t>TestCaseResult.TestFailureMessage</w:t>
+            </w:r>
+            <w:proofErr w:type="spellEnd"/>
           </w:p>
           <w:p>
             <w:r>
@@ -960,9 +1565,11 @@
             <w:tcW w:w="3145" w:type="dxa"/>
           </w:tcPr>
           <w:p>
+            <w:proofErr w:type="spellStart"/>
             <w:r>
               <w:t>onTestSuiteComplete</w:t>
             </w:r>
+            <w:proofErr w:type="spellEnd"/>
           </w:p>
         </w:tc>
         <w:tc>
@@ -1013,8 +1620,42 @@
                 <w:szCs w:val="21"/>
                 <w:shd w:val="clear" w:color="auto" w:fill="F2F2F2"/>
               </w:rPr>
-              <w:t xml:space="preserve">         TestSuiteId: TestSuiteResult.TestSuiteId</w:t>
-            </w:r>
+              <w:t xml:space="preserve">         </w:t>
+            </w:r>
+            <w:proofErr w:type="spellStart"/>
+            <w:r>
+              <w:rPr>
+                <w:rFonts w:ascii="Consolas" w:eastAsia="Times New Roman" w:hAnsi="Consolas" w:cs="Times New Roman"/>
+                <w:color w:val="161616"/>
+                <w:sz w:val="21"/>
+                <w:szCs w:val="21"/>
+                <w:shd w:val="clear" w:color="auto" w:fill="F2F2F2"/>
+              </w:rPr>
+              <w:t>TestSuiteId</w:t>
+            </w:r>
+            <w:proofErr w:type="spellEnd"/>
+            <w:r>
+              <w:rPr>
+                <w:rFonts w:ascii="Consolas" w:eastAsia="Times New Roman" w:hAnsi="Consolas" w:cs="Times New Roman"/>
+                <w:color w:val="161616"/>
+                <w:sz w:val="21"/>
+                <w:szCs w:val="21"/>
+                <w:shd w:val="clear" w:color="auto" w:fill="F2F2F2"/>
+              </w:rPr>
+              <w:t xml:space="preserve">: </w:t>
+            </w:r>
+            <w:proofErr w:type="spellStart"/>
+            <w:r>
+              <w:rPr>
+                <w:rFonts w:ascii="Consolas" w:eastAsia="Times New Roman" w:hAnsi="Consolas" w:cs="Times New Roman"/>
+                <w:color w:val="161616"/>
+                <w:sz w:val="21"/>
+                <w:szCs w:val="21"/>
+                <w:shd w:val="clear" w:color="auto" w:fill="F2F2F2"/>
+              </w:rPr>
+              <w:t>TestSuiteResult.TestSuiteId</w:t>
+            </w:r>
+            <w:proofErr w:type="spellEnd"/>
           </w:p>
           <w:p>
             <w:pPr>
@@ -1034,8 +1675,54 @@
                 <w:szCs w:val="21"/>
                 <w:shd w:val="clear" w:color="auto" w:fill="F2F2F2"/>
               </w:rPr>
-              <w:t xml:space="preserve">         ,TestSuiteName: TestSuiteResult.TestSuiteName</w:t>
-            </w:r>
+              <w:t xml:space="preserve">         </w:t>
+            </w:r>
+            <w:proofErr w:type="gramStart"/>
+            <w:r>
+              <w:rPr>
+                <w:rFonts w:ascii="Consolas" w:eastAsia="Times New Roman" w:hAnsi="Consolas" w:cs="Times New Roman"/>
+                <w:color w:val="161616"/>
+                <w:sz w:val="21"/>
+                <w:szCs w:val="21"/>
+                <w:shd w:val="clear" w:color="auto" w:fill="F2F2F2"/>
+              </w:rPr>
+              <w:t>,</w:t>
+            </w:r>
+            <w:proofErr w:type="spellStart"/>
+            <w:r>
+              <w:rPr>
+                <w:rFonts w:ascii="Consolas" w:eastAsia="Times New Roman" w:hAnsi="Consolas" w:cs="Times New Roman"/>
+                <w:color w:val="161616"/>
+                <w:sz w:val="21"/>
+                <w:szCs w:val="21"/>
+                <w:shd w:val="clear" w:color="auto" w:fill="F2F2F2"/>
+              </w:rPr>
+              <w:t>TestSuiteName</w:t>
+            </w:r>
+            <w:proofErr w:type="spellEnd"/>
+            <w:proofErr w:type="gramEnd"/>
+            <w:r>
+              <w:rPr>
+                <w:rFonts w:ascii="Consolas" w:eastAsia="Times New Roman" w:hAnsi="Consolas" w:cs="Times New Roman"/>
+                <w:color w:val="161616"/>
+                <w:sz w:val="21"/>
+                <w:szCs w:val="21"/>
+                <w:shd w:val="clear" w:color="auto" w:fill="F2F2F2"/>
+              </w:rPr>
+              <w:t xml:space="preserve">: </w:t>
+            </w:r>
+            <w:proofErr w:type="spellStart"/>
+            <w:r>
+              <w:rPr>
+                <w:rFonts w:ascii="Consolas" w:eastAsia="Times New Roman" w:hAnsi="Consolas" w:cs="Times New Roman"/>
+                <w:color w:val="161616"/>
+                <w:sz w:val="21"/>
+                <w:szCs w:val="21"/>
+                <w:shd w:val="clear" w:color="auto" w:fill="F2F2F2"/>
+              </w:rPr>
+              <w:t>TestSuiteResult.TestSuiteName</w:t>
+            </w:r>
+            <w:proofErr w:type="spellEnd"/>
           </w:p>
           <w:p>
             <w:pPr>
@@ -1055,8 +1742,54 @@
                 <w:szCs w:val="21"/>
                 <w:shd w:val="clear" w:color="auto" w:fill="F2F2F2"/>
               </w:rPr>
-              <w:t xml:space="preserve">         ,StartTime: TestSuiteResult.StartTime</w:t>
-            </w:r>
+              <w:t xml:space="preserve">         </w:t>
+            </w:r>
+            <w:proofErr w:type="gramStart"/>
+            <w:r>
+              <w:rPr>
+                <w:rFonts w:ascii="Consolas" w:eastAsia="Times New Roman" w:hAnsi="Consolas" w:cs="Times New Roman"/>
+                <w:color w:val="161616"/>
+                <w:sz w:val="21"/>
+                <w:szCs w:val="21"/>
+                <w:shd w:val="clear" w:color="auto" w:fill="F2F2F2"/>
+              </w:rPr>
+              <w:t>,</w:t>
+            </w:r>
+            <w:proofErr w:type="spellStart"/>
+            <w:r>
+              <w:rPr>
+                <w:rFonts w:ascii="Consolas" w:eastAsia="Times New Roman" w:hAnsi="Consolas" w:cs="Times New Roman"/>
+                <w:color w:val="161616"/>
+                <w:sz w:val="21"/>
+                <w:szCs w:val="21"/>
+                <w:shd w:val="clear" w:color="auto" w:fill="F2F2F2"/>
+              </w:rPr>
+              <w:t>StartTime</w:t>
+            </w:r>
+            <w:proofErr w:type="spellEnd"/>
+            <w:proofErr w:type="gramEnd"/>
+            <w:r>
+              <w:rPr>
+                <w:rFonts w:ascii="Consolas" w:eastAsia="Times New Roman" w:hAnsi="Consolas" w:cs="Times New Roman"/>
+                <w:color w:val="161616"/>
+                <w:sz w:val="21"/>
+                <w:szCs w:val="21"/>
+                <w:shd w:val="clear" w:color="auto" w:fill="F2F2F2"/>
+              </w:rPr>
+              <w:t xml:space="preserve">: </w:t>
+            </w:r>
+            <w:proofErr w:type="spellStart"/>
+            <w:r>
+              <w:rPr>
+                <w:rFonts w:ascii="Consolas" w:eastAsia="Times New Roman" w:hAnsi="Consolas" w:cs="Times New Roman"/>
+                <w:color w:val="161616"/>
+                <w:sz w:val="21"/>
+                <w:szCs w:val="21"/>
+                <w:shd w:val="clear" w:color="auto" w:fill="F2F2F2"/>
+              </w:rPr>
+              <w:t>TestSuiteResult.StartTime</w:t>
+            </w:r>
+            <w:proofErr w:type="spellEnd"/>
           </w:p>
           <w:p>
             <w:pPr>
@@ -1076,8 +1809,54 @@
                 <w:szCs w:val="21"/>
                 <w:shd w:val="clear" w:color="auto" w:fill="F2F2F2"/>
               </w:rPr>
-              <w:t xml:space="preserve">         ,EndTime: TestSuiteResult.EndTime</w:t>
-            </w:r>
+              <w:t xml:space="preserve">         </w:t>
+            </w:r>
+            <w:proofErr w:type="gramStart"/>
+            <w:r>
+              <w:rPr>
+                <w:rFonts w:ascii="Consolas" w:eastAsia="Times New Roman" w:hAnsi="Consolas" w:cs="Times New Roman"/>
+                <w:color w:val="161616"/>
+                <w:sz w:val="21"/>
+                <w:szCs w:val="21"/>
+                <w:shd w:val="clear" w:color="auto" w:fill="F2F2F2"/>
+              </w:rPr>
+              <w:t>,</w:t>
+            </w:r>
+            <w:proofErr w:type="spellStart"/>
+            <w:r>
+              <w:rPr>
+                <w:rFonts w:ascii="Consolas" w:eastAsia="Times New Roman" w:hAnsi="Consolas" w:cs="Times New Roman"/>
+                <w:color w:val="161616"/>
+                <w:sz w:val="21"/>
+                <w:szCs w:val="21"/>
+                <w:shd w:val="clear" w:color="auto" w:fill="F2F2F2"/>
+              </w:rPr>
+              <w:t>EndTime</w:t>
+            </w:r>
+            <w:proofErr w:type="spellEnd"/>
+            <w:proofErr w:type="gramEnd"/>
+            <w:r>
+              <w:rPr>
+                <w:rFonts w:ascii="Consolas" w:eastAsia="Times New Roman" w:hAnsi="Consolas" w:cs="Times New Roman"/>
+                <w:color w:val="161616"/>
+                <w:sz w:val="21"/>
+                <w:szCs w:val="21"/>
+                <w:shd w:val="clear" w:color="auto" w:fill="F2F2F2"/>
+              </w:rPr>
+              <w:t xml:space="preserve">: </w:t>
+            </w:r>
+            <w:proofErr w:type="spellStart"/>
+            <w:r>
+              <w:rPr>
+                <w:rFonts w:ascii="Consolas" w:eastAsia="Times New Roman" w:hAnsi="Consolas" w:cs="Times New Roman"/>
+                <w:color w:val="161616"/>
+                <w:sz w:val="21"/>
+                <w:szCs w:val="21"/>
+                <w:shd w:val="clear" w:color="auto" w:fill="F2F2F2"/>
+              </w:rPr>
+              <w:t>TestSuiteResult.EndTime</w:t>
+            </w:r>
+            <w:proofErr w:type="spellEnd"/>
           </w:p>
           <w:p>
             <w:pPr>
@@ -1097,8 +1876,54 @@
                 <w:szCs w:val="21"/>
                 <w:shd w:val="clear" w:color="auto" w:fill="F2F2F2"/>
               </w:rPr>
-              <w:t xml:space="preserve">         ,TestPassCount: TestSuiteResult.TestsPassed</w:t>
-            </w:r>
+              <w:t xml:space="preserve">         </w:t>
+            </w:r>
+            <w:proofErr w:type="gramStart"/>
+            <w:r>
+              <w:rPr>
+                <w:rFonts w:ascii="Consolas" w:eastAsia="Times New Roman" w:hAnsi="Consolas" w:cs="Times New Roman"/>
+                <w:color w:val="161616"/>
+                <w:sz w:val="21"/>
+                <w:szCs w:val="21"/>
+                <w:shd w:val="clear" w:color="auto" w:fill="F2F2F2"/>
+              </w:rPr>
+              <w:t>,</w:t>
+            </w:r>
+            <w:proofErr w:type="spellStart"/>
+            <w:r>
+              <w:rPr>
+                <w:rFonts w:ascii="Consolas" w:eastAsia="Times New Roman" w:hAnsi="Consolas" w:cs="Times New Roman"/>
+                <w:color w:val="161616"/>
+                <w:sz w:val="21"/>
+                <w:szCs w:val="21"/>
+                <w:shd w:val="clear" w:color="auto" w:fill="F2F2F2"/>
+              </w:rPr>
+              <w:t>TestPassCount</w:t>
+            </w:r>
+            <w:proofErr w:type="spellEnd"/>
+            <w:proofErr w:type="gramEnd"/>
+            <w:r>
+              <w:rPr>
+                <w:rFonts w:ascii="Consolas" w:eastAsia="Times New Roman" w:hAnsi="Consolas" w:cs="Times New Roman"/>
+                <w:color w:val="161616"/>
+                <w:sz w:val="21"/>
+                <w:szCs w:val="21"/>
+                <w:shd w:val="clear" w:color="auto" w:fill="F2F2F2"/>
+              </w:rPr>
+              <w:t xml:space="preserve">: </w:t>
+            </w:r>
+            <w:proofErr w:type="spellStart"/>
+            <w:r>
+              <w:rPr>
+                <w:rFonts w:ascii="Consolas" w:eastAsia="Times New Roman" w:hAnsi="Consolas" w:cs="Times New Roman"/>
+                <w:color w:val="161616"/>
+                <w:sz w:val="21"/>
+                <w:szCs w:val="21"/>
+                <w:shd w:val="clear" w:color="auto" w:fill="F2F2F2"/>
+              </w:rPr>
+              <w:t>TestSuiteResult.TestsPassed</w:t>
+            </w:r>
+            <w:proofErr w:type="spellEnd"/>
           </w:p>
           <w:p>
             <w:pPr>
@@ -1118,8 +1943,54 @@
                 <w:szCs w:val="21"/>
                 <w:shd w:val="clear" w:color="auto" w:fill="F2F2F2"/>
               </w:rPr>
-              <w:t xml:space="preserve">         ,TestFailCount: TestSuiteResult.TestsFailed</w:t>
-            </w:r>
+              <w:t xml:space="preserve">         </w:t>
+            </w:r>
+            <w:proofErr w:type="gramStart"/>
+            <w:r>
+              <w:rPr>
+                <w:rFonts w:ascii="Consolas" w:eastAsia="Times New Roman" w:hAnsi="Consolas" w:cs="Times New Roman"/>
+                <w:color w:val="161616"/>
+                <w:sz w:val="21"/>
+                <w:szCs w:val="21"/>
+                <w:shd w:val="clear" w:color="auto" w:fill="F2F2F2"/>
+              </w:rPr>
+              <w:t>,</w:t>
+            </w:r>
+            <w:proofErr w:type="spellStart"/>
+            <w:r>
+              <w:rPr>
+                <w:rFonts w:ascii="Consolas" w:eastAsia="Times New Roman" w:hAnsi="Consolas" w:cs="Times New Roman"/>
+                <w:color w:val="161616"/>
+                <w:sz w:val="21"/>
+                <w:szCs w:val="21"/>
+                <w:shd w:val="clear" w:color="auto" w:fill="F2F2F2"/>
+              </w:rPr>
+              <w:t>TestFailCount</w:t>
+            </w:r>
+            <w:proofErr w:type="spellEnd"/>
+            <w:proofErr w:type="gramEnd"/>
+            <w:r>
+              <w:rPr>
+                <w:rFonts w:ascii="Consolas" w:eastAsia="Times New Roman" w:hAnsi="Consolas" w:cs="Times New Roman"/>
+                <w:color w:val="161616"/>
+                <w:sz w:val="21"/>
+                <w:szCs w:val="21"/>
+                <w:shd w:val="clear" w:color="auto" w:fill="F2F2F2"/>
+              </w:rPr>
+              <w:t xml:space="preserve">: </w:t>
+            </w:r>
+            <w:proofErr w:type="spellStart"/>
+            <w:r>
+              <w:rPr>
+                <w:rFonts w:ascii="Consolas" w:eastAsia="Times New Roman" w:hAnsi="Consolas" w:cs="Times New Roman"/>
+                <w:color w:val="161616"/>
+                <w:sz w:val="21"/>
+                <w:szCs w:val="21"/>
+                <w:shd w:val="clear" w:color="auto" w:fill="F2F2F2"/>
+              </w:rPr>
+              <w:t>TestSuiteResult.TestsFailed</w:t>
+            </w:r>
+            <w:proofErr w:type="spellEnd"/>
           </w:p>
           <w:p>
             <w:r>
@@ -1141,9 +2012,11 @@
             <w:tcW w:w="3145" w:type="dxa"/>
           </w:tcPr>
           <w:p>
+            <w:proofErr w:type="spellStart"/>
             <w:r>
               <w:t>networkRequestMocks</w:t>
             </w:r>
+            <w:proofErr w:type="spellEnd"/>
           </w:p>
         </w:tc>
         <w:tc>
@@ -1177,9 +2050,11 @@
             <w:tcW w:w="3145" w:type="dxa"/>
           </w:tcPr>
           <w:p>
+            <w:proofErr w:type="spellStart"/>
             <w:r>
               <w:t>testCases</w:t>
             </w:r>
+            <w:proofErr w:type="spellEnd"/>
           </w:p>
         </w:tc>
         <w:tc>
@@ -1264,10 +2139,12 @@
             <w:tcW w:w="3145" w:type="dxa"/>
           </w:tcPr>
           <w:p>
+            <w:proofErr w:type="spellStart"/>
             <w:r>
               <w:lastRenderedPageBreak/>
               <w:t>testCaseName</w:t>
             </w:r>
+            <w:proofErr w:type="spellEnd"/>
           </w:p>
         </w:tc>
         <w:tc>
@@ -1276,7 +2153,23 @@
           </w:tcPr>
           <w:p>
             <w:r>
-              <w:t>Required field naming the test case. This is used in the trx file and test suite complete information. I recommend making each of these unique and should inform what the test is trying to do.</w:t>
+              <w:t xml:space="preserve">Required field naming the test case. This is used in the </w:t>
+            </w:r>
+            <w:proofErr w:type="spellStart"/>
+            <w:r>
+              <w:t>trx</w:t>
+            </w:r>
+            <w:proofErr w:type="spellEnd"/>
+            <w:r>
+              <w:t xml:space="preserve"> file and test suite complete information. I recommend making each of these unique and should </w:t>
+            </w:r>
+            <w:proofErr w:type="gramStart"/>
+            <w:r>
+              <w:t>inform</w:t>
+            </w:r>
+            <w:proofErr w:type="gramEnd"/>
+            <w:r>
+              <w:t xml:space="preserve"> what the test is trying to do.</w:t>
             </w:r>
           </w:p>
         </w:tc>
@@ -1287,9 +2180,11 @@
             <w:tcW w:w="3145" w:type="dxa"/>
           </w:tcPr>
           <w:p>
+            <w:proofErr w:type="spellStart"/>
             <w:r>
               <w:t>testCaseDescription</w:t>
             </w:r>
+            <w:proofErr w:type="spellEnd"/>
           </w:p>
         </w:tc>
         <w:tc>
@@ -1309,9 +2204,11 @@
             <w:tcW w:w="3145" w:type="dxa"/>
           </w:tcPr>
           <w:p>
+            <w:proofErr w:type="spellStart"/>
             <w:r>
               <w:t>testSteps</w:t>
             </w:r>
+            <w:proofErr w:type="spellEnd"/>
           </w:p>
         </w:tc>
         <w:tc>
@@ -1320,14 +2217,36 @@
           </w:tcPr>
           <w:p>
             <w:r>
-              <w:t xml:space="preserve">Required list of Power Fx operations. </w:t>
+              <w:t xml:space="preserve">Required list of Power </w:t>
+            </w:r>
+            <w:proofErr w:type="spellStart"/>
+            <w:r>
+              <w:t>Fx</w:t>
+            </w:r>
+            <w:proofErr w:type="spellEnd"/>
+            <w:r>
+              <w:t xml:space="preserve"> operations. </w:t>
             </w:r>
             <w:hyperlink r:id="rId12" w:history="1">
               <w:r>
                 <w:rPr>
                   <w:rStyle w:val="Hyperlink"/>
                 </w:rPr>
-                <w:t>For PowerApps-TestEngine, refer to this document.</w:t>
+                <w:t>For PowerApps-</w:t>
+              </w:r>
+              <w:proofErr w:type="spellStart"/>
+              <w:r>
+                <w:rPr>
+                  <w:rStyle w:val="Hyperlink"/>
+                </w:rPr>
+                <w:t>TestEngine</w:t>
+              </w:r>
+              <w:proofErr w:type="spellEnd"/>
+              <w:r>
+                <w:rPr>
+                  <w:rStyle w:val="Hyperlink"/>
+                </w:rPr>
+                <w:t>, refer to this document.</w:t>
               </w:r>
             </w:hyperlink>
             <w:r>
@@ -1372,7 +2291,15 @@
         </w:r>
       </w:hyperlink>
       <w:r>
-        <w:t>. I’ll provide additional thoughts in the table below.</w:t>
+        <w:t xml:space="preserve">. I’ll provide additional thoughts </w:t>
+      </w:r>
+      <w:proofErr w:type="gramStart"/>
+      <w:r>
+        <w:t>in</w:t>
+      </w:r>
+      <w:proofErr w:type="gramEnd"/>
+      <w:r>
+        <w:t xml:space="preserve"> the table below.</w:t>
       </w:r>
     </w:p>
     <w:tbl>
@@ -1437,9 +2364,11 @@
             <w:tcW w:w="3145" w:type="dxa"/>
           </w:tcPr>
           <w:p>
+            <w:proofErr w:type="spellStart"/>
             <w:r>
               <w:t>filePath</w:t>
             </w:r>
+            <w:proofErr w:type="spellEnd"/>
           </w:p>
         </w:tc>
         <w:tc>
@@ -1448,7 +2377,15 @@
           </w:tcPr>
           <w:p>
             <w:r>
-              <w:t>The file path to a separate yaml file with all the environment variables. If provided, it will override all the users in the test plan.</w:t>
+              <w:t xml:space="preserve">The file path to a separate </w:t>
+            </w:r>
+            <w:proofErr w:type="spellStart"/>
+            <w:r>
+              <w:t>yaml</w:t>
+            </w:r>
+            <w:proofErr w:type="spellEnd"/>
+            <w:r>
+              <w:t xml:space="preserve"> file with all the environment variables. If provided, it will override all the users in the test plan.</w:t>
             </w:r>
           </w:p>
         </w:tc>
@@ -1459,9 +2396,11 @@
             <w:tcW w:w="3145" w:type="dxa"/>
           </w:tcPr>
           <w:p>
+            <w:proofErr w:type="spellStart"/>
             <w:r>
               <w:t>browserConfigurations</w:t>
             </w:r>
+            <w:proofErr w:type="spellEnd"/>
           </w:p>
         </w:tc>
         <w:tc>
@@ -1516,9 +2455,11 @@
             <w:tcW w:w="3145" w:type="dxa"/>
           </w:tcPr>
           <w:p>
+            <w:proofErr w:type="spellStart"/>
             <w:r>
               <w:t>recordVideo</w:t>
             </w:r>
+            <w:proofErr w:type="spellEnd"/>
           </w:p>
         </w:tc>
         <w:tc>
@@ -1549,7 +2490,15 @@
           </w:tcPr>
           <w:p>
             <w:r>
-              <w:t>If running tests manually or locally I would set this to false allowing you to watch the test run. For automated tests, this can be set to true to reduce possible resource consumption.</w:t>
+              <w:t xml:space="preserve">If running tests manually or locally I would set this to false allowing you to watch the test run. For automated tests, this can be set to </w:t>
+            </w:r>
+            <w:proofErr w:type="gramStart"/>
+            <w:r>
+              <w:t>true</w:t>
+            </w:r>
+            <w:proofErr w:type="gramEnd"/>
+            <w:r>
+              <w:t xml:space="preserve"> to reduce possible resource consumption.</w:t>
             </w:r>
           </w:p>
         </w:tc>
@@ -1560,9 +2509,11 @@
             <w:tcW w:w="3145" w:type="dxa"/>
           </w:tcPr>
           <w:p>
+            <w:proofErr w:type="spellStart"/>
             <w:r>
               <w:t>enablePowerFxOverlay</w:t>
             </w:r>
+            <w:proofErr w:type="spellEnd"/>
           </w:p>
         </w:tc>
         <w:tc>
@@ -1571,7 +2522,15 @@
           </w:tcPr>
           <w:p>
             <w:r>
-              <w:t>Will show the PowerFx formula on the screen. This could be helpful when run</w:t>
+              <w:t xml:space="preserve">Will show the </w:t>
+            </w:r>
+            <w:proofErr w:type="spellStart"/>
+            <w:r>
+              <w:t>PowerFx</w:t>
+            </w:r>
+            <w:proofErr w:type="spellEnd"/>
+            <w:r>
+              <w:t xml:space="preserve"> formula on the screen. This could be helpful when run</w:t>
             </w:r>
             <w:r>
               <w:t>ning manually or locally. For automated tests, determine usefulness especially when there are concerns with source control.</w:t>
@@ -1616,9 +2575,11 @@
             <w:tcW w:w="3145" w:type="dxa"/>
           </w:tcPr>
           <w:p>
+            <w:proofErr w:type="spellStart"/>
             <w:r>
               <w:t>workerCount</w:t>
             </w:r>
+            <w:proofErr w:type="spellEnd"/>
           </w:p>
         </w:tc>
         <w:tc>
@@ -1674,7 +2635,15 @@
         <w:t>open-sourced</w:t>
       </w:r>
       <w:r>
-        <w:t xml:space="preserve"> builds. This means while the browser currently installed on your machine maybe version 100, the test will run on version 101. This does provide the advantage of understanding a potential change to the browser that could impact your users.</w:t>
+        <w:t xml:space="preserve"> builds. This means while the browser currently installed on your machine </w:t>
+      </w:r>
+      <w:proofErr w:type="gramStart"/>
+      <w:r>
+        <w:t>maybe</w:t>
+      </w:r>
+      <w:proofErr w:type="gramEnd"/>
+      <w:r>
+        <w:t xml:space="preserve"> version 100, the test will run on version 101. This does provide the advantage of understanding a potential change to the browser that could impact your users.</w:t>
       </w:r>
     </w:p>
     <w:p>
@@ -1696,7 +2665,15 @@
         </w:r>
       </w:hyperlink>
       <w:r>
-        <w:t>. I’ll provide additional thoughts in the table below.</w:t>
+        <w:t xml:space="preserve">. I’ll provide additional thoughts </w:t>
+      </w:r>
+      <w:proofErr w:type="gramStart"/>
+      <w:r>
+        <w:t>in</w:t>
+      </w:r>
+      <w:proofErr w:type="gramEnd"/>
+      <w:r>
+        <w:t xml:space="preserve"> the table below.</w:t>
       </w:r>
     </w:p>
     <w:tbl>
@@ -1904,9 +2881,11 @@
             <w:tcW w:w="3145" w:type="dxa"/>
           </w:tcPr>
           <w:p>
+            <w:proofErr w:type="spellStart"/>
             <w:r>
               <w:t>screenHeight</w:t>
             </w:r>
+            <w:proofErr w:type="spellEnd"/>
           </w:p>
         </w:tc>
         <w:tc>
@@ -1915,7 +2894,15 @@
           </w:tcPr>
           <w:p>
             <w:r>
-              <w:t>Height of the browser screen. It defined will require screenWidth.</w:t>
+              <w:t xml:space="preserve">Height of the browser screen. It defined will require </w:t>
+            </w:r>
+            <w:proofErr w:type="spellStart"/>
+            <w:r>
+              <w:t>screenWidth</w:t>
+            </w:r>
+            <w:proofErr w:type="spellEnd"/>
+            <w:r>
+              <w:t>.</w:t>
             </w:r>
             <w:r>
               <w:t xml:space="preserve"> In the extending Test Engine article, we can </w:t>
@@ -1940,9 +2927,11 @@
             <w:tcW w:w="3145" w:type="dxa"/>
           </w:tcPr>
           <w:p>
+            <w:proofErr w:type="spellStart"/>
             <w:r>
               <w:t>screenWidth</w:t>
             </w:r>
+            <w:proofErr w:type="spellEnd"/>
           </w:p>
         </w:tc>
         <w:tc>
@@ -1951,7 +2940,15 @@
           </w:tcPr>
           <w:p>
             <w:r>
-              <w:t>Width of the browser screen. It defined will require screenHeight.</w:t>
+              <w:t xml:space="preserve">Width of the browser screen. It defined will require </w:t>
+            </w:r>
+            <w:proofErr w:type="spellStart"/>
+            <w:r>
+              <w:t>screenHeight</w:t>
+            </w:r>
+            <w:proofErr w:type="spellEnd"/>
+            <w:r>
+              <w:t>.</w:t>
             </w:r>
             <w:r>
               <w:t xml:space="preserve"> In the extending Test Engine article, we can </w:t>
@@ -1981,8 +2978,13 @@
       </w:r>
     </w:p>
     <w:p>
-      <w:r>
-        <w:t xml:space="preserve">Environment variables can be applied to a single test suite or across all test suites. </w:t>
+      <w:proofErr w:type="gramStart"/>
+      <w:r>
+        <w:t>Environment</w:t>
+      </w:r>
+      <w:proofErr w:type="gramEnd"/>
+      <w:r>
+        <w:t xml:space="preserve"> variables can be applied to a single test suite or across all test suites. </w:t>
       </w:r>
       <w:r>
         <w:t>The reason</w:t>
@@ -2081,9 +3083,11 @@
             <w:tcW w:w="3145" w:type="dxa"/>
           </w:tcPr>
           <w:p>
+            <w:proofErr w:type="spellStart"/>
             <w:r>
               <w:t>filePath</w:t>
             </w:r>
+            <w:proofErr w:type="spellEnd"/>
           </w:p>
         </w:tc>
         <w:tc>
@@ -2092,7 +3096,15 @@
           </w:tcPr>
           <w:p>
             <w:r>
-              <w:t>The file path to a separate yaml file with all the environment variables. If provided, it will override all the users in the test plan.</w:t>
+              <w:t xml:space="preserve">The file path to a separate </w:t>
+            </w:r>
+            <w:proofErr w:type="spellStart"/>
+            <w:r>
+              <w:t>yaml</w:t>
+            </w:r>
+            <w:proofErr w:type="spellEnd"/>
+            <w:r>
+              <w:t xml:space="preserve"> file with all the environment variables. If provided, it will override all the users in the test plan.</w:t>
             </w:r>
             <w:r>
               <w:t xml:space="preserve"> Consider making this a </w:t>
@@ -2140,7 +3152,15 @@
         <w:t>It’s</w:t>
       </w:r>
       <w:r>
-        <w:t xml:space="preserve"> recommended to execute tests as the primary persona who will interact with the app, which can vary depending on the app’s purpose. Luckily, the environment variables </w:t>
+        <w:t xml:space="preserve"> recommended to execute tests as the primary </w:t>
+      </w:r>
+      <w:proofErr w:type="gramStart"/>
+      <w:r>
+        <w:t>persona</w:t>
+      </w:r>
+      <w:proofErr w:type="gramEnd"/>
+      <w:r>
+        <w:t xml:space="preserve"> who will interact with the app, which can vary depending on the app’s purpose. Luckily, the environment variables </w:t>
       </w:r>
       <w:r>
         <w:t>all of</w:t>
@@ -2211,9 +3231,11 @@
             <w:tcW w:w="3145" w:type="dxa"/>
           </w:tcPr>
           <w:p>
+            <w:proofErr w:type="spellStart"/>
             <w:r>
               <w:t>personaName</w:t>
             </w:r>
+            <w:proofErr w:type="spellEnd"/>
           </w:p>
         </w:tc>
         <w:tc>
@@ -2228,7 +3250,15 @@
               <w:t>e.g.,</w:t>
             </w:r>
             <w:r>
-              <w:t xml:space="preserve"> User1, ContosoUser1, HRManager, etc)</w:t>
+              <w:t xml:space="preserve"> User1, ContosoUser1, </w:t>
+            </w:r>
+            <w:proofErr w:type="spellStart"/>
+            <w:r>
+              <w:t>HRManager</w:t>
+            </w:r>
+            <w:proofErr w:type="spellEnd"/>
+            <w:r>
+              <w:t>, etc)</w:t>
             </w:r>
           </w:p>
         </w:tc>
@@ -2239,9 +3269,11 @@
             <w:tcW w:w="3145" w:type="dxa"/>
           </w:tcPr>
           <w:p>
+            <w:proofErr w:type="spellStart"/>
             <w:r>
               <w:t>emailKey</w:t>
             </w:r>
+            <w:proofErr w:type="spellEnd"/>
           </w:p>
         </w:tc>
         <w:tc>
@@ -2261,9 +3293,11 @@
             <w:tcW w:w="3145" w:type="dxa"/>
           </w:tcPr>
           <w:p>
+            <w:proofErr w:type="spellStart"/>
             <w:r>
               <w:t>passwordKey</w:t>
             </w:r>
+            <w:proofErr w:type="spellEnd"/>
           </w:p>
         </w:tc>
         <w:tc>
@@ -2366,7 +3400,15 @@
         <w:t>suggest</w:t>
       </w:r>
       <w:r>
-        <w:t xml:space="preserve"> running the same tests across not only the vNext but the vCurrent of the browser</w:t>
+        <w:t xml:space="preserve"> running the same tests across not only the vNext but the </w:t>
+      </w:r>
+      <w:proofErr w:type="spellStart"/>
+      <w:r>
+        <w:t>vCurrent</w:t>
+      </w:r>
+      <w:proofErr w:type="spellEnd"/>
+      <w:r>
+        <w:t xml:space="preserve"> of the browser</w:t>
       </w:r>
       <w:r>
         <w:t xml:space="preserve">. This also applies to devices. Consider the landscape of devices available that users interact with. Tablets, phones, watches, of all different builds and versions. Attempting to test across this can provide cumbersome. </w:t>
@@ -2395,7 +3437,74 @@
         <w:t xml:space="preserve"> The section covering WURFL is especially appealing.</w:t>
       </w:r>
     </w:p>
-    <w:p/>
+    <w:p>
+      <w:pPr>
+        <w:pStyle w:val="Heading2"/>
+      </w:pPr>
+      <w:r>
+        <w:t>Dynamically Setting Variables</w:t>
+      </w:r>
+    </w:p>
+    <w:p>
+      <w:r>
+        <w:t xml:space="preserve">Not to look too far ahead, but by now we should be planning how to run multiple test cases and suites at scale. Most likely this will take form in an automated fashion using test runners. Each test runner engine has various ways to configure variables that can be passed into and used within each test run. </w:t>
+      </w:r>
+    </w:p>
+    <w:p>
+      <w:r>
+        <w:t xml:space="preserve">In the case of </w:t>
+      </w:r>
+      <w:r>
+        <w:rPr>
+          <w:b/>
+          <w:bCs/>
+        </w:rPr>
+        <w:t>PowerApps-</w:t>
+      </w:r>
+      <w:proofErr w:type="spellStart"/>
+      <w:r>
+        <w:rPr>
+          <w:b/>
+          <w:bCs/>
+        </w:rPr>
+        <w:t>TestEngine</w:t>
+      </w:r>
+      <w:proofErr w:type="spellEnd"/>
+      <w:r>
+        <w:t xml:space="preserve">, the </w:t>
+      </w:r>
+      <w:proofErr w:type="spellStart"/>
+      <w:r>
+        <w:rPr>
+          <w:b/>
+          <w:bCs/>
+        </w:rPr>
+        <w:t>file</w:t>
+      </w:r>
+      <w:r>
+        <w:rPr>
+          <w:b/>
+          <w:bCs/>
+        </w:rPr>
+        <w:t>P</w:t>
+      </w:r>
+      <w:r>
+        <w:rPr>
+          <w:b/>
+          <w:bCs/>
+        </w:rPr>
+        <w:t>ath</w:t>
+      </w:r>
+      <w:proofErr w:type="spellEnd"/>
+      <w:r>
+        <w:t xml:space="preserve"> property is extremely helpful as we look to dynamically set variables. Referencing a singular file for configuration can make our lives easier by simply modifying the single file which replicates to all tests.</w:t>
+      </w:r>
+    </w:p>
+    <w:p>
+      <w:r>
+        <w:t xml:space="preserve">Using variables to modify the single file makes this process even more agile. </w:t>
+      </w:r>
+    </w:p>
     <w:p>
       <w:pPr>
         <w:pStyle w:val="Heading2"/>

</xml_diff>